<commit_message>
add more details to thesis-outline
</commit_message>
<xml_diff>
--- a/thesis-outline.docx
+++ b/thesis-outline.docx
@@ -7243,48 +7243,19 @@
     </w:p>
     <w:p>
       <w:pPr>
-        <w:jc w:val="left"/>
-      </w:pPr>
-    </w:p>
-    <w:p>
-      <w:pPr>
-        <w:jc w:val="left"/>
-      </w:pPr>
-    </w:p>
-    <w:p>
-      <w:pPr>
-        <w:jc w:val="left"/>
-      </w:pPr>
-    </w:p>
-    <w:p>
-      <w:pPr>
-        <w:jc w:val="left"/>
-      </w:pPr>
-    </w:p>
-    <w:p>
-      <w:pPr>
-        <w:jc w:val="left"/>
-      </w:pPr>
-    </w:p>
-    <w:p>
-      <w:pPr>
-        <w:jc w:val="left"/>
-      </w:pPr>
-    </w:p>
-    <w:p>
-      <w:pPr>
-        <w:jc w:val="left"/>
-      </w:pPr>
-    </w:p>
-    <w:p>
-      <w:pPr>
-        <w:jc w:val="left"/>
-      </w:pPr>
-    </w:p>
-    <w:p>
-      <w:pPr>
         <w:ind w:left="0"/>
         <w:jc w:val="left"/>
+      </w:pPr>
+    </w:p>
+    <w:p>
+      <w:pPr>
+        <w:jc w:val="left"/>
+      </w:pPr>
+    </w:p>
+    <w:p>
+      <w:pPr>
+        <w:ind w:left="0"/>
+        <w:jc w:val="left"/>
         <w:rPr>
           <w:color w:val="0070C0"/>
         </w:rPr>
@@ -7321,6 +7292,258 @@
       </w:r>
       <w:r>
         <w:t>MEAN stack system?</w:t>
+      </w:r>
+    </w:p>
+    <w:p>
+      <w:pPr>
+        <w:pStyle w:val="ListParagraph"/>
+        <w:numPr>
+          <w:ilvl w:val="0"/>
+          <w:numId w:val="2"/>
+        </w:numPr>
+        <w:jc w:val="left"/>
+      </w:pPr>
+      <w:r>
+        <w:t xml:space="preserve">Embed </w:t>
+      </w:r>
+      <w:proofErr w:type="spellStart"/>
+      <w:r>
+        <w:t>Boostrap</w:t>
+      </w:r>
+      <w:proofErr w:type="spellEnd"/>
+      <w:r>
+        <w:t xml:space="preserve">, HTML, CSS, </w:t>
+      </w:r>
+      <w:proofErr w:type="spellStart"/>
+      <w:r>
+        <w:t>javascript</w:t>
+      </w:r>
+      <w:proofErr w:type="spellEnd"/>
+      <w:r>
+        <w:t xml:space="preserve">, </w:t>
+      </w:r>
+      <w:proofErr w:type="spellStart"/>
+      <w:r>
+        <w:t>Jquery</w:t>
+      </w:r>
+      <w:proofErr w:type="spellEnd"/>
+      <w:r>
+        <w:t xml:space="preserve">, </w:t>
+      </w:r>
+      <w:r>
+        <w:t>Angular 2 into HTML file</w:t>
+      </w:r>
+      <w:r>
+        <w:t xml:space="preserve"> (template)</w:t>
+      </w:r>
+    </w:p>
+    <w:p>
+      <w:pPr>
+        <w:pStyle w:val="ListParagraph"/>
+        <w:numPr>
+          <w:ilvl w:val="0"/>
+          <w:numId w:val="2"/>
+        </w:numPr>
+        <w:jc w:val="left"/>
+      </w:pPr>
+      <w:r>
+        <w:t>The components control template by metadata =&gt; provide data binding</w:t>
+      </w:r>
+    </w:p>
+    <w:p>
+      <w:pPr>
+        <w:pStyle w:val="ListParagraph"/>
+        <w:numPr>
+          <w:ilvl w:val="0"/>
+          <w:numId w:val="2"/>
+        </w:numPr>
+        <w:jc w:val="left"/>
+      </w:pPr>
+      <w:r>
+        <w:t>Services are injected to component and provide function for components</w:t>
+      </w:r>
+    </w:p>
+    <w:p>
+      <w:pPr>
+        <w:pStyle w:val="ListParagraph"/>
+        <w:numPr>
+          <w:ilvl w:val="0"/>
+          <w:numId w:val="2"/>
+        </w:numPr>
+        <w:jc w:val="left"/>
+      </w:pPr>
+      <w:r>
+        <w:t>All the components, templates, metadata, directives, services are declared in a module and controlled by it.</w:t>
+      </w:r>
+    </w:p>
+    <w:p>
+      <w:pPr>
+        <w:pStyle w:val="ListParagraph"/>
+        <w:numPr>
+          <w:ilvl w:val="0"/>
+          <w:numId w:val="2"/>
+        </w:numPr>
+        <w:jc w:val="left"/>
+      </w:pPr>
+      <w:r>
+        <w:t>Nodejs model mongoose connect database =&gt; update or retrieve data</w:t>
+      </w:r>
+    </w:p>
+    <w:p>
+      <w:pPr>
+        <w:pStyle w:val="ListParagraph"/>
+        <w:numPr>
+          <w:ilvl w:val="0"/>
+          <w:numId w:val="2"/>
+        </w:numPr>
+        <w:jc w:val="left"/>
+      </w:pPr>
+      <w:r>
+        <w:t xml:space="preserve">Controller use model, send update request to model or </w:t>
+      </w:r>
+      <w:r>
+        <w:t>get data from mongoose</w:t>
+      </w:r>
+    </w:p>
+    <w:p>
+      <w:pPr>
+        <w:pStyle w:val="ListParagraph"/>
+        <w:numPr>
+          <w:ilvl w:val="0"/>
+          <w:numId w:val="2"/>
+        </w:numPr>
+        <w:jc w:val="left"/>
+      </w:pPr>
+      <w:r>
+        <w:t>Controller provides function for routers to provide a</w:t>
+      </w:r>
+      <w:r>
+        <w:t>pi</w:t>
+      </w:r>
+    </w:p>
+    <w:p>
+      <w:pPr>
+        <w:pStyle w:val="ListParagraph"/>
+        <w:numPr>
+          <w:ilvl w:val="0"/>
+          <w:numId w:val="2"/>
+        </w:numPr>
+        <w:jc w:val="left"/>
+      </w:pPr>
+      <w:r>
+        <w:t xml:space="preserve">Nodejs + Express framework =&gt; </w:t>
+      </w:r>
+      <w:proofErr w:type="spellStart"/>
+      <w:r>
+        <w:t>RESTfull</w:t>
+      </w:r>
+      <w:proofErr w:type="spellEnd"/>
+      <w:r>
+        <w:t xml:space="preserve"> Web service =&gt; provides HTTP methods (GET, PUT POST, DELETE) =&gt; </w:t>
+      </w:r>
+      <w:proofErr w:type="spellStart"/>
+      <w:r>
+        <w:t>api</w:t>
+      </w:r>
+      <w:proofErr w:type="spellEnd"/>
+      <w:r>
+        <w:t xml:space="preserve"> =&gt; </w:t>
+      </w:r>
+      <w:proofErr w:type="spellStart"/>
+      <w:r>
+        <w:t>json</w:t>
+      </w:r>
+      <w:proofErr w:type="spellEnd"/>
+    </w:p>
+    <w:p>
+      <w:pPr>
+        <w:pStyle w:val="ListParagraph"/>
+        <w:numPr>
+          <w:ilvl w:val="0"/>
+          <w:numId w:val="2"/>
+        </w:numPr>
+        <w:jc w:val="left"/>
+      </w:pPr>
+      <w:r>
+        <w:t xml:space="preserve">Angular 2 </w:t>
+      </w:r>
+      <w:proofErr w:type="spellStart"/>
+      <w:r>
+        <w:t>api</w:t>
+      </w:r>
+      <w:proofErr w:type="spellEnd"/>
+      <w:r>
+        <w:t xml:space="preserve"> services interact with </w:t>
+      </w:r>
+      <w:proofErr w:type="spellStart"/>
+      <w:r>
+        <w:t>RESTfull</w:t>
+      </w:r>
+      <w:proofErr w:type="spellEnd"/>
+      <w:r>
+        <w:t xml:space="preserve"> Webservice</w:t>
+      </w:r>
+    </w:p>
+    <w:p>
+      <w:pPr>
+        <w:pStyle w:val="ListParagraph"/>
+        <w:numPr>
+          <w:ilvl w:val="0"/>
+          <w:numId w:val="2"/>
+        </w:numPr>
+        <w:jc w:val="left"/>
+      </w:pPr>
+      <w:r>
+        <w:t xml:space="preserve">services </w:t>
+      </w:r>
+      <w:r>
+        <w:t>receive request from component or</w:t>
+      </w:r>
+      <w:r>
+        <w:t xml:space="preserve"> return data to component</w:t>
+      </w:r>
+    </w:p>
+    <w:p>
+      <w:pPr>
+        <w:pStyle w:val="ListParagraph"/>
+        <w:numPr>
+          <w:ilvl w:val="0"/>
+          <w:numId w:val="2"/>
+        </w:numPr>
+        <w:jc w:val="left"/>
+      </w:pPr>
+      <w:r>
+        <w:t xml:space="preserve">Request from user =&gt; angular 2 routing =&gt; </w:t>
+      </w:r>
+      <w:r>
+        <w:t>determine</w:t>
+      </w:r>
+      <w:r>
+        <w:t xml:space="preserve"> which page (</w:t>
+      </w:r>
+      <w:proofErr w:type="spellStart"/>
+      <w:r>
+        <w:t>template+component</w:t>
+      </w:r>
+      <w:proofErr w:type="spellEnd"/>
+      <w:r>
+        <w:t>)</w:t>
+      </w:r>
+    </w:p>
+    <w:p>
+      <w:pPr>
+        <w:pStyle w:val="ListParagraph"/>
+        <w:numPr>
+          <w:ilvl w:val="0"/>
+          <w:numId w:val="2"/>
+        </w:numPr>
+        <w:jc w:val="left"/>
+      </w:pPr>
+      <w:r>
+        <w:t xml:space="preserve"> </w:t>
+      </w:r>
+      <w:r>
+        <w:t>=&gt; display</w:t>
       </w:r>
     </w:p>
     <w:p>
@@ -7424,6 +7647,7 @@
         <w:rPr>
           <w:color w:val="0070C0"/>
         </w:rPr>
+        <w:lastRenderedPageBreak/>
         <w:t>c</w:t>
       </w:r>
       <w:r>
@@ -7437,9 +7661,6 @@
       <w:pPr>
         <w:ind w:left="0"/>
         <w:jc w:val="left"/>
-        <w:rPr>
-          <w:color w:val="0070C0"/>
-        </w:rPr>
       </w:pPr>
       <w:r>
         <w:t>What is Spring MVC? Why use?</w:t>
@@ -7465,6 +7686,244 @@
     </w:p>
     <w:p>
       <w:pPr>
+        <w:pStyle w:val="ListParagraph"/>
+        <w:numPr>
+          <w:ilvl w:val="0"/>
+          <w:numId w:val="2"/>
+        </w:numPr>
+        <w:jc w:val="left"/>
+      </w:pPr>
+      <w:r>
+        <w:t xml:space="preserve">Embed </w:t>
+      </w:r>
+      <w:proofErr w:type="spellStart"/>
+      <w:r>
+        <w:t>Boostrap</w:t>
+      </w:r>
+      <w:proofErr w:type="spellEnd"/>
+      <w:r>
+        <w:t xml:space="preserve">, HTML, CSS, </w:t>
+      </w:r>
+      <w:proofErr w:type="spellStart"/>
+      <w:r>
+        <w:t>javascript</w:t>
+      </w:r>
+      <w:proofErr w:type="spellEnd"/>
+      <w:r>
+        <w:t xml:space="preserve">, </w:t>
+      </w:r>
+      <w:proofErr w:type="spellStart"/>
+      <w:r>
+        <w:t>Jquery</w:t>
+      </w:r>
+      <w:proofErr w:type="spellEnd"/>
+      <w:r>
+        <w:t xml:space="preserve">, Angular </w:t>
+      </w:r>
+      <w:r>
+        <w:t>in</w:t>
+      </w:r>
+      <w:r>
+        <w:t xml:space="preserve">to </w:t>
+      </w:r>
+      <w:proofErr w:type="spellStart"/>
+      <w:r>
+        <w:t>jsp</w:t>
+      </w:r>
+      <w:proofErr w:type="spellEnd"/>
+    </w:p>
+    <w:p>
+      <w:pPr>
+        <w:pStyle w:val="ListParagraph"/>
+        <w:numPr>
+          <w:ilvl w:val="0"/>
+          <w:numId w:val="2"/>
+        </w:numPr>
+        <w:jc w:val="left"/>
+      </w:pPr>
+      <w:r>
+        <w:t xml:space="preserve">Request -&gt; </w:t>
+      </w:r>
+      <w:proofErr w:type="spellStart"/>
+      <w:r>
+        <w:t>FrontController</w:t>
+      </w:r>
+      <w:proofErr w:type="spellEnd"/>
+      <w:r>
+        <w:t xml:space="preserve"> -&gt; </w:t>
+      </w:r>
+      <w:r>
+        <w:t xml:space="preserve">handle mapping </w:t>
+      </w:r>
+      <w:r>
+        <w:t xml:space="preserve">-&gt; </w:t>
+      </w:r>
+      <w:r>
+        <w:t>read mapping configuration</w:t>
+      </w:r>
+    </w:p>
+    <w:p>
+      <w:pPr>
+        <w:pStyle w:val="ListParagraph"/>
+        <w:numPr>
+          <w:ilvl w:val="0"/>
+          <w:numId w:val="2"/>
+        </w:numPr>
+        <w:jc w:val="left"/>
+      </w:pPr>
+      <w:proofErr w:type="spellStart"/>
+      <w:r>
+        <w:t>FrontController</w:t>
+      </w:r>
+      <w:proofErr w:type="spellEnd"/>
+      <w:r>
+        <w:t xml:space="preserve"> -&gt; Controller -&gt; Service -&gt; </w:t>
+      </w:r>
+      <w:proofErr w:type="spellStart"/>
+      <w:r>
+        <w:t>ServiceImp</w:t>
+      </w:r>
+      <w:proofErr w:type="spellEnd"/>
+      <w:r>
+        <w:t xml:space="preserve"> -&gt; DAO -&gt; </w:t>
+      </w:r>
+      <w:proofErr w:type="spellStart"/>
+      <w:r>
+        <w:t>DAOImp</w:t>
+      </w:r>
+      <w:proofErr w:type="spellEnd"/>
+      <w:r>
+        <w:t xml:space="preserve"> -&gt; connect </w:t>
+      </w:r>
+      <w:proofErr w:type="spellStart"/>
+      <w:r>
+        <w:t>dababase</w:t>
+      </w:r>
+      <w:proofErr w:type="spellEnd"/>
+      <w:r>
+        <w:t xml:space="preserve"> -&gt; </w:t>
+      </w:r>
+      <w:r>
+        <w:t>update database or retrieve data</w:t>
+      </w:r>
+      <w:r>
+        <w:t xml:space="preserve"> </w:t>
+      </w:r>
+    </w:p>
+    <w:p>
+      <w:pPr>
+        <w:pStyle w:val="ListParagraph"/>
+        <w:numPr>
+          <w:ilvl w:val="0"/>
+          <w:numId w:val="2"/>
+        </w:numPr>
+        <w:jc w:val="left"/>
+      </w:pPr>
+      <w:r>
+        <w:t xml:space="preserve">Controller use retrieved data -&gt; </w:t>
+      </w:r>
+      <w:proofErr w:type="spellStart"/>
+      <w:r>
+        <w:t>FrontController</w:t>
+      </w:r>
+      <w:proofErr w:type="spellEnd"/>
+      <w:r>
+        <w:t xml:space="preserve"> -&gt; display</w:t>
+      </w:r>
+    </w:p>
+    <w:p>
+      <w:pPr>
+        <w:pStyle w:val="ListParagraph"/>
+        <w:numPr>
+          <w:ilvl w:val="0"/>
+          <w:numId w:val="2"/>
+        </w:numPr>
+        <w:jc w:val="left"/>
+      </w:pPr>
+      <w:proofErr w:type="spellStart"/>
+      <w:r>
+        <w:t>FrontController</w:t>
+      </w:r>
+      <w:proofErr w:type="spellEnd"/>
+      <w:r>
+        <w:t xml:space="preserve"> -&gt; Controller -&gt; Service -&gt; </w:t>
+      </w:r>
+      <w:proofErr w:type="spellStart"/>
+      <w:r>
+        <w:t>ServiceImp</w:t>
+      </w:r>
+      <w:proofErr w:type="spellEnd"/>
+      <w:r>
+        <w:t xml:space="preserve"> -&gt; API -&gt; </w:t>
+      </w:r>
+      <w:proofErr w:type="spellStart"/>
+      <w:r>
+        <w:t>APIImp</w:t>
+      </w:r>
+      <w:proofErr w:type="spellEnd"/>
+      <w:r>
+        <w:t xml:space="preserve"> -&gt; interact with API from </w:t>
+      </w:r>
+      <w:proofErr w:type="spellStart"/>
+      <w:r>
+        <w:t>nodejs</w:t>
+      </w:r>
+      <w:proofErr w:type="spellEnd"/>
+      <w:r>
+        <w:t xml:space="preserve"> server -&gt; </w:t>
+      </w:r>
+      <w:proofErr w:type="spellStart"/>
+      <w:r>
+        <w:t>api</w:t>
+      </w:r>
+      <w:proofErr w:type="spellEnd"/>
+    </w:p>
+    <w:p>
+      <w:pPr>
+        <w:pStyle w:val="ListParagraph"/>
+        <w:numPr>
+          <w:ilvl w:val="0"/>
+          <w:numId w:val="2"/>
+        </w:numPr>
+        <w:jc w:val="left"/>
+      </w:pPr>
+      <w:proofErr w:type="spellStart"/>
+      <w:r>
+        <w:t>RESTController</w:t>
+      </w:r>
+      <w:proofErr w:type="spellEnd"/>
+      <w:r>
+        <w:t xml:space="preserve"> -&gt; </w:t>
+      </w:r>
+      <w:proofErr w:type="spellStart"/>
+      <w:r>
+        <w:t>api</w:t>
+      </w:r>
+      <w:proofErr w:type="spellEnd"/>
+      <w:r>
+        <w:t xml:space="preserve"> -&gt; angular get </w:t>
+      </w:r>
+      <w:proofErr w:type="spellStart"/>
+      <w:r>
+        <w:t>api</w:t>
+      </w:r>
+      <w:proofErr w:type="spellEnd"/>
+      <w:r>
+        <w:t xml:space="preserve"> by HTTP methods</w:t>
+      </w:r>
+    </w:p>
+    <w:p>
+      <w:pPr>
+        <w:pStyle w:val="ListParagraph"/>
+        <w:numPr>
+          <w:ilvl w:val="0"/>
+          <w:numId w:val="2"/>
+        </w:numPr>
+        <w:jc w:val="left"/>
+      </w:pPr>
+    </w:p>
+    <w:p>
+      <w:pPr>
         <w:ind w:left="0"/>
         <w:jc w:val="left"/>
         <w:rPr>
@@ -7475,7 +7934,6 @@
         <w:rPr>
           <w:noProof/>
         </w:rPr>
-        <w:lastRenderedPageBreak/>
         <w:drawing>
           <wp:inline distT="0" distB="0" distL="0" distR="0">
             <wp:extent cx="5943600" cy="3281860"/>
@@ -7574,20 +8032,1102 @@
         </w:rPr>
         <w:t>Implementation</w:t>
       </w:r>
+      <w:r>
+        <w:rPr>
+          <w:color w:val="0070C0"/>
+        </w:rPr>
+        <w:t>.</w:t>
+      </w:r>
     </w:p>
     <w:p>
       <w:pPr>
         <w:ind w:left="0"/>
         <w:jc w:val="left"/>
-        <w:rPr>
-          <w:color w:val="0070C0"/>
-        </w:rPr>
-      </w:pPr>
-      <w:r>
-        <w:t xml:space="preserve">a/ </w:t>
-      </w:r>
-      <w:r>
-        <w:t xml:space="preserve">Angular 2: </w:t>
+      </w:pPr>
+      <w:r>
+        <w:t>a</w:t>
+      </w:r>
+      <w:proofErr w:type="gramStart"/>
+      <w:r>
+        <w:t>/  Spring</w:t>
+      </w:r>
+      <w:proofErr w:type="gramEnd"/>
+      <w:r>
+        <w:t xml:space="preserve"> MVC:</w:t>
+      </w:r>
+    </w:p>
+    <w:p>
+      <w:pPr>
+        <w:pStyle w:val="ListParagraph"/>
+        <w:numPr>
+          <w:ilvl w:val="0"/>
+          <w:numId w:val="2"/>
+        </w:numPr>
+        <w:jc w:val="left"/>
+      </w:pPr>
+      <w:r>
+        <w:t xml:space="preserve">Most powerful </w:t>
+      </w:r>
+      <w:r>
+        <w:t>J2EE</w:t>
+      </w:r>
+      <w:r>
+        <w:t xml:space="preserve"> framework - use for </w:t>
+      </w:r>
+      <w:r>
+        <w:t>Admin page</w:t>
+      </w:r>
+    </w:p>
+    <w:p>
+      <w:pPr>
+        <w:pStyle w:val="ListParagraph"/>
+        <w:numPr>
+          <w:ilvl w:val="0"/>
+          <w:numId w:val="2"/>
+        </w:numPr>
+        <w:jc w:val="left"/>
+        <w:rPr>
+          <w:color w:val="0070C0"/>
+        </w:rPr>
+      </w:pPr>
+      <w:r>
+        <w:t>Maven project</w:t>
+      </w:r>
+      <w:r>
+        <w:t xml:space="preserve"> – file pom</w:t>
+      </w:r>
+      <w:r>
+        <w:t>.xml</w:t>
+      </w:r>
+      <w:r>
+        <w:t xml:space="preserve"> contains dependencies </w:t>
+      </w:r>
+      <w:r>
+        <w:t>=&gt; auto download library needed</w:t>
+      </w:r>
+    </w:p>
+    <w:p>
+      <w:pPr>
+        <w:pStyle w:val="ListParagraph"/>
+        <w:numPr>
+          <w:ilvl w:val="0"/>
+          <w:numId w:val="2"/>
+        </w:numPr>
+        <w:jc w:val="left"/>
+      </w:pPr>
+      <w:proofErr w:type="spellStart"/>
+      <w:r>
+        <w:t>Webapp</w:t>
+      </w:r>
+      <w:proofErr w:type="spellEnd"/>
+      <w:r>
+        <w:t xml:space="preserve"> folder contains</w:t>
+      </w:r>
+      <w:r>
+        <w:t xml:space="preserve"> </w:t>
+      </w:r>
+      <w:r>
+        <w:t>resources</w:t>
+      </w:r>
+      <w:r>
+        <w:t xml:space="preserve"> folder</w:t>
+      </w:r>
+      <w:r>
+        <w:t>, WEB-INF</w:t>
+      </w:r>
+      <w:r>
+        <w:t xml:space="preserve"> folder</w:t>
+      </w:r>
+      <w:r>
+        <w:t xml:space="preserve"> and </w:t>
+      </w:r>
+      <w:proofErr w:type="spellStart"/>
+      <w:r>
+        <w:t>redirect.jsp</w:t>
+      </w:r>
+      <w:proofErr w:type="spellEnd"/>
+      <w:r>
+        <w:t xml:space="preserve"> file</w:t>
+      </w:r>
+    </w:p>
+    <w:p>
+      <w:pPr>
+        <w:pStyle w:val="ListParagraph"/>
+        <w:numPr>
+          <w:ilvl w:val="0"/>
+          <w:numId w:val="2"/>
+        </w:numPr>
+        <w:jc w:val="left"/>
+      </w:pPr>
+      <w:r>
+        <w:t>r</w:t>
+      </w:r>
+      <w:r>
+        <w:t>esources</w:t>
+      </w:r>
+      <w:r>
+        <w:t xml:space="preserve"> folder contains all resources for Admin page client side (image, </w:t>
+      </w:r>
+      <w:proofErr w:type="spellStart"/>
+      <w:r>
+        <w:t>css</w:t>
+      </w:r>
+      <w:proofErr w:type="spellEnd"/>
+      <w:r>
+        <w:t xml:space="preserve">, </w:t>
+      </w:r>
+      <w:proofErr w:type="spellStart"/>
+      <w:r>
+        <w:t>js</w:t>
+      </w:r>
+      <w:proofErr w:type="spellEnd"/>
+      <w:r>
+        <w:t xml:space="preserve">, </w:t>
+      </w:r>
+      <w:proofErr w:type="spellStart"/>
+      <w:r>
+        <w:t>boostrap</w:t>
+      </w:r>
+      <w:proofErr w:type="spellEnd"/>
+      <w:r>
+        <w:t xml:space="preserve">, </w:t>
+      </w:r>
+      <w:proofErr w:type="spellStart"/>
+      <w:r>
+        <w:t>jquery</w:t>
+      </w:r>
+      <w:proofErr w:type="spellEnd"/>
+      <w:r>
+        <w:t>, angular)</w:t>
+      </w:r>
+    </w:p>
+    <w:p>
+      <w:pPr>
+        <w:pStyle w:val="ListParagraph"/>
+        <w:numPr>
+          <w:ilvl w:val="0"/>
+          <w:numId w:val="2"/>
+        </w:numPr>
+        <w:jc w:val="left"/>
+      </w:pPr>
+      <w:r>
+        <w:t xml:space="preserve">describe </w:t>
+      </w:r>
+      <w:r>
+        <w:t>how angular work?</w:t>
+      </w:r>
+      <w:r>
+        <w:t xml:space="preserve"> How </w:t>
+      </w:r>
+      <w:r>
+        <w:t>embed</w:t>
+      </w:r>
+      <w:r>
+        <w:t xml:space="preserve"> image, </w:t>
+      </w:r>
+      <w:proofErr w:type="spellStart"/>
+      <w:r>
+        <w:t>css</w:t>
+      </w:r>
+      <w:proofErr w:type="spellEnd"/>
+      <w:r>
+        <w:t xml:space="preserve">, </w:t>
+      </w:r>
+      <w:proofErr w:type="spellStart"/>
+      <w:r>
+        <w:t>js</w:t>
+      </w:r>
+      <w:proofErr w:type="spellEnd"/>
+      <w:r>
+        <w:t xml:space="preserve">, </w:t>
+      </w:r>
+      <w:proofErr w:type="spellStart"/>
+      <w:r>
+        <w:t>boostrap</w:t>
+      </w:r>
+      <w:proofErr w:type="spellEnd"/>
+      <w:r>
+        <w:t xml:space="preserve">, </w:t>
+      </w:r>
+      <w:proofErr w:type="spellStart"/>
+      <w:r>
+        <w:t>jquery</w:t>
+      </w:r>
+      <w:proofErr w:type="spellEnd"/>
+      <w:r>
+        <w:t>, angular in client side?</w:t>
+      </w:r>
+    </w:p>
+    <w:p>
+      <w:pPr>
+        <w:pStyle w:val="ListParagraph"/>
+        <w:numPr>
+          <w:ilvl w:val="0"/>
+          <w:numId w:val="2"/>
+        </w:numPr>
+        <w:jc w:val="left"/>
+      </w:pPr>
+      <w:r>
+        <w:t>WEB-INF folder is the place storing the view (</w:t>
+      </w:r>
+      <w:proofErr w:type="spellStart"/>
+      <w:r>
+        <w:t>jspf</w:t>
+      </w:r>
+      <w:proofErr w:type="spellEnd"/>
+      <w:r>
+        <w:t xml:space="preserve"> &amp; </w:t>
+      </w:r>
+      <w:proofErr w:type="spellStart"/>
+      <w:r>
+        <w:t>jsp</w:t>
+      </w:r>
+      <w:proofErr w:type="spellEnd"/>
+      <w:r>
+        <w:t xml:space="preserve"> files) and configuration files </w:t>
+      </w:r>
+    </w:p>
+    <w:p>
+      <w:pPr>
+        <w:pStyle w:val="ListParagraph"/>
+        <w:numPr>
+          <w:ilvl w:val="0"/>
+          <w:numId w:val="2"/>
+        </w:numPr>
+        <w:jc w:val="left"/>
+      </w:pPr>
+      <w:r>
+        <w:t xml:space="preserve">describe </w:t>
+      </w:r>
+      <w:proofErr w:type="spellStart"/>
+      <w:r>
+        <w:t>jspf</w:t>
+      </w:r>
+      <w:proofErr w:type="spellEnd"/>
+      <w:r>
+        <w:t xml:space="preserve"> &amp; </w:t>
+      </w:r>
+      <w:proofErr w:type="spellStart"/>
+      <w:r>
+        <w:t>jsp</w:t>
+      </w:r>
+      <w:proofErr w:type="spellEnd"/>
+      <w:r>
+        <w:t>. How they work?</w:t>
+      </w:r>
+    </w:p>
+    <w:p>
+      <w:pPr>
+        <w:pStyle w:val="ListParagraph"/>
+        <w:numPr>
+          <w:ilvl w:val="0"/>
+          <w:numId w:val="2"/>
+        </w:numPr>
+        <w:jc w:val="left"/>
+      </w:pPr>
+      <w:r>
+        <w:t>(</w:t>
+      </w:r>
+      <w:r>
+        <w:t>applicationContext.xml</w:t>
+      </w:r>
+      <w:r>
+        <w:t xml:space="preserve">, </w:t>
+      </w:r>
+      <w:r>
+        <w:t>dispatcher-servlet.xml</w:t>
+      </w:r>
+      <w:r>
+        <w:t>, web.xml)</w:t>
+      </w:r>
+    </w:p>
+    <w:p>
+      <w:pPr>
+        <w:pStyle w:val="ListParagraph"/>
+        <w:numPr>
+          <w:ilvl w:val="0"/>
+          <w:numId w:val="2"/>
+        </w:numPr>
+        <w:jc w:val="left"/>
+      </w:pPr>
+      <w:r>
+        <w:lastRenderedPageBreak/>
+        <w:t xml:space="preserve">Java Resources </w:t>
+      </w:r>
+      <w:r>
+        <w:t xml:space="preserve">include </w:t>
+      </w:r>
+      <w:proofErr w:type="spellStart"/>
+      <w:r>
+        <w:t>src</w:t>
+      </w:r>
+      <w:proofErr w:type="spellEnd"/>
+      <w:r>
+        <w:t xml:space="preserve">/main/java, </w:t>
+      </w:r>
+      <w:proofErr w:type="spellStart"/>
+      <w:r>
+        <w:t>src</w:t>
+      </w:r>
+      <w:proofErr w:type="spellEnd"/>
+      <w:r>
+        <w:t xml:space="preserve">/main/resources, </w:t>
+      </w:r>
+      <w:proofErr w:type="spellStart"/>
+      <w:r>
+        <w:t>src</w:t>
+      </w:r>
+      <w:proofErr w:type="spellEnd"/>
+      <w:r>
+        <w:t>/test/java</w:t>
+      </w:r>
+    </w:p>
+    <w:p>
+      <w:pPr>
+        <w:pStyle w:val="ListParagraph"/>
+        <w:numPr>
+          <w:ilvl w:val="0"/>
+          <w:numId w:val="2"/>
+        </w:numPr>
+        <w:jc w:val="left"/>
+      </w:pPr>
+      <w:r>
+        <w:t xml:space="preserve">Read properties from </w:t>
+      </w:r>
+      <w:proofErr w:type="spellStart"/>
+      <w:r>
+        <w:t>src</w:t>
+      </w:r>
+      <w:proofErr w:type="spellEnd"/>
+      <w:r>
+        <w:t xml:space="preserve">/main/resources </w:t>
+      </w:r>
+    </w:p>
+    <w:p>
+      <w:pPr>
+        <w:pStyle w:val="ListParagraph"/>
+        <w:numPr>
+          <w:ilvl w:val="0"/>
+          <w:numId w:val="2"/>
+        </w:numPr>
+        <w:jc w:val="left"/>
+        <w:rPr>
+          <w:color w:val="0070C0"/>
+        </w:rPr>
+      </w:pPr>
+      <w:r>
+        <w:t>Three Layer</w:t>
+      </w:r>
+      <w:r>
+        <w:t>s</w:t>
+      </w:r>
+      <w:r>
+        <w:t xml:space="preserve"> </w:t>
+      </w:r>
+      <w:r>
+        <w:t>Architecture</w:t>
+      </w:r>
+      <w:r>
+        <w:t xml:space="preserve"> - DAO – Service - Controller</w:t>
+      </w:r>
+    </w:p>
+    <w:p>
+      <w:pPr>
+        <w:pStyle w:val="ListParagraph"/>
+        <w:numPr>
+          <w:ilvl w:val="0"/>
+          <w:numId w:val="2"/>
+        </w:numPr>
+        <w:jc w:val="left"/>
+        <w:rPr>
+          <w:color w:val="0070C0"/>
+        </w:rPr>
+      </w:pPr>
+      <w:r>
+        <w:t xml:space="preserve">Using 3 layers architecture =&gt; what? </w:t>
+      </w:r>
+      <w:proofErr w:type="gramStart"/>
+      <w:r>
+        <w:t>Why</w:t>
+      </w:r>
+      <w:proofErr w:type="gramEnd"/>
+      <w:r>
+        <w:t xml:space="preserve"> 3 layers?</w:t>
+      </w:r>
+      <w:r>
+        <w:t xml:space="preserve"> Separate database</w:t>
+      </w:r>
+      <w:r>
+        <w:t xml:space="preserve"> layer</w:t>
+      </w:r>
+      <w:r>
+        <w:t>s</w:t>
+      </w:r>
+      <w:r>
+        <w:t xml:space="preserve"> </w:t>
+      </w:r>
+      <w:r>
+        <w:t>from</w:t>
+      </w:r>
+      <w:r>
+        <w:t xml:space="preserve"> controller</w:t>
+      </w:r>
+      <w:r>
+        <w:t>s</w:t>
+      </w:r>
+      <w:r>
+        <w:t xml:space="preserve"> + easy to maintain</w:t>
+      </w:r>
+    </w:p>
+    <w:p>
+      <w:pPr>
+        <w:pStyle w:val="ListParagraph"/>
+        <w:numPr>
+          <w:ilvl w:val="0"/>
+          <w:numId w:val="2"/>
+        </w:numPr>
+        <w:jc w:val="left"/>
+      </w:pPr>
+      <w:proofErr w:type="spellStart"/>
+      <w:r>
+        <w:t>APIImpl</w:t>
+      </w:r>
+      <w:proofErr w:type="spellEnd"/>
+      <w:r>
+        <w:t xml:space="preserve"> implements API provides methods for </w:t>
+      </w:r>
+      <w:proofErr w:type="spellStart"/>
+      <w:r>
+        <w:t>ServicesImpl</w:t>
+      </w:r>
+      <w:proofErr w:type="spellEnd"/>
+    </w:p>
+    <w:p>
+      <w:pPr>
+        <w:pStyle w:val="ListParagraph"/>
+        <w:numPr>
+          <w:ilvl w:val="0"/>
+          <w:numId w:val="2"/>
+        </w:numPr>
+        <w:jc w:val="left"/>
+      </w:pPr>
+      <w:r>
+        <w:t xml:space="preserve">API contains method connect with </w:t>
+      </w:r>
+      <w:proofErr w:type="spellStart"/>
+      <w:r>
+        <w:t>RESTfull</w:t>
+      </w:r>
+      <w:proofErr w:type="spellEnd"/>
+      <w:r>
+        <w:t xml:space="preserve"> Nodejs Server and get the </w:t>
+      </w:r>
+      <w:proofErr w:type="spellStart"/>
+      <w:r>
+        <w:t>api</w:t>
+      </w:r>
+      <w:proofErr w:type="spellEnd"/>
+      <w:r>
+        <w:t xml:space="preserve"> </w:t>
+      </w:r>
+    </w:p>
+    <w:p>
+      <w:pPr>
+        <w:pStyle w:val="ListParagraph"/>
+        <w:numPr>
+          <w:ilvl w:val="0"/>
+          <w:numId w:val="2"/>
+        </w:numPr>
+        <w:jc w:val="left"/>
+      </w:pPr>
+      <w:proofErr w:type="spellStart"/>
+      <w:r>
+        <w:t>DAOsImpl</w:t>
+      </w:r>
+      <w:proofErr w:type="spellEnd"/>
+      <w:r>
+        <w:t xml:space="preserve"> </w:t>
+      </w:r>
+      <w:r>
+        <w:t xml:space="preserve">use </w:t>
+      </w:r>
+      <w:r>
+        <w:t>MongoDBConnector</w:t>
+      </w:r>
+      <w:r>
+        <w:t xml:space="preserve">.java to connect </w:t>
+      </w:r>
+      <w:proofErr w:type="spellStart"/>
+      <w:r>
+        <w:t>mongodb</w:t>
+      </w:r>
+      <w:proofErr w:type="spellEnd"/>
+      <w:r>
+        <w:t xml:space="preserve"> and </w:t>
+      </w:r>
+      <w:r>
+        <w:t>implements DAOs</w:t>
+      </w:r>
+      <w:r>
+        <w:t xml:space="preserve"> provides some methods for </w:t>
+      </w:r>
+      <w:proofErr w:type="spellStart"/>
+      <w:r>
+        <w:t>ServicesImpl</w:t>
+      </w:r>
+      <w:proofErr w:type="spellEnd"/>
+      <w:r>
+        <w:t>.</w:t>
+      </w:r>
+    </w:p>
+    <w:p>
+      <w:pPr>
+        <w:pStyle w:val="ListParagraph"/>
+        <w:numPr>
+          <w:ilvl w:val="0"/>
+          <w:numId w:val="2"/>
+        </w:numPr>
+        <w:jc w:val="left"/>
+      </w:pPr>
+      <w:proofErr w:type="spellStart"/>
+      <w:r>
+        <w:t>ServicesImpl</w:t>
+      </w:r>
+      <w:proofErr w:type="spellEnd"/>
+      <w:r>
+        <w:t xml:space="preserve"> use DAO implements Services </w:t>
+      </w:r>
+      <w:r>
+        <w:t>provide methods for Controllers</w:t>
+      </w:r>
+    </w:p>
+    <w:p>
+      <w:pPr>
+        <w:pStyle w:val="ListParagraph"/>
+        <w:numPr>
+          <w:ilvl w:val="0"/>
+          <w:numId w:val="2"/>
+        </w:numPr>
+        <w:jc w:val="left"/>
+      </w:pPr>
+      <w:proofErr w:type="spellStart"/>
+      <w:r>
+        <w:t>Controllerss</w:t>
+      </w:r>
+      <w:proofErr w:type="spellEnd"/>
+      <w:r>
+        <w:t xml:space="preserve"> use Services</w:t>
+      </w:r>
+    </w:p>
+    <w:p>
+      <w:pPr>
+        <w:pStyle w:val="ListParagraph"/>
+        <w:numPr>
+          <w:ilvl w:val="0"/>
+          <w:numId w:val="2"/>
+        </w:numPr>
+        <w:jc w:val="left"/>
+      </w:pPr>
+      <w:r>
+        <w:t>Statics package includes AppConst.java and static providers</w:t>
+      </w:r>
+    </w:p>
+    <w:p>
+      <w:pPr>
+        <w:pStyle w:val="ListParagraph"/>
+        <w:numPr>
+          <w:ilvl w:val="0"/>
+          <w:numId w:val="2"/>
+        </w:numPr>
+        <w:jc w:val="left"/>
+      </w:pPr>
+      <w:r>
+        <w:t>AppConst.java contains all Constant variable, array =&gt; no hard code</w:t>
+      </w:r>
+    </w:p>
+    <w:p>
+      <w:pPr>
+        <w:pStyle w:val="ListParagraph"/>
+        <w:numPr>
+          <w:ilvl w:val="0"/>
+          <w:numId w:val="2"/>
+        </w:numPr>
+        <w:jc w:val="left"/>
+      </w:pPr>
+      <w:r>
+        <w:t xml:space="preserve">Statics providers provide some classes contains many static methods (calculate &amp; format date time, send Email, File Upload, edit image, round, </w:t>
+      </w:r>
+      <w:proofErr w:type="spellStart"/>
+      <w:r>
+        <w:t>StringUtils</w:t>
+      </w:r>
+      <w:proofErr w:type="spellEnd"/>
+      <w:r>
+        <w:t>) for the whole application</w:t>
+      </w:r>
+      <w:r>
+        <w:t xml:space="preserve"> </w:t>
+      </w:r>
+    </w:p>
+    <w:p>
+      <w:pPr>
+        <w:pStyle w:val="ListParagraph"/>
+        <w:numPr>
+          <w:ilvl w:val="0"/>
+          <w:numId w:val="2"/>
+        </w:numPr>
+        <w:jc w:val="left"/>
+      </w:pPr>
+      <w:proofErr w:type="spellStart"/>
+      <w:r>
+        <w:t>MainController</w:t>
+      </w:r>
+      <w:proofErr w:type="spellEnd"/>
+      <w:r>
+        <w:t xml:space="preserve"> &amp; </w:t>
+      </w:r>
+      <w:proofErr w:type="spellStart"/>
+      <w:r>
+        <w:t>RESTfullController</w:t>
+      </w:r>
+      <w:proofErr w:type="spellEnd"/>
+      <w:r>
+        <w:t>. How they work?</w:t>
+      </w:r>
+    </w:p>
+    <w:p>
+      <w:pPr>
+        <w:pStyle w:val="ListParagraph"/>
+        <w:numPr>
+          <w:ilvl w:val="0"/>
+          <w:numId w:val="2"/>
+        </w:numPr>
+        <w:jc w:val="left"/>
+      </w:pPr>
+      <w:r>
+        <w:t xml:space="preserve">How </w:t>
+      </w:r>
+      <w:proofErr w:type="spellStart"/>
+      <w:r>
+        <w:t>RESTfullController</w:t>
+      </w:r>
+      <w:proofErr w:type="spellEnd"/>
+      <w:r>
+        <w:t xml:space="preserve"> interact with Angular Client side?</w:t>
+      </w:r>
+    </w:p>
+    <w:p>
+      <w:pPr>
+        <w:pStyle w:val="ListParagraph"/>
+        <w:numPr>
+          <w:ilvl w:val="0"/>
+          <w:numId w:val="2"/>
+        </w:numPr>
+        <w:jc w:val="left"/>
+      </w:pPr>
+      <w:r>
+        <w:t>Describe</w:t>
+      </w:r>
+      <w:r>
+        <w:t xml:space="preserve"> mapping,</w:t>
+      </w:r>
+      <w:r>
+        <w:t xml:space="preserve"> how </w:t>
+      </w:r>
+      <w:proofErr w:type="spellStart"/>
+      <w:r>
+        <w:t>Webapp</w:t>
+      </w:r>
+      <w:proofErr w:type="spellEnd"/>
+      <w:r>
+        <w:t xml:space="preserve"> interact with java </w:t>
+      </w:r>
+      <w:proofErr w:type="gramStart"/>
+      <w:r>
+        <w:t>resources</w:t>
+      </w:r>
+      <w:r>
+        <w:t xml:space="preserve">, </w:t>
+      </w:r>
+      <w:r>
+        <w:t xml:space="preserve"> in</w:t>
+      </w:r>
+      <w:proofErr w:type="gramEnd"/>
+      <w:r>
+        <w:t xml:space="preserve"> MVC </w:t>
+      </w:r>
+      <w:r>
+        <w:t>architecture</w:t>
+      </w:r>
+    </w:p>
+    <w:p>
+      <w:pPr>
+        <w:ind w:left="0"/>
+        <w:jc w:val="left"/>
+      </w:pPr>
+      <w:r>
+        <w:t>b</w:t>
+      </w:r>
+      <w:r>
+        <w:t xml:space="preserve">/ </w:t>
+      </w:r>
+      <w:r>
+        <w:t>MEAN</w:t>
+      </w:r>
+      <w:r>
+        <w:t xml:space="preserve">: </w:t>
+      </w:r>
+    </w:p>
+    <w:p>
+      <w:pPr>
+        <w:pStyle w:val="ListParagraph"/>
+        <w:numPr>
+          <w:ilvl w:val="0"/>
+          <w:numId w:val="2"/>
+        </w:numPr>
+        <w:jc w:val="left"/>
+      </w:pPr>
+      <w:r>
+        <w:t xml:space="preserve">Embed </w:t>
+      </w:r>
+      <w:proofErr w:type="spellStart"/>
+      <w:r>
+        <w:t>Boostrap</w:t>
+      </w:r>
+      <w:proofErr w:type="spellEnd"/>
+      <w:r>
+        <w:t xml:space="preserve">, HTML, CSS, </w:t>
+      </w:r>
+      <w:proofErr w:type="spellStart"/>
+      <w:r>
+        <w:t>javascript</w:t>
+      </w:r>
+      <w:proofErr w:type="spellEnd"/>
+      <w:r>
+        <w:t xml:space="preserve">, </w:t>
+      </w:r>
+      <w:proofErr w:type="spellStart"/>
+      <w:r>
+        <w:t>Jquery</w:t>
+      </w:r>
+      <w:proofErr w:type="spellEnd"/>
+      <w:r>
+        <w:t xml:space="preserve">, </w:t>
+      </w:r>
+      <w:r>
+        <w:t>Angular 2 into HTML file (template)</w:t>
+      </w:r>
+    </w:p>
+    <w:p>
+      <w:pPr>
+        <w:pStyle w:val="ListParagraph"/>
+        <w:numPr>
+          <w:ilvl w:val="0"/>
+          <w:numId w:val="2"/>
+        </w:numPr>
+        <w:jc w:val="left"/>
+      </w:pPr>
+      <w:r>
+        <w:t>The components control template by metadata =&gt; provide data binding</w:t>
+      </w:r>
+    </w:p>
+    <w:p>
+      <w:pPr>
+        <w:pStyle w:val="ListParagraph"/>
+        <w:numPr>
+          <w:ilvl w:val="0"/>
+          <w:numId w:val="2"/>
+        </w:numPr>
+        <w:jc w:val="left"/>
+      </w:pPr>
+      <w:r>
+        <w:t>Services are injected to component and provide function for components</w:t>
+      </w:r>
+    </w:p>
+    <w:p>
+      <w:pPr>
+        <w:pStyle w:val="ListParagraph"/>
+        <w:numPr>
+          <w:ilvl w:val="0"/>
+          <w:numId w:val="2"/>
+        </w:numPr>
+        <w:jc w:val="left"/>
+      </w:pPr>
+      <w:r>
+        <w:t>All the components, templates, metadata, directives, services are declared in a module and controlled by it.</w:t>
+      </w:r>
+    </w:p>
+    <w:p>
+      <w:pPr>
+        <w:pStyle w:val="ListParagraph"/>
+        <w:numPr>
+          <w:ilvl w:val="0"/>
+          <w:numId w:val="2"/>
+        </w:numPr>
+        <w:jc w:val="left"/>
+      </w:pPr>
+      <w:r>
+        <w:t>Nodejs model mongoose connect database =&gt; update or retrieve data</w:t>
+      </w:r>
+    </w:p>
+    <w:p>
+      <w:pPr>
+        <w:pStyle w:val="ListParagraph"/>
+        <w:numPr>
+          <w:ilvl w:val="0"/>
+          <w:numId w:val="2"/>
+        </w:numPr>
+        <w:jc w:val="left"/>
+      </w:pPr>
+      <w:r>
+        <w:t>Controller use model, send update request to model or get data from mongoose</w:t>
+      </w:r>
+    </w:p>
+    <w:p>
+      <w:pPr>
+        <w:pStyle w:val="ListParagraph"/>
+        <w:numPr>
+          <w:ilvl w:val="0"/>
+          <w:numId w:val="2"/>
+        </w:numPr>
+        <w:jc w:val="left"/>
+      </w:pPr>
+      <w:r>
+        <w:t xml:space="preserve">Controller provides function for routers to provide </w:t>
+      </w:r>
+      <w:proofErr w:type="spellStart"/>
+      <w:r>
+        <w:t>api</w:t>
+      </w:r>
+      <w:proofErr w:type="spellEnd"/>
+    </w:p>
+    <w:p>
+      <w:pPr>
+        <w:pStyle w:val="ListParagraph"/>
+        <w:numPr>
+          <w:ilvl w:val="0"/>
+          <w:numId w:val="2"/>
+        </w:numPr>
+        <w:jc w:val="left"/>
+      </w:pPr>
+      <w:r>
+        <w:t xml:space="preserve">Nodejs + Express framework =&gt; </w:t>
+      </w:r>
+      <w:proofErr w:type="spellStart"/>
+      <w:r>
+        <w:t>RESTfull</w:t>
+      </w:r>
+      <w:proofErr w:type="spellEnd"/>
+      <w:r>
+        <w:t xml:space="preserve"> Web service =&gt; provides HTTP methods (GET, PUT POST, DELETE) =&gt; </w:t>
+      </w:r>
+      <w:proofErr w:type="spellStart"/>
+      <w:r>
+        <w:t>api</w:t>
+      </w:r>
+      <w:proofErr w:type="spellEnd"/>
+      <w:r>
+        <w:t xml:space="preserve"> =&gt; </w:t>
+      </w:r>
+      <w:proofErr w:type="spellStart"/>
+      <w:r>
+        <w:t>json</w:t>
+      </w:r>
+      <w:proofErr w:type="spellEnd"/>
+    </w:p>
+    <w:p>
+      <w:pPr>
+        <w:pStyle w:val="ListParagraph"/>
+        <w:numPr>
+          <w:ilvl w:val="0"/>
+          <w:numId w:val="2"/>
+        </w:numPr>
+        <w:jc w:val="left"/>
+      </w:pPr>
+      <w:r>
+        <w:t xml:space="preserve">Angular 2 </w:t>
+      </w:r>
+      <w:proofErr w:type="spellStart"/>
+      <w:r>
+        <w:t>api</w:t>
+      </w:r>
+      <w:proofErr w:type="spellEnd"/>
+      <w:r>
+        <w:t xml:space="preserve"> services interact with </w:t>
+      </w:r>
+      <w:proofErr w:type="spellStart"/>
+      <w:r>
+        <w:t>RESTfull</w:t>
+      </w:r>
+      <w:proofErr w:type="spellEnd"/>
+      <w:r>
+        <w:t xml:space="preserve"> Webservice</w:t>
+      </w:r>
+    </w:p>
+    <w:p>
+      <w:pPr>
+        <w:pStyle w:val="ListParagraph"/>
+        <w:numPr>
+          <w:ilvl w:val="0"/>
+          <w:numId w:val="2"/>
+        </w:numPr>
+        <w:jc w:val="left"/>
+      </w:pPr>
+      <w:r>
+        <w:t>services receive request from component or return data to component</w:t>
+      </w:r>
+    </w:p>
+    <w:p>
+      <w:pPr>
+        <w:pStyle w:val="ListParagraph"/>
+        <w:numPr>
+          <w:ilvl w:val="0"/>
+          <w:numId w:val="2"/>
+        </w:numPr>
+        <w:jc w:val="left"/>
+      </w:pPr>
+      <w:r>
+        <w:t xml:space="preserve">Request from user =&gt; angular 2 routing =&gt; </w:t>
+      </w:r>
+      <w:r>
+        <w:t>determine</w:t>
+      </w:r>
+      <w:r>
+        <w:t xml:space="preserve"> which page (</w:t>
+      </w:r>
+      <w:proofErr w:type="spellStart"/>
+      <w:r>
+        <w:t>template+component</w:t>
+      </w:r>
+      <w:proofErr w:type="spellEnd"/>
+      <w:r>
+        <w:t>)</w:t>
+      </w:r>
+    </w:p>
+    <w:p>
+      <w:pPr>
+        <w:pStyle w:val="ListParagraph"/>
+        <w:numPr>
+          <w:ilvl w:val="0"/>
+          <w:numId w:val="2"/>
+        </w:numPr>
+        <w:jc w:val="left"/>
+      </w:pPr>
+      <w:r>
+        <w:t xml:space="preserve"> =&gt; display</w:t>
+      </w:r>
+    </w:p>
+    <w:p>
+      <w:pPr>
+        <w:pStyle w:val="ListParagraph"/>
+        <w:numPr>
+          <w:ilvl w:val="0"/>
+          <w:numId w:val="2"/>
+        </w:numPr>
+        <w:jc w:val="left"/>
+      </w:pPr>
+    </w:p>
+    <w:p>
+      <w:pPr>
+        <w:pStyle w:val="ListParagraph"/>
+        <w:numPr>
+          <w:ilvl w:val="0"/>
+          <w:numId w:val="2"/>
+        </w:numPr>
+        <w:jc w:val="left"/>
+      </w:pPr>
+      <w:proofErr w:type="spellStart"/>
+      <w:r>
+        <w:t>Mongodb</w:t>
+      </w:r>
+      <w:proofErr w:type="spellEnd"/>
+      <w:r>
+        <w:t xml:space="preserve">, </w:t>
+      </w:r>
+      <w:r>
+        <w:t>Angular 2</w:t>
+      </w:r>
+      <w:r>
+        <w:t xml:space="preserve">, Express Framework, </w:t>
+      </w:r>
+      <w:r>
+        <w:t>Nodejs</w:t>
+      </w:r>
+    </w:p>
+    <w:p>
+      <w:pPr>
+        <w:pStyle w:val="ListParagraph"/>
+        <w:numPr>
+          <w:ilvl w:val="0"/>
+          <w:numId w:val="2"/>
+        </w:numPr>
+        <w:jc w:val="left"/>
+      </w:pPr>
+      <w:r>
+        <w:t xml:space="preserve">Nodejs + </w:t>
+      </w:r>
+      <w:r>
+        <w:t>Express</w:t>
+      </w:r>
+      <w:r>
+        <w:t xml:space="preserve"> =&gt; </w:t>
+      </w:r>
+      <w:proofErr w:type="spellStart"/>
+      <w:r>
+        <w:t>RESTfull</w:t>
+      </w:r>
+      <w:proofErr w:type="spellEnd"/>
+      <w:r>
+        <w:t xml:space="preserve"> </w:t>
+      </w:r>
+      <w:r>
+        <w:t>interact with Angular 2 by HTTP Methods</w:t>
+      </w:r>
+    </w:p>
+    <w:p>
+      <w:pPr>
+        <w:pStyle w:val="ListParagraph"/>
+        <w:numPr>
+          <w:ilvl w:val="0"/>
+          <w:numId w:val="2"/>
+        </w:numPr>
+        <w:jc w:val="left"/>
+      </w:pPr>
+      <w:r>
+        <w:t xml:space="preserve">Embed </w:t>
+      </w:r>
+      <w:proofErr w:type="spellStart"/>
+      <w:r>
+        <w:t>Boostrap</w:t>
+      </w:r>
+      <w:proofErr w:type="spellEnd"/>
+      <w:r>
+        <w:t xml:space="preserve">, HTML, CSS, </w:t>
+      </w:r>
+      <w:proofErr w:type="spellStart"/>
+      <w:r>
+        <w:t>javascript</w:t>
+      </w:r>
+      <w:proofErr w:type="spellEnd"/>
+      <w:r>
+        <w:t xml:space="preserve">, </w:t>
+      </w:r>
+      <w:proofErr w:type="spellStart"/>
+      <w:r>
+        <w:t>Jquery</w:t>
+      </w:r>
+      <w:proofErr w:type="spellEnd"/>
+      <w:r>
+        <w:t xml:space="preserve">, </w:t>
+      </w:r>
+      <w:r>
+        <w:t>Angular 2 into HTML file (template controlled by component (t</w:t>
+      </w:r>
+      <w:r>
+        <w:t>ypescript</w:t>
+      </w:r>
+      <w:r>
+        <w:t xml:space="preserve"> files)</w:t>
       </w:r>
     </w:p>
     <w:p>
@@ -7642,41 +9182,14 @@
           <w:color w:val="0070C0"/>
         </w:rPr>
       </w:pPr>
-      <w:r>
-        <w:t>11 components (1 app component &amp; 10 components)</w:t>
-      </w:r>
-    </w:p>
-    <w:p>
-      <w:pPr>
-        <w:pStyle w:val="ListParagraph"/>
-        <w:numPr>
-          <w:ilvl w:val="0"/>
-          <w:numId w:val="2"/>
-        </w:numPr>
-        <w:jc w:val="left"/>
-        <w:rPr>
-          <w:color w:val="0070C0"/>
-        </w:rPr>
-      </w:pPr>
-      <w:r>
-        <w:t>11 components (1 app component &amp; 10 components)</w:t>
-      </w:r>
-    </w:p>
-    <w:p>
-      <w:pPr>
-        <w:pStyle w:val="ListParagraph"/>
-        <w:numPr>
-          <w:ilvl w:val="0"/>
-          <w:numId w:val="2"/>
-        </w:numPr>
-        <w:jc w:val="left"/>
-        <w:rPr>
-          <w:color w:val="0070C0"/>
-        </w:rPr>
-      </w:pPr>
-      <w:r>
-        <w:t>11 components (1 app component &amp; 10 components)</w:t>
-      </w:r>
+    </w:p>
+    <w:p>
+      <w:pPr>
+        <w:jc w:val="left"/>
+        <w:rPr>
+          <w:color w:val="0070C0"/>
+        </w:rPr>
+      </w:pPr>
     </w:p>
     <w:p>
       <w:pPr>
@@ -7707,6 +9220,7 @@
         <w:rPr>
           <w:color w:val="0070C0"/>
         </w:rPr>
+        <w:lastRenderedPageBreak/>
         <w:t>V/ Experiment and Result</w:t>
       </w:r>
     </w:p>
@@ -7727,6 +9241,96 @@
     </w:p>
     <w:p>
       <w:pPr>
+        <w:pStyle w:val="ListParagraph"/>
+        <w:numPr>
+          <w:ilvl w:val="0"/>
+          <w:numId w:val="2"/>
+        </w:numPr>
+        <w:jc w:val="left"/>
+      </w:pPr>
+      <w:r>
+        <w:t xml:space="preserve">System run well on window </w:t>
+      </w:r>
+    </w:p>
+    <w:p>
+      <w:pPr>
+        <w:pStyle w:val="ListParagraph"/>
+        <w:numPr>
+          <w:ilvl w:val="0"/>
+          <w:numId w:val="2"/>
+        </w:numPr>
+        <w:jc w:val="left"/>
+      </w:pPr>
+      <w:r>
+        <w:t>Test on Linux</w:t>
+      </w:r>
+    </w:p>
+    <w:p>
+      <w:pPr>
+        <w:pStyle w:val="ListParagraph"/>
+        <w:numPr>
+          <w:ilvl w:val="0"/>
+          <w:numId w:val="2"/>
+        </w:numPr>
+        <w:jc w:val="left"/>
+      </w:pPr>
+      <w:r>
+        <w:t>Responsive website</w:t>
+      </w:r>
+      <w:r>
+        <w:t xml:space="preserve"> =&gt; test mobile UI</w:t>
+      </w:r>
+    </w:p>
+    <w:p>
+      <w:pPr>
+        <w:pStyle w:val="ListParagraph"/>
+        <w:numPr>
+          <w:ilvl w:val="0"/>
+          <w:numId w:val="2"/>
+        </w:numPr>
+        <w:jc w:val="left"/>
+      </w:pPr>
+      <w:r>
+        <w:t xml:space="preserve">Encrypt </w:t>
+      </w:r>
+      <w:r>
+        <w:t>password</w:t>
+      </w:r>
+      <w:r>
+        <w:t xml:space="preserve"> </w:t>
+      </w:r>
+    </w:p>
+    <w:p>
+      <w:pPr>
+        <w:pStyle w:val="ListParagraph"/>
+        <w:numPr>
+          <w:ilvl w:val="0"/>
+          <w:numId w:val="2"/>
+        </w:numPr>
+        <w:jc w:val="left"/>
+      </w:pPr>
+      <w:r>
+        <w:t xml:space="preserve">Recommendation </w:t>
+      </w:r>
+      <w:r>
+        <w:t>room</w:t>
+      </w:r>
+    </w:p>
+    <w:p>
+      <w:pPr>
+        <w:pStyle w:val="ListParagraph"/>
+        <w:numPr>
+          <w:ilvl w:val="0"/>
+          <w:numId w:val="2"/>
+        </w:numPr>
+        <w:jc w:val="left"/>
+      </w:pPr>
+      <w:r>
+        <w:t>Chart</w:t>
+      </w:r>
+    </w:p>
+    <w:p>
+      <w:pPr>
         <w:ind w:left="0"/>
         <w:jc w:val="left"/>
         <w:rPr>
@@ -7742,6 +9346,149 @@
     </w:p>
     <w:p>
       <w:pPr>
+        <w:pStyle w:val="ListParagraph"/>
+        <w:numPr>
+          <w:ilvl w:val="0"/>
+          <w:numId w:val="2"/>
+        </w:numPr>
+        <w:jc w:val="left"/>
+      </w:pPr>
+      <w:r>
+        <w:t>Online single page application with high performance</w:t>
+      </w:r>
+      <w:r>
+        <w:t xml:space="preserve"> =&gt; speed? Compare with what?</w:t>
+      </w:r>
+    </w:p>
+    <w:p>
+      <w:pPr>
+        <w:pStyle w:val="ListParagraph"/>
+        <w:numPr>
+          <w:ilvl w:val="0"/>
+          <w:numId w:val="2"/>
+        </w:numPr>
+        <w:jc w:val="left"/>
+      </w:pPr>
+      <w:r>
+        <w:t>Dynamically loading</w:t>
+      </w:r>
+      <w:r>
+        <w:t>? Why? prove</w:t>
+      </w:r>
+    </w:p>
+    <w:p>
+      <w:pPr>
+        <w:pStyle w:val="ListParagraph"/>
+        <w:numPr>
+          <w:ilvl w:val="0"/>
+          <w:numId w:val="2"/>
+        </w:numPr>
+        <w:jc w:val="left"/>
+      </w:pPr>
+      <w:r>
+        <w:t>C</w:t>
+      </w:r>
+      <w:r>
+        <w:t>ross-platform system runs well with all operating system.</w:t>
+      </w:r>
+      <w:r>
+        <w:t xml:space="preserve"> =&gt; prove? Run well on window + </w:t>
+      </w:r>
+      <w:proofErr w:type="spellStart"/>
+      <w:r>
+        <w:t>linux</w:t>
+      </w:r>
+      <w:proofErr w:type="spellEnd"/>
+      <w:r>
+        <w:t xml:space="preserve">, </w:t>
+      </w:r>
+      <w:r>
+        <w:t>+ mobile</w:t>
+      </w:r>
+      <w:r>
+        <w:t>?</w:t>
+      </w:r>
+    </w:p>
+    <w:p>
+      <w:pPr>
+        <w:pStyle w:val="ListParagraph"/>
+        <w:numPr>
+          <w:ilvl w:val="0"/>
+          <w:numId w:val="2"/>
+        </w:numPr>
+        <w:jc w:val="left"/>
+        <w:rPr>
+          <w:color w:val="0070C0"/>
+        </w:rPr>
+      </w:pPr>
+      <w:r>
+        <w:t>Friendly user interfaces</w:t>
+      </w:r>
+      <w:r>
+        <w:t xml:space="preserve">, easy to use =&gt; </w:t>
+      </w:r>
+      <w:r>
+        <w:t xml:space="preserve">show </w:t>
+      </w:r>
+      <w:r>
+        <w:t>image</w:t>
+      </w:r>
+    </w:p>
+    <w:p>
+      <w:pPr>
+        <w:pStyle w:val="ListParagraph"/>
+        <w:numPr>
+          <w:ilvl w:val="0"/>
+          <w:numId w:val="2"/>
+        </w:numPr>
+        <w:spacing w:after="0"/>
+        <w:jc w:val="left"/>
+      </w:pPr>
+      <w:r>
+        <w:t xml:space="preserve">Supports almost features for hotel bookings &amp; reservations management. </w:t>
+      </w:r>
+      <w:r>
+        <w:t xml:space="preserve"> =&gt; show list features</w:t>
+      </w:r>
+    </w:p>
+    <w:p>
+      <w:pPr>
+        <w:pStyle w:val="ListParagraph"/>
+        <w:numPr>
+          <w:ilvl w:val="0"/>
+          <w:numId w:val="2"/>
+        </w:numPr>
+        <w:spacing w:after="0"/>
+        <w:jc w:val="left"/>
+      </w:pPr>
+      <w:r>
+        <w:t>Ability to track user’s behavior</w:t>
+      </w:r>
+      <w:r>
+        <w:t xml:space="preserve"> =&gt; </w:t>
+      </w:r>
+      <w:r>
+        <w:t xml:space="preserve">show </w:t>
+      </w:r>
+      <w:r>
+        <w:t xml:space="preserve">chart, </w:t>
+      </w:r>
+      <w:r>
+        <w:t>image</w:t>
+      </w:r>
+    </w:p>
+    <w:p>
+      <w:pPr>
+        <w:spacing w:after="0"/>
+        <w:ind w:left="360"/>
+        <w:jc w:val="left"/>
+      </w:pPr>
+      <w:r>
+        <w:t>Give examples, image to prove</w:t>
+      </w:r>
+    </w:p>
+    <w:p>
+      <w:pPr>
         <w:ind w:left="0"/>
         <w:jc w:val="left"/>
         <w:rPr>
@@ -7763,6 +9510,19 @@
     </w:p>
     <w:p>
       <w:pPr>
+        <w:pStyle w:val="ListParagraph"/>
+        <w:numPr>
+          <w:ilvl w:val="0"/>
+          <w:numId w:val="2"/>
+        </w:numPr>
+        <w:jc w:val="left"/>
+      </w:pPr>
+      <w:r>
+        <w:t>Some image of system running</w:t>
+      </w:r>
+    </w:p>
+    <w:p>
+      <w:pPr>
         <w:ind w:left="0"/>
         <w:jc w:val="left"/>
         <w:rPr>
@@ -7780,6 +9540,227 @@
           <w:color w:val="0070C0"/>
         </w:rPr>
         <w:t>/ Conclusion</w:t>
+      </w:r>
+    </w:p>
+    <w:p>
+      <w:pPr>
+        <w:pStyle w:val="ListParagraph"/>
+        <w:numPr>
+          <w:ilvl w:val="0"/>
+          <w:numId w:val="2"/>
+        </w:numPr>
+        <w:jc w:val="left"/>
+      </w:pPr>
+      <w:r>
+        <w:t xml:space="preserve">Hotel business is a highly profitable industry but requires huge investment as well as having to meet the customer's demand. </w:t>
+      </w:r>
+    </w:p>
+    <w:p>
+      <w:pPr>
+        <w:pStyle w:val="ListParagraph"/>
+        <w:numPr>
+          <w:ilvl w:val="0"/>
+          <w:numId w:val="2"/>
+        </w:numPr>
+        <w:jc w:val="left"/>
+      </w:pPr>
+      <w:r>
+        <w:t xml:space="preserve">Management system is </w:t>
+      </w:r>
+      <w:proofErr w:type="gramStart"/>
+      <w:r>
+        <w:t>really important</w:t>
+      </w:r>
+      <w:proofErr w:type="gramEnd"/>
+      <w:r>
+        <w:t xml:space="preserve"> </w:t>
+      </w:r>
+    </w:p>
+    <w:p>
+      <w:pPr>
+        <w:pStyle w:val="ListParagraph"/>
+        <w:numPr>
+          <w:ilvl w:val="0"/>
+          <w:numId w:val="2"/>
+        </w:numPr>
+        <w:jc w:val="left"/>
+      </w:pPr>
+      <w:r>
+        <w:t>Good management system brings higher profit</w:t>
+      </w:r>
+    </w:p>
+    <w:p>
+      <w:pPr>
+        <w:pStyle w:val="ListParagraph"/>
+        <w:numPr>
+          <w:ilvl w:val="0"/>
+          <w:numId w:val="2"/>
+        </w:numPr>
+        <w:jc w:val="left"/>
+      </w:pPr>
+      <w:r>
+        <w:t xml:space="preserve">The key is to </w:t>
+      </w:r>
+      <w:r>
+        <w:t>pleasure</w:t>
+      </w:r>
+      <w:r>
+        <w:t xml:space="preserve"> the customers</w:t>
+      </w:r>
+    </w:p>
+    <w:p>
+      <w:pPr>
+        <w:pStyle w:val="ListParagraph"/>
+        <w:numPr>
+          <w:ilvl w:val="0"/>
+          <w:numId w:val="2"/>
+        </w:numPr>
+        <w:jc w:val="left"/>
+      </w:pPr>
+      <w:r>
+        <w:t>Friendly user interface</w:t>
+      </w:r>
+    </w:p>
+    <w:p>
+      <w:pPr>
+        <w:pStyle w:val="ListParagraph"/>
+        <w:numPr>
+          <w:ilvl w:val="0"/>
+          <w:numId w:val="2"/>
+        </w:numPr>
+        <w:jc w:val="left"/>
+      </w:pPr>
+      <w:r>
+        <w:t>High performance</w:t>
+      </w:r>
+    </w:p>
+    <w:p>
+      <w:pPr>
+        <w:pStyle w:val="ListParagraph"/>
+        <w:numPr>
+          <w:ilvl w:val="0"/>
+          <w:numId w:val="2"/>
+        </w:numPr>
+        <w:jc w:val="left"/>
+      </w:pPr>
+      <w:r>
+        <w:t>Dynamically loading</w:t>
+      </w:r>
+    </w:p>
+    <w:p>
+      <w:pPr>
+        <w:pStyle w:val="ListParagraph"/>
+        <w:numPr>
+          <w:ilvl w:val="0"/>
+          <w:numId w:val="2"/>
+        </w:numPr>
+        <w:jc w:val="left"/>
+      </w:pPr>
+      <w:r>
+        <w:t>Tracking customer’s behavior</w:t>
+      </w:r>
+    </w:p>
+    <w:p>
+      <w:pPr>
+        <w:pStyle w:val="ListParagraph"/>
+        <w:numPr>
+          <w:ilvl w:val="0"/>
+          <w:numId w:val="2"/>
+        </w:numPr>
+        <w:jc w:val="left"/>
+      </w:pPr>
+      <w:r>
+        <w:t>Improve system day by day</w:t>
+      </w:r>
+    </w:p>
+    <w:p>
+      <w:pPr>
+        <w:pStyle w:val="ListParagraph"/>
+        <w:numPr>
+          <w:ilvl w:val="0"/>
+          <w:numId w:val="2"/>
+        </w:numPr>
+        <w:jc w:val="left"/>
+      </w:pPr>
+      <w:r>
+        <w:t>After thesis =&gt; learn a lot of new things</w:t>
+      </w:r>
+    </w:p>
+    <w:p>
+      <w:pPr>
+        <w:pStyle w:val="ListParagraph"/>
+        <w:numPr>
+          <w:ilvl w:val="0"/>
+          <w:numId w:val="2"/>
+        </w:numPr>
+        <w:jc w:val="left"/>
+      </w:pPr>
+      <w:r>
+        <w:t>Learn a lot of technologies</w:t>
+      </w:r>
+      <w:r>
+        <w:t>: AngularJS, Angular 2, MongoDB, Spring MVC, Nodejs, Express Framewor</w:t>
+      </w:r>
+      <w:r>
+        <w:t>k…</w:t>
+      </w:r>
+    </w:p>
+    <w:p>
+      <w:pPr>
+        <w:pStyle w:val="ListParagraph"/>
+        <w:numPr>
+          <w:ilvl w:val="0"/>
+          <w:numId w:val="2"/>
+        </w:numPr>
+        <w:jc w:val="left"/>
+      </w:pPr>
+      <w:r>
+        <w:t>Experience in building single page application</w:t>
+      </w:r>
+    </w:p>
+    <w:p>
+      <w:pPr>
+        <w:pStyle w:val="ListParagraph"/>
+        <w:numPr>
+          <w:ilvl w:val="0"/>
+          <w:numId w:val="2"/>
+        </w:numPr>
+        <w:jc w:val="left"/>
+      </w:pPr>
+      <w:r>
+        <w:t>Working with a lot of frameworks</w:t>
+      </w:r>
+    </w:p>
+    <w:p>
+      <w:pPr>
+        <w:pStyle w:val="ListParagraph"/>
+        <w:numPr>
+          <w:ilvl w:val="0"/>
+          <w:numId w:val="2"/>
+        </w:numPr>
+        <w:jc w:val="left"/>
+      </w:pPr>
+      <w:r>
+        <w:t>Ability to learn new technology</w:t>
+      </w:r>
+    </w:p>
+    <w:p>
+      <w:pPr>
+        <w:pStyle w:val="ListParagraph"/>
+        <w:numPr>
+          <w:ilvl w:val="0"/>
+          <w:numId w:val="2"/>
+        </w:numPr>
+        <w:jc w:val="left"/>
+      </w:pPr>
+      <w:r>
+        <w:t xml:space="preserve">Improve myself in the future for working in </w:t>
+      </w:r>
+      <w:r>
+        <w:t xml:space="preserve">professional </w:t>
+      </w:r>
+      <w:r>
+        <w:t>environment</w:t>
       </w:r>
     </w:p>
     <w:p>
@@ -7828,7 +9809,7 @@
       <w:tr>
         <w:trPr>
           <w:cnfStyle w:val="100000000000" w:firstRow="1" w:lastRow="0" w:firstColumn="0" w:lastColumn="0" w:oddVBand="0" w:evenVBand="0" w:oddHBand="0" w:evenHBand="0" w:firstRowFirstColumn="0" w:firstRowLastColumn="0" w:lastRowFirstColumn="0" w:lastRowLastColumn="0"/>
-          <w:trHeight w:val="299"/>
+          <w:trHeight w:val="358"/>
         </w:trPr>
         <w:tc>
           <w:tcPr>
@@ -7889,6 +9870,8 @@
                 <w:color w:val="002060"/>
               </w:rPr>
             </w:pPr>
+            <w:bookmarkStart w:id="0" w:name="_GoBack"/>
+            <w:bookmarkEnd w:id="0"/>
             <w:r>
               <w:rPr>
                 <w:b w:val="0"/>
@@ -7989,6 +9972,7 @@
                 <w:b w:val="0"/>
                 <w:color w:val="002060"/>
               </w:rPr>
+              <w:lastRenderedPageBreak/>
               <w:t>DDR3</w:t>
             </w:r>
           </w:p>
@@ -8036,7 +10020,6 @@
                 <w:b w:val="0"/>
                 <w:color w:val="002060"/>
               </w:rPr>
-              <w:lastRenderedPageBreak/>
               <w:t>Intel Graphics MH4400</w:t>
             </w:r>
           </w:p>
@@ -8214,8 +10197,6 @@
           <w:color w:val="0070C0"/>
         </w:rPr>
       </w:pPr>
-      <w:bookmarkStart w:id="0" w:name="_GoBack"/>
-      <w:bookmarkEnd w:id="0"/>
     </w:p>
     <w:p>
       <w:pPr>
@@ -8247,13 +10228,13 @@
         <w:tblLook w:val="04A0" w:firstRow="1" w:lastRow="0" w:firstColumn="1" w:lastColumn="0" w:noHBand="0" w:noVBand="1"/>
       </w:tblPr>
       <w:tblGrid>
-        <w:gridCol w:w="1878"/>
-        <w:gridCol w:w="6999"/>
+        <w:gridCol w:w="1875"/>
+        <w:gridCol w:w="7002"/>
       </w:tblGrid>
       <w:tr>
         <w:tc>
           <w:tcPr>
-            <w:tcW w:w="1881" w:type="dxa"/>
+            <w:tcW w:w="1875" w:type="dxa"/>
             <w:tcBorders>
               <w:top w:val="single" w:sz="4" w:space="0" w:color="000000"/>
               <w:left w:val="single" w:sz="4" w:space="0" w:color="000000"/>
@@ -8275,7 +10256,7 @@
         </w:tc>
         <w:tc>
           <w:tcPr>
-            <w:tcW w:w="7109" w:type="dxa"/>
+            <w:tcW w:w="7002" w:type="dxa"/>
             <w:tcBorders>
               <w:top w:val="single" w:sz="4" w:space="0" w:color="000000"/>
               <w:left w:val="single" w:sz="4" w:space="0" w:color="000000"/>
@@ -8302,7 +10283,7 @@
         </w:trPr>
         <w:tc>
           <w:tcPr>
-            <w:tcW w:w="1881" w:type="dxa"/>
+            <w:tcW w:w="1875" w:type="dxa"/>
             <w:tcBorders>
               <w:top w:val="single" w:sz="4" w:space="0" w:color="000000"/>
               <w:left w:val="single" w:sz="4" w:space="0" w:color="000000"/>
@@ -8314,15 +10295,16 @@
           <w:p>
             <w:pPr>
               <w:spacing w:after="0"/>
-            </w:pPr>
-            <w:r>
-              <w:t>Customer</w:t>
-            </w:r>
-          </w:p>
-        </w:tc>
-        <w:tc>
-          <w:tcPr>
-            <w:tcW w:w="7109" w:type="dxa"/>
+              <w:ind w:left="0"/>
+            </w:pPr>
+            <w:r>
+              <w:t>Guest</w:t>
+            </w:r>
+          </w:p>
+        </w:tc>
+        <w:tc>
+          <w:tcPr>
+            <w:tcW w:w="7002" w:type="dxa"/>
             <w:tcBorders>
               <w:top w:val="single" w:sz="4" w:space="0" w:color="000000"/>
               <w:left w:val="single" w:sz="4" w:space="0" w:color="000000"/>
@@ -8335,16 +10317,13 @@
             <w:pPr>
               <w:spacing w:after="0"/>
             </w:pPr>
-            <w:r>
-              <w:t>The customer’s interface</w:t>
-            </w:r>
           </w:p>
         </w:tc>
       </w:tr>
       <w:tr>
         <w:tc>
           <w:tcPr>
-            <w:tcW w:w="1881" w:type="dxa"/>
+            <w:tcW w:w="1875" w:type="dxa"/>
             <w:tcBorders>
               <w:top w:val="single" w:sz="4" w:space="0" w:color="000000"/>
               <w:left w:val="single" w:sz="4" w:space="0" w:color="000000"/>
@@ -8356,15 +10335,16 @@
           <w:p>
             <w:pPr>
               <w:spacing w:after="0"/>
-            </w:pPr>
-            <w:r>
-              <w:t>Manager</w:t>
-            </w:r>
-          </w:p>
-        </w:tc>
-        <w:tc>
-          <w:tcPr>
-            <w:tcW w:w="7109" w:type="dxa"/>
+              <w:ind w:left="0"/>
+            </w:pPr>
+            <w:r>
+              <w:t>Customer</w:t>
+            </w:r>
+          </w:p>
+        </w:tc>
+        <w:tc>
+          <w:tcPr>
+            <w:tcW w:w="7002" w:type="dxa"/>
             <w:tcBorders>
               <w:top w:val="single" w:sz="4" w:space="0" w:color="000000"/>
               <w:left w:val="single" w:sz="4" w:space="0" w:color="000000"/>
@@ -8377,16 +10357,13 @@
             <w:pPr>
               <w:spacing w:after="0"/>
             </w:pPr>
-            <w:r>
-              <w:t>The manager’s interface</w:t>
-            </w:r>
           </w:p>
         </w:tc>
       </w:tr>
       <w:tr>
         <w:tc>
           <w:tcPr>
-            <w:tcW w:w="1881" w:type="dxa"/>
+            <w:tcW w:w="1875" w:type="dxa"/>
             <w:tcBorders>
               <w:top w:val="single" w:sz="4" w:space="0" w:color="000000"/>
               <w:left w:val="single" w:sz="4" w:space="0" w:color="000000"/>
@@ -8402,13 +10379,13 @@
               <w:ind w:left="0"/>
             </w:pPr>
             <w:r>
-              <w:t>Food</w:t>
-            </w:r>
-          </w:p>
-        </w:tc>
-        <w:tc>
-          <w:tcPr>
-            <w:tcW w:w="7109" w:type="dxa"/>
+              <w:t>Administrator</w:t>
+            </w:r>
+          </w:p>
+        </w:tc>
+        <w:tc>
+          <w:tcPr>
+            <w:tcW w:w="7002" w:type="dxa"/>
             <w:tcBorders>
               <w:top w:val="single" w:sz="4" w:space="0" w:color="000000"/>
               <w:left w:val="single" w:sz="4" w:space="0" w:color="000000"/>
@@ -8425,16 +10402,13 @@
               <w:adjustRightInd w:val="0"/>
               <w:spacing w:before="100" w:after="100"/>
             </w:pPr>
-            <w:r>
-              <w:t>The food menu</w:t>
-            </w:r>
           </w:p>
         </w:tc>
       </w:tr>
       <w:tr>
         <w:tc>
           <w:tcPr>
-            <w:tcW w:w="1881" w:type="dxa"/>
+            <w:tcW w:w="1875" w:type="dxa"/>
             <w:tcBorders>
               <w:top w:val="single" w:sz="4" w:space="0" w:color="000000"/>
               <w:left w:val="single" w:sz="4" w:space="0" w:color="000000"/>
@@ -8450,13 +10424,13 @@
               <w:ind w:left="0"/>
             </w:pPr>
             <w:r>
-              <w:t>Drinks</w:t>
-            </w:r>
-          </w:p>
-        </w:tc>
-        <w:tc>
-          <w:tcPr>
-            <w:tcW w:w="7109" w:type="dxa"/>
+              <w:t>HTML</w:t>
+            </w:r>
+          </w:p>
+        </w:tc>
+        <w:tc>
+          <w:tcPr>
+            <w:tcW w:w="7002" w:type="dxa"/>
             <w:tcBorders>
               <w:top w:val="single" w:sz="4" w:space="0" w:color="000000"/>
               <w:left w:val="single" w:sz="4" w:space="0" w:color="000000"/>
@@ -8469,16 +10443,13 @@
             <w:pPr>
               <w:spacing w:after="0"/>
             </w:pPr>
-            <w:r>
-              <w:t>The drinks menu</w:t>
-            </w:r>
           </w:p>
         </w:tc>
       </w:tr>
       <w:tr>
         <w:tc>
           <w:tcPr>
-            <w:tcW w:w="1881" w:type="dxa"/>
+            <w:tcW w:w="1875" w:type="dxa"/>
             <w:tcBorders>
               <w:top w:val="single" w:sz="4" w:space="0" w:color="000000"/>
               <w:left w:val="single" w:sz="4" w:space="0" w:color="000000"/>
@@ -8490,15 +10461,16 @@
           <w:p>
             <w:pPr>
               <w:spacing w:after="0"/>
-            </w:pPr>
-            <w:r>
-              <w:t>Fill form</w:t>
-            </w:r>
-          </w:p>
-        </w:tc>
-        <w:tc>
-          <w:tcPr>
-            <w:tcW w:w="7109" w:type="dxa"/>
+              <w:ind w:left="0"/>
+            </w:pPr>
+            <w:r>
+              <w:t>CSS</w:t>
+            </w:r>
+          </w:p>
+        </w:tc>
+        <w:tc>
+          <w:tcPr>
+            <w:tcW w:w="7002" w:type="dxa"/>
             <w:tcBorders>
               <w:top w:val="single" w:sz="4" w:space="0" w:color="000000"/>
               <w:left w:val="single" w:sz="4" w:space="0" w:color="000000"/>
@@ -8511,16 +10483,13 @@
             <w:pPr>
               <w:spacing w:after="0"/>
             </w:pPr>
-            <w:r>
-              <w:t>Customer will input their information and their type of payment</w:t>
-            </w:r>
           </w:p>
         </w:tc>
       </w:tr>
       <w:tr>
         <w:tc>
           <w:tcPr>
-            <w:tcW w:w="1881" w:type="dxa"/>
+            <w:tcW w:w="1875" w:type="dxa"/>
             <w:tcBorders>
               <w:top w:val="single" w:sz="4" w:space="0" w:color="000000"/>
               <w:left w:val="single" w:sz="4" w:space="0" w:color="000000"/>
@@ -8535,14 +10504,16 @@
               <w:spacing w:after="0"/>
               <w:ind w:left="0"/>
             </w:pPr>
-            <w:r>
-              <w:t>Delivery mode</w:t>
-            </w:r>
-          </w:p>
-        </w:tc>
-        <w:tc>
-          <w:tcPr>
-            <w:tcW w:w="7109" w:type="dxa"/>
+            <w:proofErr w:type="spellStart"/>
+            <w:r>
+              <w:t>Boostrap</w:t>
+            </w:r>
+            <w:proofErr w:type="spellEnd"/>
+          </w:p>
+        </w:tc>
+        <w:tc>
+          <w:tcPr>
+            <w:tcW w:w="7002" w:type="dxa"/>
             <w:tcBorders>
               <w:top w:val="single" w:sz="4" w:space="0" w:color="000000"/>
               <w:left w:val="single" w:sz="4" w:space="0" w:color="000000"/>
@@ -8555,16 +10526,13 @@
             <w:pPr>
               <w:spacing w:after="0"/>
             </w:pPr>
-            <w:r>
-              <w:t>Customer can choose the food &amp; drinks online, pay the bills online</w:t>
-            </w:r>
           </w:p>
         </w:tc>
       </w:tr>
       <w:tr>
         <w:tc>
           <w:tcPr>
-            <w:tcW w:w="1881" w:type="dxa"/>
+            <w:tcW w:w="1875" w:type="dxa"/>
             <w:tcBorders>
               <w:top w:val="single" w:sz="4" w:space="0" w:color="000000"/>
               <w:left w:val="single" w:sz="4" w:space="0" w:color="000000"/>
@@ -8579,14 +10547,19 @@
               <w:spacing w:after="0"/>
               <w:ind w:left="0"/>
             </w:pPr>
-            <w:r>
-              <w:t xml:space="preserve">Book mode </w:t>
-            </w:r>
-          </w:p>
-        </w:tc>
-        <w:tc>
-          <w:tcPr>
-            <w:tcW w:w="7109" w:type="dxa"/>
+            <w:proofErr w:type="spellStart"/>
+            <w:r>
+              <w:rPr>
+                <w:color w:val="000000"/>
+              </w:rPr>
+              <w:t>Jquery</w:t>
+            </w:r>
+            <w:proofErr w:type="spellEnd"/>
+          </w:p>
+        </w:tc>
+        <w:tc>
+          <w:tcPr>
+            <w:tcW w:w="7002" w:type="dxa"/>
             <w:tcBorders>
               <w:top w:val="single" w:sz="4" w:space="0" w:color="000000"/>
               <w:left w:val="single" w:sz="4" w:space="0" w:color="000000"/>
@@ -8599,16 +10572,13 @@
             <w:pPr>
               <w:spacing w:after="0"/>
             </w:pPr>
-            <w:r>
-              <w:t>Customer can look up for available table and book it, then choose the food &amp; drinks online, pay the bills through the app</w:t>
-            </w:r>
           </w:p>
         </w:tc>
       </w:tr>
       <w:tr>
         <w:tc>
           <w:tcPr>
-            <w:tcW w:w="1881" w:type="dxa"/>
+            <w:tcW w:w="1875" w:type="dxa"/>
             <w:tcBorders>
               <w:top w:val="single" w:sz="4" w:space="0" w:color="000000"/>
               <w:left w:val="single" w:sz="4" w:space="0" w:color="000000"/>
@@ -8624,13 +10594,13 @@
               <w:ind w:left="0"/>
             </w:pPr>
             <w:r>
-              <w:t>Money bill</w:t>
-            </w:r>
-          </w:p>
-        </w:tc>
-        <w:tc>
-          <w:tcPr>
-            <w:tcW w:w="7109" w:type="dxa"/>
+              <w:t>IDE</w:t>
+            </w:r>
+          </w:p>
+        </w:tc>
+        <w:tc>
+          <w:tcPr>
+            <w:tcW w:w="7002" w:type="dxa"/>
             <w:tcBorders>
               <w:top w:val="single" w:sz="4" w:space="0" w:color="000000"/>
               <w:left w:val="single" w:sz="4" w:space="0" w:color="000000"/>
@@ -8643,16 +10613,13 @@
             <w:pPr>
               <w:spacing w:after="0"/>
             </w:pPr>
-            <w:r>
-              <w:t xml:space="preserve">It is a term which is used to point to all the information of the dish that the customer chosen including the price of each food by the current customer account. </w:t>
-            </w:r>
           </w:p>
         </w:tc>
       </w:tr>
       <w:tr>
         <w:tc>
           <w:tcPr>
-            <w:tcW w:w="1881" w:type="dxa"/>
+            <w:tcW w:w="1875" w:type="dxa"/>
             <w:tcBorders>
               <w:top w:val="single" w:sz="4" w:space="0" w:color="000000"/>
               <w:left w:val="single" w:sz="4" w:space="0" w:color="000000"/>
@@ -8668,13 +10635,13 @@
               <w:ind w:left="0"/>
             </w:pPr>
             <w:r>
-              <w:t>Set table</w:t>
-            </w:r>
-          </w:p>
-        </w:tc>
-        <w:tc>
-          <w:tcPr>
-            <w:tcW w:w="7109" w:type="dxa"/>
+              <w:t>UML</w:t>
+            </w:r>
+          </w:p>
+        </w:tc>
+        <w:tc>
+          <w:tcPr>
+            <w:tcW w:w="7002" w:type="dxa"/>
             <w:tcBorders>
               <w:top w:val="single" w:sz="4" w:space="0" w:color="000000"/>
               <w:left w:val="single" w:sz="4" w:space="0" w:color="000000"/>
@@ -8687,9 +10654,47 @@
             <w:pPr>
               <w:spacing w:after="0"/>
             </w:pPr>
-            <w:r>
-              <w:t>In this section, the list of all tables is shown. Then customer will choose  the available ones</w:t>
-            </w:r>
+          </w:p>
+        </w:tc>
+      </w:tr>
+      <w:tr>
+        <w:tc>
+          <w:tcPr>
+            <w:tcW w:w="1875" w:type="dxa"/>
+            <w:tcBorders>
+              <w:top w:val="single" w:sz="4" w:space="0" w:color="000000"/>
+              <w:left w:val="single" w:sz="4" w:space="0" w:color="000000"/>
+              <w:bottom w:val="single" w:sz="4" w:space="0" w:color="000000"/>
+              <w:right w:val="single" w:sz="4" w:space="0" w:color="000000"/>
+            </w:tcBorders>
+            <w:hideMark/>
+          </w:tcPr>
+          <w:p>
+            <w:pPr>
+              <w:pStyle w:val="ListParagraph"/>
+              <w:spacing w:after="0"/>
+              <w:ind w:left="0"/>
+            </w:pPr>
+            <w:r>
+              <w:t>Linux</w:t>
+            </w:r>
+          </w:p>
+        </w:tc>
+        <w:tc>
+          <w:tcPr>
+            <w:tcW w:w="7002" w:type="dxa"/>
+            <w:tcBorders>
+              <w:top w:val="single" w:sz="4" w:space="0" w:color="000000"/>
+              <w:left w:val="single" w:sz="4" w:space="0" w:color="000000"/>
+              <w:bottom w:val="single" w:sz="4" w:space="0" w:color="000000"/>
+              <w:right w:val="single" w:sz="4" w:space="0" w:color="000000"/>
+            </w:tcBorders>
+            <w:hideMark/>
+          </w:tcPr>
+          <w:p>
+            <w:pPr>
+              <w:spacing w:after="0"/>
+            </w:pPr>
           </w:p>
         </w:tc>
       </w:tr>
@@ -9954,6 +11959,11 @@
       </w:tcPr>
     </w:tblStylePr>
   </w:style>
+  <w:style w:type="character" w:customStyle="1" w:styleId="gt-baf-word-clickable">
+    <w:name w:val="gt-baf-word-clickable"/>
+    <w:basedOn w:val="DefaultParagraphFont"/>
+    <w:rsid w:val="003E0B5E"/>
+  </w:style>
 </w:styles>
 </file>
 
@@ -10223,7 +12233,7 @@
 </file>
 
 <file path=customXml/itemProps1.xml><?xml version="1.0" encoding="utf-8"?>
-<ds:datastoreItem xmlns:ds="http://schemas.openxmlformats.org/officeDocument/2006/customXml" ds:itemID="{FB029C3C-839D-48EB-BEC7-A32657654B5F}">
+<ds:datastoreItem xmlns:ds="http://schemas.openxmlformats.org/officeDocument/2006/customXml" ds:itemID="{AB456A38-E2A2-4E5D-ACE5-F6012CE1BAEE}">
   <ds:schemaRefs>
     <ds:schemaRef ds:uri="http://schemas.openxmlformats.org/officeDocument/2006/bibliography"/>
   </ds:schemaRefs>

</xml_diff>

<commit_message>
thesis report introduction + part 1 methodology
</commit_message>
<xml_diff>
--- a/thesis-outline.docx
+++ b/thesis-outline.docx
@@ -12,52 +12,14 @@
           <w:shd w:val="clear" w:color="auto" w:fill="FFFFFF"/>
         </w:rPr>
       </w:pPr>
-      <w:proofErr w:type="spellStart"/>
       <w:r>
         <w:rPr>
           <w:rFonts w:ascii="Arial" w:hAnsi="Arial" w:cs="Arial"/>
           <w:color w:val="222222"/>
           <w:shd w:val="clear" w:color="auto" w:fill="FFFFFF"/>
         </w:rPr>
-        <w:t>Đỗ</w:t>
-      </w:r>
-      <w:proofErr w:type="spellEnd"/>
-      <w:r>
-        <w:rPr>
-          <w:rFonts w:ascii="Arial" w:hAnsi="Arial" w:cs="Arial"/>
-          <w:color w:val="222222"/>
-          <w:shd w:val="clear" w:color="auto" w:fill="FFFFFF"/>
-        </w:rPr>
-        <w:t xml:space="preserve"> </w:t>
-      </w:r>
-      <w:proofErr w:type="spellStart"/>
-      <w:r>
-        <w:rPr>
-          <w:rFonts w:ascii="Arial" w:hAnsi="Arial" w:cs="Arial"/>
-          <w:color w:val="222222"/>
-          <w:shd w:val="clear" w:color="auto" w:fill="FFFFFF"/>
-        </w:rPr>
-        <w:t>Hùng</w:t>
-      </w:r>
-      <w:proofErr w:type="spellEnd"/>
-      <w:r>
-        <w:rPr>
-          <w:rFonts w:ascii="Arial" w:hAnsi="Arial" w:cs="Arial"/>
-          <w:color w:val="222222"/>
-          <w:shd w:val="clear" w:color="auto" w:fill="FFFFFF"/>
-        </w:rPr>
-        <w:t xml:space="preserve"> </w:t>
-      </w:r>
-      <w:proofErr w:type="spellStart"/>
-      <w:r>
-        <w:rPr>
-          <w:rFonts w:ascii="Arial" w:hAnsi="Arial" w:cs="Arial"/>
-          <w:color w:val="222222"/>
-          <w:shd w:val="clear" w:color="auto" w:fill="FFFFFF"/>
-        </w:rPr>
-        <w:t>Cường</w:t>
-      </w:r>
-      <w:proofErr w:type="spellEnd"/>
+        <w:t>Đỗ Hùng Cường</w:t>
+      </w:r>
     </w:p>
     <w:p>
       <w:pPr>
@@ -155,30 +117,8 @@
         <w:rPr>
           <w:color w:val="0070C0"/>
         </w:rPr>
-        <w:t xml:space="preserve">– </w:t>
-      </w:r>
-      <w:proofErr w:type="spellStart"/>
-      <w:r>
-        <w:rPr>
-          <w:color w:val="0070C0"/>
-        </w:rPr>
-        <w:t>viết</w:t>
-      </w:r>
-      <w:proofErr w:type="spellEnd"/>
-      <w:r>
-        <w:rPr>
-          <w:color w:val="0070C0"/>
-        </w:rPr>
-        <w:t xml:space="preserve"> </w:t>
-      </w:r>
-      <w:proofErr w:type="spellStart"/>
-      <w:r>
-        <w:rPr>
-          <w:color w:val="0070C0"/>
-        </w:rPr>
-        <w:t>sau</w:t>
-      </w:r>
-      <w:proofErr w:type="spellEnd"/>
+        <w:t>– viết sau</w:t>
+      </w:r>
     </w:p>
     <w:p>
       <w:pPr>
@@ -529,11 +469,9 @@
               <w:ind w:left="0"/>
               <w:jc w:val="left"/>
             </w:pPr>
-            <w:proofErr w:type="spellStart"/>
             <w:r>
               <w:t>Boostrap</w:t>
             </w:r>
-            <w:proofErr w:type="spellEnd"/>
           </w:p>
         </w:tc>
         <w:tc>
@@ -574,14 +512,12 @@
               <w:ind w:left="0"/>
               <w:jc w:val="left"/>
             </w:pPr>
-            <w:proofErr w:type="spellStart"/>
             <w:r>
               <w:rPr>
                 <w:color w:val="000000"/>
               </w:rPr>
               <w:t>Jquery</w:t>
             </w:r>
-            <w:proofErr w:type="spellEnd"/>
           </w:p>
         </w:tc>
         <w:tc>
@@ -1311,270 +1247,259 @@
         <w:rPr>
           <w:u w:val="single"/>
         </w:rPr>
-        <w:t xml:space="preserve">/ </w:t>
-      </w:r>
-      <w:proofErr w:type="spellStart"/>
-      <w:r>
+        <w:t>/ Mongodb:</w:t>
+      </w:r>
+    </w:p>
+    <w:p>
+      <w:pPr>
+        <w:pStyle w:val="ListParagraph"/>
+        <w:numPr>
+          <w:ilvl w:val="0"/>
+          <w:numId w:val="2"/>
+        </w:numPr>
+        <w:jc w:val="left"/>
+      </w:pPr>
+      <w:r>
+        <w:t>NoSQL, open-source database</w:t>
+      </w:r>
+    </w:p>
+    <w:p>
+      <w:pPr>
+        <w:pStyle w:val="ListParagraph"/>
+        <w:numPr>
+          <w:ilvl w:val="0"/>
+          <w:numId w:val="2"/>
+        </w:numPr>
+        <w:jc w:val="left"/>
+      </w:pPr>
+      <w:r>
+        <w:t>stores data in JSON-like documents that can vary in structure</w:t>
+      </w:r>
+    </w:p>
+    <w:p>
+      <w:pPr>
+        <w:pStyle w:val="ListParagraph"/>
+        <w:numPr>
+          <w:ilvl w:val="0"/>
+          <w:numId w:val="2"/>
+        </w:numPr>
+        <w:jc w:val="left"/>
+      </w:pPr>
+      <w:r>
+        <w:t>Related information is stored together for fast query</w:t>
+      </w:r>
+    </w:p>
+    <w:p>
+      <w:pPr>
+        <w:pStyle w:val="ListParagraph"/>
+        <w:numPr>
+          <w:ilvl w:val="0"/>
+          <w:numId w:val="2"/>
+        </w:numPr>
+        <w:jc w:val="left"/>
+      </w:pPr>
+      <w:r>
+        <w:t>Dynamic schemas =&gt; can create records without first defining the structure</w:t>
+      </w:r>
+    </w:p>
+    <w:p>
+      <w:pPr>
+        <w:pStyle w:val="ListParagraph"/>
+        <w:numPr>
+          <w:ilvl w:val="0"/>
+          <w:numId w:val="2"/>
+        </w:numPr>
+        <w:jc w:val="left"/>
+      </w:pPr>
+      <w:r>
+        <w:t>can change the structure of records simply by adding new fields or deleting existing ones.</w:t>
+      </w:r>
+    </w:p>
+    <w:p>
+      <w:pPr>
+        <w:pStyle w:val="ListParagraph"/>
+        <w:numPr>
+          <w:ilvl w:val="0"/>
+          <w:numId w:val="2"/>
+        </w:numPr>
+        <w:jc w:val="left"/>
+      </w:pPr>
+      <w:r>
+        <w:t>represent hierarchical relationships, to store arrays, and other more complex structures easily</w:t>
+      </w:r>
+    </w:p>
+    <w:p>
+      <w:pPr>
+        <w:pStyle w:val="ListParagraph"/>
+        <w:numPr>
+          <w:ilvl w:val="0"/>
+          <w:numId w:val="2"/>
+        </w:numPr>
+        <w:jc w:val="left"/>
+      </w:pPr>
+      <w:r>
+        <w:t>Documents in a collection need not have an identical set of fields and denormalization of data is common.</w:t>
+      </w:r>
+    </w:p>
+    <w:p>
+      <w:pPr>
+        <w:pStyle w:val="ListParagraph"/>
+        <w:numPr>
+          <w:ilvl w:val="0"/>
+          <w:numId w:val="2"/>
+        </w:numPr>
+        <w:jc w:val="left"/>
+      </w:pPr>
+      <w:r>
+        <w:t>MongoDB was also designed with high availability and scalability in mind, and includes out-of-the-box replication and auto-sharding.</w:t>
+      </w:r>
+    </w:p>
+    <w:p>
+      <w:pPr>
+        <w:ind w:left="0"/>
+        <w:jc w:val="left"/>
         <w:rPr>
           <w:u w:val="single"/>
         </w:rPr>
-        <w:t>Mongodb</w:t>
-      </w:r>
-      <w:proofErr w:type="spellEnd"/>
+      </w:pPr>
       <w:r>
         <w:rPr>
           <w:u w:val="single"/>
         </w:rPr>
-        <w:t>:</w:t>
-      </w:r>
-    </w:p>
-    <w:p>
-      <w:pPr>
-        <w:pStyle w:val="ListParagraph"/>
-        <w:numPr>
-          <w:ilvl w:val="0"/>
-          <w:numId w:val="2"/>
-        </w:numPr>
-        <w:jc w:val="left"/>
-      </w:pPr>
-      <w:r>
-        <w:t>NoSQL, open-source database</w:t>
-      </w:r>
-    </w:p>
-    <w:p>
-      <w:pPr>
-        <w:pStyle w:val="ListParagraph"/>
-        <w:numPr>
-          <w:ilvl w:val="0"/>
-          <w:numId w:val="2"/>
-        </w:numPr>
-        <w:jc w:val="left"/>
-      </w:pPr>
-      <w:r>
-        <w:t>stores data in JSON-like documents that can vary in structure</w:t>
-      </w:r>
-    </w:p>
-    <w:p>
-      <w:pPr>
-        <w:pStyle w:val="ListParagraph"/>
-        <w:numPr>
-          <w:ilvl w:val="0"/>
-          <w:numId w:val="2"/>
-        </w:numPr>
-        <w:jc w:val="left"/>
-      </w:pPr>
-      <w:r>
-        <w:t>Related information is stored together for fast query</w:t>
-      </w:r>
-    </w:p>
-    <w:p>
-      <w:pPr>
-        <w:pStyle w:val="ListParagraph"/>
-        <w:numPr>
-          <w:ilvl w:val="0"/>
-          <w:numId w:val="2"/>
-        </w:numPr>
-        <w:jc w:val="left"/>
-      </w:pPr>
-      <w:r>
-        <w:t>Dynamic schemas =&gt; can create records without first defining the structure</w:t>
-      </w:r>
-    </w:p>
-    <w:p>
-      <w:pPr>
-        <w:pStyle w:val="ListParagraph"/>
-        <w:numPr>
-          <w:ilvl w:val="0"/>
-          <w:numId w:val="2"/>
-        </w:numPr>
-        <w:jc w:val="left"/>
-      </w:pPr>
-      <w:r>
-        <w:t>can change the structure of records simply by adding new fields or deleting existing ones.</w:t>
-      </w:r>
-    </w:p>
-    <w:p>
-      <w:pPr>
-        <w:pStyle w:val="ListParagraph"/>
-        <w:numPr>
-          <w:ilvl w:val="0"/>
-          <w:numId w:val="2"/>
-        </w:numPr>
-        <w:jc w:val="left"/>
-      </w:pPr>
-      <w:r>
-        <w:t>represent hierarchical relationships, to store arrays, and other more complex structures easily</w:t>
-      </w:r>
-    </w:p>
-    <w:p>
-      <w:pPr>
-        <w:pStyle w:val="ListParagraph"/>
-        <w:numPr>
-          <w:ilvl w:val="0"/>
-          <w:numId w:val="2"/>
-        </w:numPr>
-        <w:jc w:val="left"/>
-      </w:pPr>
-      <w:r>
-        <w:t>Documents in a collection need not have an identical set of fields and denormalization of data is common.</w:t>
-      </w:r>
-    </w:p>
-    <w:p>
-      <w:pPr>
-        <w:pStyle w:val="ListParagraph"/>
-        <w:numPr>
-          <w:ilvl w:val="0"/>
-          <w:numId w:val="2"/>
-        </w:numPr>
-        <w:jc w:val="left"/>
-      </w:pPr>
-      <w:r>
-        <w:t>MongoDB was also designed with high availability and scalability in mind, and includes out-of-the-box replication and auto-</w:t>
-      </w:r>
-      <w:proofErr w:type="spellStart"/>
-      <w:r>
-        <w:t>sharding</w:t>
-      </w:r>
-      <w:proofErr w:type="spellEnd"/>
-      <w:r>
-        <w:t>.</w:t>
+        <w:t>3.3</w:t>
+      </w:r>
+      <w:r>
+        <w:rPr>
+          <w:u w:val="single"/>
+        </w:rPr>
+        <w:t>/</w:t>
+      </w:r>
+      <w:r>
+        <w:rPr>
+          <w:u w:val="single"/>
+        </w:rPr>
+        <w:t xml:space="preserve"> Nodejs </w:t>
+      </w:r>
+      <w:r>
+        <w:rPr>
+          <w:u w:val="single"/>
+        </w:rPr>
+        <w:t>&amp; Express framewor</w:t>
+      </w:r>
+      <w:r>
+        <w:rPr>
+          <w:u w:val="single"/>
+        </w:rPr>
+        <w:t>k</w:t>
+      </w:r>
+    </w:p>
+    <w:p>
+      <w:pPr>
+        <w:pStyle w:val="ListParagraph"/>
+        <w:numPr>
+          <w:ilvl w:val="0"/>
+          <w:numId w:val="2"/>
+        </w:numPr>
+        <w:jc w:val="left"/>
+      </w:pPr>
+      <w:r>
+        <w:t>Node.js is a JavaScript runtime built on Chrome's V8 JavaScript engine.</w:t>
+      </w:r>
+    </w:p>
+    <w:p>
+      <w:pPr>
+        <w:pStyle w:val="ListParagraph"/>
+        <w:numPr>
+          <w:ilvl w:val="0"/>
+          <w:numId w:val="2"/>
+        </w:numPr>
+        <w:jc w:val="left"/>
+      </w:pPr>
+      <w:r>
+        <w:t>Node.js uses an event-driven, non-blocking I/O model that makes it lightweight and efficient.</w:t>
+      </w:r>
+    </w:p>
+    <w:p>
+      <w:pPr>
+        <w:pStyle w:val="ListParagraph"/>
+        <w:numPr>
+          <w:ilvl w:val="0"/>
+          <w:numId w:val="2"/>
+        </w:numPr>
+        <w:jc w:val="left"/>
+        <w:rPr>
+          <w:color w:val="0070C0"/>
+        </w:rPr>
+      </w:pPr>
+      <w:r>
+        <w:t>Node.js package ecosystem, npm, is the largest ecosystem of open source libraries in the world</w:t>
+      </w:r>
+    </w:p>
+    <w:p>
+      <w:pPr>
+        <w:pStyle w:val="ListParagraph"/>
+        <w:numPr>
+          <w:ilvl w:val="0"/>
+          <w:numId w:val="2"/>
+        </w:numPr>
+        <w:jc w:val="left"/>
+        <w:rPr>
+          <w:color w:val="0070C0"/>
+        </w:rPr>
+      </w:pPr>
+      <w:r>
+        <w:t>Real time =&gt; can build Single page application easily</w:t>
+      </w:r>
+    </w:p>
+    <w:p>
+      <w:pPr>
+        <w:pStyle w:val="ListParagraph"/>
+        <w:numPr>
+          <w:ilvl w:val="0"/>
+          <w:numId w:val="2"/>
+        </w:numPr>
+        <w:jc w:val="left"/>
+      </w:pPr>
+      <w:r>
+        <w:t>Express is a minimal and flexible Node.js web application framework that provides a robust set of features for web and mobile applications.</w:t>
+      </w:r>
+    </w:p>
+    <w:p>
+      <w:pPr>
+        <w:pStyle w:val="ListParagraph"/>
+        <w:numPr>
+          <w:ilvl w:val="0"/>
+          <w:numId w:val="2"/>
+        </w:numPr>
+        <w:jc w:val="left"/>
+      </w:pPr>
+      <w:r>
+        <w:t xml:space="preserve">Advantage of Nodejs </w:t>
+      </w:r>
+      <w:r>
+        <w:t xml:space="preserve">combine </w:t>
+      </w:r>
+      <w:r>
+        <w:t>with Express framework:</w:t>
       </w:r>
     </w:p>
     <w:p>
       <w:pPr>
         <w:ind w:left="0"/>
         <w:jc w:val="left"/>
-        <w:rPr>
-          <w:u w:val="single"/>
-        </w:rPr>
-      </w:pPr>
-      <w:r>
-        <w:rPr>
-          <w:u w:val="single"/>
-        </w:rPr>
-        <w:t>3.3</w:t>
-      </w:r>
-      <w:r>
-        <w:rPr>
-          <w:u w:val="single"/>
-        </w:rPr>
-        <w:t>/</w:t>
-      </w:r>
-      <w:r>
-        <w:rPr>
-          <w:u w:val="single"/>
-        </w:rPr>
-        <w:t xml:space="preserve"> Nodejs </w:t>
-      </w:r>
-      <w:r>
-        <w:rPr>
-          <w:u w:val="single"/>
-        </w:rPr>
-        <w:t>&amp; Express framewor</w:t>
-      </w:r>
-      <w:r>
-        <w:rPr>
-          <w:u w:val="single"/>
-        </w:rPr>
-        <w:t>k</w:t>
-      </w:r>
-    </w:p>
-    <w:p>
-      <w:pPr>
-        <w:pStyle w:val="ListParagraph"/>
-        <w:numPr>
-          <w:ilvl w:val="0"/>
-          <w:numId w:val="2"/>
-        </w:numPr>
-        <w:jc w:val="left"/>
-      </w:pPr>
-      <w:r>
-        <w:t>Node.js is a JavaScript runtime built on Chrome's V8 JavaScript engine.</w:t>
-      </w:r>
-    </w:p>
-    <w:p>
-      <w:pPr>
-        <w:pStyle w:val="ListParagraph"/>
-        <w:numPr>
-          <w:ilvl w:val="0"/>
-          <w:numId w:val="2"/>
-        </w:numPr>
-        <w:jc w:val="left"/>
-      </w:pPr>
-      <w:r>
-        <w:t>Node.js uses an event-driven, non-blocking I/O model that makes it lightweight and efficient.</w:t>
-      </w:r>
-    </w:p>
-    <w:p>
-      <w:pPr>
-        <w:pStyle w:val="ListParagraph"/>
-        <w:numPr>
-          <w:ilvl w:val="0"/>
-          <w:numId w:val="2"/>
-        </w:numPr>
-        <w:jc w:val="left"/>
-        <w:rPr>
-          <w:color w:val="0070C0"/>
-        </w:rPr>
-      </w:pPr>
-      <w:r>
-        <w:t xml:space="preserve">Node.js package ecosystem, </w:t>
-      </w:r>
-      <w:proofErr w:type="spellStart"/>
-      <w:r>
-        <w:t>npm</w:t>
-      </w:r>
-      <w:proofErr w:type="spellEnd"/>
-      <w:r>
-        <w:t>, is the largest ecosystem of open source libraries in the world</w:t>
-      </w:r>
-    </w:p>
-    <w:p>
-      <w:pPr>
-        <w:pStyle w:val="ListParagraph"/>
-        <w:numPr>
-          <w:ilvl w:val="0"/>
-          <w:numId w:val="2"/>
-        </w:numPr>
-        <w:jc w:val="left"/>
-        <w:rPr>
-          <w:color w:val="0070C0"/>
-        </w:rPr>
-      </w:pPr>
-      <w:r>
-        <w:t>Real time =&gt; can build Single page application easily</w:t>
-      </w:r>
-    </w:p>
-    <w:p>
-      <w:pPr>
-        <w:pStyle w:val="ListParagraph"/>
-        <w:numPr>
-          <w:ilvl w:val="0"/>
-          <w:numId w:val="2"/>
-        </w:numPr>
-        <w:jc w:val="left"/>
-      </w:pPr>
-      <w:r>
-        <w:t>Express is a minimal and flexible Node.js web application framework that provides a robust set of features for web and mobile applications.</w:t>
-      </w:r>
-    </w:p>
-    <w:p>
-      <w:pPr>
-        <w:pStyle w:val="ListParagraph"/>
-        <w:numPr>
-          <w:ilvl w:val="0"/>
-          <w:numId w:val="2"/>
-        </w:numPr>
-        <w:jc w:val="left"/>
-      </w:pPr>
-      <w:r>
-        <w:t xml:space="preserve">Advantage of Nodejs </w:t>
-      </w:r>
-      <w:r>
-        <w:t xml:space="preserve">combine </w:t>
-      </w:r>
-      <w:r>
-        <w:t>with Express framework:</w:t>
+      </w:pPr>
+    </w:p>
+    <w:p>
+      <w:pPr>
+        <w:pStyle w:val="ListParagraph"/>
+        <w:numPr>
+          <w:ilvl w:val="0"/>
+          <w:numId w:val="2"/>
+        </w:numPr>
+        <w:jc w:val="left"/>
+      </w:pPr>
+      <w:r>
+        <w:t>APIs</w:t>
       </w:r>
     </w:p>
     <w:p>
@@ -1582,18 +1507,8 @@
         <w:ind w:left="0"/>
         <w:jc w:val="left"/>
       </w:pPr>
-    </w:p>
-    <w:p>
-      <w:pPr>
-        <w:pStyle w:val="ListParagraph"/>
-        <w:numPr>
-          <w:ilvl w:val="0"/>
-          <w:numId w:val="2"/>
-        </w:numPr>
-        <w:jc w:val="left"/>
-      </w:pPr>
-      <w:r>
-        <w:t>APIs</w:t>
+      <w:r>
+        <w:t>With a myriad of HTTP utility methods and middleware at your disposal, creating a robust API is quick and easy.</w:t>
       </w:r>
     </w:p>
     <w:p>
@@ -1601,8 +1516,18 @@
         <w:ind w:left="0"/>
         <w:jc w:val="left"/>
       </w:pPr>
-      <w:r>
-        <w:t>With a myriad of HTTP utility methods and middleware at your disposal, creating a robust API is quick and easy.</w:t>
+    </w:p>
+    <w:p>
+      <w:pPr>
+        <w:pStyle w:val="ListParagraph"/>
+        <w:numPr>
+          <w:ilvl w:val="0"/>
+          <w:numId w:val="2"/>
+        </w:numPr>
+        <w:jc w:val="left"/>
+      </w:pPr>
+      <w:r>
+        <w:t>Performance</w:t>
       </w:r>
     </w:p>
     <w:p>
@@ -1610,18 +1535,8 @@
         <w:ind w:left="0"/>
         <w:jc w:val="left"/>
       </w:pPr>
-    </w:p>
-    <w:p>
-      <w:pPr>
-        <w:pStyle w:val="ListParagraph"/>
-        <w:numPr>
-          <w:ilvl w:val="0"/>
-          <w:numId w:val="2"/>
-        </w:numPr>
-        <w:jc w:val="left"/>
-      </w:pPr>
-      <w:r>
-        <w:t>Performance</w:t>
+      <w:r>
+        <w:t>Express provides a thin layer of fundamental web application features, without obscuring Node.js features that you know and love.</w:t>
       </w:r>
     </w:p>
     <w:p>
@@ -1629,41 +1544,19 @@
         <w:ind w:left="0"/>
         <w:jc w:val="left"/>
       </w:pPr>
-      <w:r>
-        <w:t>Express provides a thin layer of fundamental web application features, without obscuring Node.js features that you know and love.</w:t>
-      </w:r>
-    </w:p>
-    <w:p>
-      <w:pPr>
-        <w:ind w:left="0"/>
-        <w:jc w:val="left"/>
-      </w:pPr>
-    </w:p>
-    <w:p>
-      <w:pPr>
-        <w:pStyle w:val="ListParagraph"/>
-        <w:numPr>
-          <w:ilvl w:val="0"/>
-          <w:numId w:val="2"/>
-        </w:numPr>
-        <w:jc w:val="left"/>
-      </w:pPr>
-      <w:r>
-        <w:t xml:space="preserve">Work well with </w:t>
-      </w:r>
-      <w:proofErr w:type="spellStart"/>
-      <w:r>
-        <w:t>json</w:t>
-      </w:r>
-      <w:proofErr w:type="spellEnd"/>
-      <w:r>
-        <w:t xml:space="preserve"> =&gt; easily work with </w:t>
-      </w:r>
-      <w:proofErr w:type="spellStart"/>
-      <w:r>
-        <w:t>mongodb</w:t>
-      </w:r>
-      <w:proofErr w:type="spellEnd"/>
+    </w:p>
+    <w:p>
+      <w:pPr>
+        <w:pStyle w:val="ListParagraph"/>
+        <w:numPr>
+          <w:ilvl w:val="0"/>
+          <w:numId w:val="2"/>
+        </w:numPr>
+        <w:jc w:val="left"/>
+      </w:pPr>
+      <w:r>
+        <w:t>Work well with json =&gt; easily work with mongodb</w:t>
+      </w:r>
     </w:p>
     <w:p>
       <w:pPr>
@@ -1966,35 +1859,7 @@
         <w:rPr>
           <w:rFonts w:eastAsia="Calibri" w:cs="Calibri"/>
         </w:rPr>
-        <w:t xml:space="preserve">3.5/ </w:t>
-      </w:r>
-      <w:proofErr w:type="spellStart"/>
-      <w:r>
-        <w:rPr>
-          <w:rFonts w:eastAsia="Calibri" w:cs="Calibri"/>
-        </w:rPr>
-        <w:t>RESTfull</w:t>
-      </w:r>
-      <w:proofErr w:type="spellEnd"/>
-      <w:r>
-        <w:rPr>
-          <w:rFonts w:eastAsia="Calibri" w:cs="Calibri"/>
-        </w:rPr>
-        <w:t xml:space="preserve"> </w:t>
-      </w:r>
-      <w:proofErr w:type="spellStart"/>
-      <w:r>
-        <w:rPr>
-          <w:rFonts w:eastAsia="Calibri" w:cs="Calibri"/>
-        </w:rPr>
-        <w:t>Webservice</w:t>
-      </w:r>
-      <w:proofErr w:type="spellEnd"/>
-      <w:r>
-        <w:rPr>
-          <w:rFonts w:eastAsia="Calibri" w:cs="Calibri"/>
-        </w:rPr>
-        <w:t>:</w:t>
+        <w:t>3.5/ RESTfull Webservice:</w:t>
       </w:r>
     </w:p>
     <w:p>
@@ -2078,15 +1943,7 @@
         <w:jc w:val="left"/>
       </w:pPr>
       <w:r>
-        <w:t xml:space="preserve">For example, we can write a backend server in Java using RESTful web service and connect to </w:t>
-      </w:r>
-      <w:proofErr w:type="spellStart"/>
-      <w:r>
-        <w:t>fontend</w:t>
-      </w:r>
-      <w:proofErr w:type="spellEnd"/>
-      <w:r>
-        <w:t xml:space="preserve"> in Angular 2 using Typescript. </w:t>
+        <w:t xml:space="preserve">For example, we can write a backend server in Java using RESTful web service and connect to fontend in Angular 2 using Typescript. </w:t>
       </w:r>
     </w:p>
     <w:p>
@@ -2101,15 +1958,7 @@
       </w:pPr>
       <w:r>
         <w:lastRenderedPageBreak/>
-        <w:t xml:space="preserve">REST is a web standards based architecture which was first presented by Roy Fielding in 2000. The word ‘REST’ means </w:t>
-      </w:r>
-      <w:proofErr w:type="spellStart"/>
-      <w:r>
-        <w:t>REpresentational</w:t>
-      </w:r>
-      <w:proofErr w:type="spellEnd"/>
-      <w:r>
-        <w:t xml:space="preserve"> State Transfer. </w:t>
+        <w:t xml:space="preserve">REST is a web standards based architecture which was first presented by Roy Fielding in 2000. The word ‘REST’ means REpresentational State Transfer. </w:t>
       </w:r>
     </w:p>
     <w:p>
@@ -2184,21 +2033,7 @@
         <w:rPr>
           <w:rFonts w:eastAsia="Calibri" w:cs="Calibri"/>
         </w:rPr>
-        <w:t xml:space="preserve">/ </w:t>
-      </w:r>
-      <w:proofErr w:type="spellStart"/>
-      <w:r>
-        <w:rPr>
-          <w:rFonts w:eastAsia="Calibri" w:cs="Calibri"/>
-        </w:rPr>
-        <w:t>Sping</w:t>
-      </w:r>
-      <w:proofErr w:type="spellEnd"/>
-      <w:r>
-        <w:rPr>
-          <w:rFonts w:eastAsia="Calibri" w:cs="Calibri"/>
-        </w:rPr>
-        <w:t xml:space="preserve"> MVC:</w:t>
+        <w:t>/ Sping MVC:</w:t>
       </w:r>
     </w:p>
     <w:p>
@@ -2451,13 +2286,8 @@
         </w:numPr>
         <w:jc w:val="left"/>
       </w:pPr>
-      <w:proofErr w:type="gramStart"/>
-      <w:r>
-        <w:t>with</w:t>
-      </w:r>
-      <w:proofErr w:type="gramEnd"/>
-      <w:r>
-        <w:t xml:space="preserve"> more than 120 </w:t>
+      <w:r>
+        <w:t xml:space="preserve">with more than 120 </w:t>
       </w:r>
       <w:r>
         <w:t xml:space="preserve">features </w:t>
@@ -2833,21 +2663,7 @@
         <w:rPr>
           <w:color w:val="000000" w:themeColor="text1"/>
         </w:rPr>
-        <w:t xml:space="preserve">Front-Controller: Is </w:t>
-      </w:r>
-      <w:proofErr w:type="gramStart"/>
-      <w:r>
-        <w:rPr>
-          <w:color w:val="000000" w:themeColor="text1"/>
-        </w:rPr>
-        <w:t>a</w:t>
-      </w:r>
-      <w:proofErr w:type="gramEnd"/>
-      <w:r>
-        <w:rPr>
-          <w:color w:val="000000" w:themeColor="text1"/>
-        </w:rPr>
-        <w:t xml:space="preserve"> initial level of contract point for handling a request. </w:t>
+        <w:t xml:space="preserve">Front-Controller: Is a initial level of contract point for handling a request. </w:t>
       </w:r>
     </w:p>
     <w:p>
@@ -3018,35 +2834,7 @@
         <w:rPr>
           <w:color w:val="000000" w:themeColor="text1"/>
         </w:rPr>
-        <w:t xml:space="preserve">The Spring Web model-view-controller (MVC) framework is designed around a </w:t>
-      </w:r>
-      <w:proofErr w:type="spellStart"/>
-      <w:r>
-        <w:rPr>
-          <w:color w:val="000000" w:themeColor="text1"/>
-        </w:rPr>
-        <w:t>DispatcherServlet</w:t>
-      </w:r>
-      <w:proofErr w:type="spellEnd"/>
-      <w:r>
-        <w:rPr>
-          <w:color w:val="000000" w:themeColor="text1"/>
-        </w:rPr>
-        <w:t xml:space="preserve"> that handles all the HTTP requests and responses. The request processing workflow of the Spring Web MVC </w:t>
-      </w:r>
-      <w:proofErr w:type="spellStart"/>
-      <w:r>
-        <w:rPr>
-          <w:color w:val="000000" w:themeColor="text1"/>
-        </w:rPr>
-        <w:t>DispatcherServlet</w:t>
-      </w:r>
-      <w:proofErr w:type="spellEnd"/>
-      <w:r>
-        <w:rPr>
-          <w:color w:val="000000" w:themeColor="text1"/>
-        </w:rPr>
-        <w:t xml:space="preserve"> is shown in the following illustration.</w:t>
+        <w:t>The Spring Web model-view-controller (MVC) framework is designed around a DispatcherServlet that handles all the HTTP requests and responses. The request processing workflow of the Spring Web MVC DispatcherServlet is shown in the following illustration.</w:t>
       </w:r>
     </w:p>
     <w:p>
@@ -3134,21 +2922,27 @@
           <w:color w:val="000000" w:themeColor="text1"/>
         </w:rPr>
         <w:lastRenderedPageBreak/>
-        <w:t xml:space="preserve">Following is the sequence of events corresponding to an incoming HTTP request to </w:t>
-      </w:r>
-      <w:proofErr w:type="spellStart"/>
-      <w:r>
+        <w:t>Following is the sequence of events corresponding to an incoming HTTP request to DispatcherServlet −</w:t>
+      </w:r>
+    </w:p>
+    <w:p>
+      <w:pPr>
+        <w:pStyle w:val="ListParagraph"/>
+        <w:numPr>
+          <w:ilvl w:val="0"/>
+          <w:numId w:val="2"/>
+        </w:numPr>
+        <w:spacing w:after="0"/>
+        <w:jc w:val="left"/>
         <w:rPr>
           <w:color w:val="000000" w:themeColor="text1"/>
         </w:rPr>
-        <w:t>DispatcherServlet</w:t>
-      </w:r>
-      <w:proofErr w:type="spellEnd"/>
+      </w:pPr>
       <w:r>
         <w:rPr>
           <w:color w:val="000000" w:themeColor="text1"/>
         </w:rPr>
-        <w:t xml:space="preserve"> −</w:t>
+        <w:t>After receiving an HTTP request, DispatcherServlet consults the HandlerMapping to call the appropriate Controller.</w:t>
       </w:r>
     </w:p>
     <w:p>
@@ -3168,35 +2962,47 @@
         <w:rPr>
           <w:color w:val="000000" w:themeColor="text1"/>
         </w:rPr>
-        <w:t xml:space="preserve">After receiving an HTTP request, </w:t>
-      </w:r>
-      <w:proofErr w:type="spellStart"/>
-      <w:r>
+        <w:t>The Controller takes the request and calls the appropriate service methods based on used GET or POST method. The service method will set model data based on defined business logic and returns view name to the DispatcherServlet.</w:t>
+      </w:r>
+    </w:p>
+    <w:p>
+      <w:pPr>
+        <w:pStyle w:val="ListParagraph"/>
+        <w:numPr>
+          <w:ilvl w:val="0"/>
+          <w:numId w:val="2"/>
+        </w:numPr>
+        <w:spacing w:after="0"/>
+        <w:jc w:val="left"/>
         <w:rPr>
           <w:color w:val="000000" w:themeColor="text1"/>
         </w:rPr>
-        <w:t>DispatcherServlet</w:t>
-      </w:r>
-      <w:proofErr w:type="spellEnd"/>
+      </w:pPr>
       <w:r>
         <w:rPr>
           <w:color w:val="000000" w:themeColor="text1"/>
         </w:rPr>
-        <w:t xml:space="preserve"> consults the </w:t>
-      </w:r>
-      <w:proofErr w:type="spellStart"/>
-      <w:r>
+        <w:t>The DispatcherServlet will take help from ViewResolver to pick up the defined view for the request.</w:t>
+      </w:r>
+    </w:p>
+    <w:p>
+      <w:pPr>
+        <w:pStyle w:val="ListParagraph"/>
+        <w:numPr>
+          <w:ilvl w:val="0"/>
+          <w:numId w:val="2"/>
+        </w:numPr>
+        <w:spacing w:after="0"/>
+        <w:jc w:val="left"/>
         <w:rPr>
           <w:color w:val="000000" w:themeColor="text1"/>
         </w:rPr>
-        <w:t>HandlerMapping</w:t>
-      </w:r>
-      <w:proofErr w:type="spellEnd"/>
+      </w:pPr>
       <w:r>
         <w:rPr>
           <w:color w:val="000000" w:themeColor="text1"/>
         </w:rPr>
-        <w:t xml:space="preserve"> to call the appropriate Controller.</w:t>
+        <w:t>Once view is finalized, The DispatcherServlet passes the model data to the view, which is finally rendered, on the browsers.</w:t>
       </w:r>
     </w:p>
     <w:p>
@@ -3216,179 +3022,7 @@
         <w:rPr>
           <w:color w:val="000000" w:themeColor="text1"/>
         </w:rPr>
-        <w:t xml:space="preserve">The Controller takes the request and calls the appropriate service methods based on used GET or POST method. The service method will set model data based on defined business logic and returns view name to the </w:t>
-      </w:r>
-      <w:proofErr w:type="spellStart"/>
-      <w:r>
-        <w:rPr>
-          <w:color w:val="000000" w:themeColor="text1"/>
-        </w:rPr>
-        <w:t>DispatcherServlet</w:t>
-      </w:r>
-      <w:proofErr w:type="spellEnd"/>
-      <w:r>
-        <w:rPr>
-          <w:color w:val="000000" w:themeColor="text1"/>
-        </w:rPr>
-        <w:t>.</w:t>
-      </w:r>
-    </w:p>
-    <w:p>
-      <w:pPr>
-        <w:pStyle w:val="ListParagraph"/>
-        <w:numPr>
-          <w:ilvl w:val="0"/>
-          <w:numId w:val="2"/>
-        </w:numPr>
-        <w:spacing w:after="0"/>
-        <w:jc w:val="left"/>
-        <w:rPr>
-          <w:color w:val="000000" w:themeColor="text1"/>
-        </w:rPr>
-      </w:pPr>
-      <w:r>
-        <w:rPr>
-          <w:color w:val="000000" w:themeColor="text1"/>
-        </w:rPr>
-        <w:t xml:space="preserve">The </w:t>
-      </w:r>
-      <w:proofErr w:type="spellStart"/>
-      <w:r>
-        <w:rPr>
-          <w:color w:val="000000" w:themeColor="text1"/>
-        </w:rPr>
-        <w:t>DispatcherServlet</w:t>
-      </w:r>
-      <w:proofErr w:type="spellEnd"/>
-      <w:r>
-        <w:rPr>
-          <w:color w:val="000000" w:themeColor="text1"/>
-        </w:rPr>
-        <w:t xml:space="preserve"> will take help from </w:t>
-      </w:r>
-      <w:proofErr w:type="spellStart"/>
-      <w:r>
-        <w:rPr>
-          <w:color w:val="000000" w:themeColor="text1"/>
-        </w:rPr>
-        <w:t>ViewResolver</w:t>
-      </w:r>
-      <w:proofErr w:type="spellEnd"/>
-      <w:r>
-        <w:rPr>
-          <w:color w:val="000000" w:themeColor="text1"/>
-        </w:rPr>
-        <w:t xml:space="preserve"> to pick up the defined view for the request.</w:t>
-      </w:r>
-    </w:p>
-    <w:p>
-      <w:pPr>
-        <w:pStyle w:val="ListParagraph"/>
-        <w:numPr>
-          <w:ilvl w:val="0"/>
-          <w:numId w:val="2"/>
-        </w:numPr>
-        <w:spacing w:after="0"/>
-        <w:jc w:val="left"/>
-        <w:rPr>
-          <w:color w:val="000000" w:themeColor="text1"/>
-        </w:rPr>
-      </w:pPr>
-      <w:r>
-        <w:rPr>
-          <w:color w:val="000000" w:themeColor="text1"/>
-        </w:rPr>
-        <w:t xml:space="preserve">Once view is finalized, The </w:t>
-      </w:r>
-      <w:proofErr w:type="spellStart"/>
-      <w:r>
-        <w:rPr>
-          <w:color w:val="000000" w:themeColor="text1"/>
-        </w:rPr>
-        <w:t>DispatcherServlet</w:t>
-      </w:r>
-      <w:proofErr w:type="spellEnd"/>
-      <w:r>
-        <w:rPr>
-          <w:color w:val="000000" w:themeColor="text1"/>
-        </w:rPr>
-        <w:t xml:space="preserve"> passes the model data to the view, which is finally rendered, on the browsers.</w:t>
-      </w:r>
-    </w:p>
-    <w:p>
-      <w:pPr>
-        <w:pStyle w:val="ListParagraph"/>
-        <w:numPr>
-          <w:ilvl w:val="0"/>
-          <w:numId w:val="2"/>
-        </w:numPr>
-        <w:spacing w:after="0"/>
-        <w:jc w:val="left"/>
-        <w:rPr>
-          <w:color w:val="000000" w:themeColor="text1"/>
-        </w:rPr>
-      </w:pPr>
-      <w:r>
-        <w:rPr>
-          <w:color w:val="000000" w:themeColor="text1"/>
-        </w:rPr>
-        <w:t xml:space="preserve">All the above-mentioned components, i.e. </w:t>
-      </w:r>
-      <w:proofErr w:type="spellStart"/>
-      <w:r>
-        <w:rPr>
-          <w:color w:val="000000" w:themeColor="text1"/>
-        </w:rPr>
-        <w:t>HandlerMapping</w:t>
-      </w:r>
-      <w:proofErr w:type="spellEnd"/>
-      <w:r>
-        <w:rPr>
-          <w:color w:val="000000" w:themeColor="text1"/>
-        </w:rPr>
-        <w:t xml:space="preserve">, Controller and </w:t>
-      </w:r>
-      <w:proofErr w:type="spellStart"/>
-      <w:r>
-        <w:rPr>
-          <w:color w:val="000000" w:themeColor="text1"/>
-        </w:rPr>
-        <w:t>ViewResolver</w:t>
-      </w:r>
-      <w:proofErr w:type="spellEnd"/>
-      <w:r>
-        <w:rPr>
-          <w:color w:val="000000" w:themeColor="text1"/>
-        </w:rPr>
-        <w:t xml:space="preserve"> are parts of </w:t>
-      </w:r>
-      <w:proofErr w:type="spellStart"/>
-      <w:r>
-        <w:rPr>
-          <w:color w:val="000000" w:themeColor="text1"/>
-        </w:rPr>
-        <w:t>WebApplicationContext</w:t>
-      </w:r>
-      <w:proofErr w:type="spellEnd"/>
-      <w:r>
-        <w:rPr>
-          <w:color w:val="000000" w:themeColor="text1"/>
-        </w:rPr>
-        <w:t xml:space="preserve">, which is an extension of the plain </w:t>
-      </w:r>
-      <w:proofErr w:type="spellStart"/>
-      <w:r>
-        <w:rPr>
-          <w:color w:val="000000" w:themeColor="text1"/>
-        </w:rPr>
-        <w:t>ApplicationContext</w:t>
-      </w:r>
-      <w:proofErr w:type="spellEnd"/>
-      <w:r>
-        <w:rPr>
-          <w:color w:val="000000" w:themeColor="text1"/>
-        </w:rPr>
-        <w:t xml:space="preserve"> with some extra features necessary for web applications.</w:t>
+        <w:t>All the above-mentioned components, i.e. HandlerMapping, Controller and ViewResolver are parts of WebApplicationContext, which is an extension of the plain ApplicationContext with some extra features necessary for web applications.</w:t>
       </w:r>
     </w:p>
     <w:p>
@@ -3630,15 +3264,7 @@
         <w:jc w:val="left"/>
       </w:pPr>
       <w:r>
-        <w:t xml:space="preserve">Metadata make the </w:t>
-      </w:r>
-      <w:proofErr w:type="gramStart"/>
-      <w:r>
-        <w:t>class  become</w:t>
-      </w:r>
-      <w:proofErr w:type="gramEnd"/>
-      <w:r>
-        <w:t xml:space="preserve"> a component.</w:t>
+        <w:t>Metadata make the class  become a component.</w:t>
       </w:r>
     </w:p>
     <w:p>
@@ -3680,15 +3306,7 @@
         <w:jc w:val="left"/>
       </w:pPr>
       <w:r>
-        <w:t>The directive is also a class</w:t>
-      </w:r>
-      <w:proofErr w:type="gramStart"/>
-      <w:r>
-        <w:t>,  in</w:t>
-      </w:r>
-      <w:proofErr w:type="gramEnd"/>
-      <w:r>
-        <w:t xml:space="preserve"> directive, we will attach the metadata by the @Directive decorator. </w:t>
+        <w:t xml:space="preserve">The directive is also a class,  in directive, we will attach the metadata by the @Directive decorator. </w:t>
       </w:r>
     </w:p>
     <w:p>
@@ -3707,15 +3325,7 @@
         <w:jc w:val="left"/>
       </w:pPr>
       <w:r>
-        <w:t xml:space="preserve">Service is a class, we use service as a category contains any feature, </w:t>
-      </w:r>
-      <w:proofErr w:type="gramStart"/>
-      <w:r>
-        <w:t>function ,value</w:t>
-      </w:r>
-      <w:proofErr w:type="gramEnd"/>
-      <w:r>
-        <w:t xml:space="preserve"> or what we need to use in our application.</w:t>
+        <w:t>Service is a class, we use service as a category contains any feature, function ,value or what we need to use in our application.</w:t>
       </w:r>
     </w:p>
     <w:p>
@@ -3765,28 +3375,12 @@
         </w:rPr>
         <w:t xml:space="preserve">/ </w:t>
       </w:r>
-      <w:proofErr w:type="spellStart"/>
       <w:r>
         <w:rPr>
           <w:color w:val="0070C0"/>
         </w:rPr>
-        <w:t>RESTfull</w:t>
-      </w:r>
-      <w:proofErr w:type="spellEnd"/>
-      <w:r>
-        <w:rPr>
-          <w:color w:val="0070C0"/>
-        </w:rPr>
-        <w:t xml:space="preserve"> </w:t>
-      </w:r>
-      <w:proofErr w:type="spellStart"/>
-      <w:r>
-        <w:rPr>
-          <w:color w:val="0070C0"/>
-        </w:rPr>
-        <w:t>webservice</w:t>
-      </w:r>
-      <w:proofErr w:type="spellEnd"/>
+        <w:t>RESTfull webservice</w:t>
+      </w:r>
     </w:p>
     <w:p>
       <w:pPr>
@@ -5078,61 +4672,33 @@
         <w:rPr>
           <w:color w:val="000000" w:themeColor="text1"/>
         </w:rPr>
-        <w:t>Router can render the view (</w:t>
-      </w:r>
-      <w:proofErr w:type="spellStart"/>
-      <w:r>
+        <w:t>Router can render the view (ejs)</w:t>
+      </w:r>
+    </w:p>
+    <w:p>
+      <w:pPr>
+        <w:pStyle w:val="ListParagraph"/>
+        <w:numPr>
+          <w:ilvl w:val="0"/>
+          <w:numId w:val="2"/>
+        </w:numPr>
+        <w:spacing w:after="0"/>
+        <w:jc w:val="left"/>
         <w:rPr>
           <w:color w:val="000000" w:themeColor="text1"/>
         </w:rPr>
-        <w:t>ejs</w:t>
-      </w:r>
-      <w:proofErr w:type="spellEnd"/>
+      </w:pPr>
       <w:r>
         <w:rPr>
           <w:color w:val="000000" w:themeColor="text1"/>
         </w:rPr>
-        <w:t>)</w:t>
-      </w:r>
-    </w:p>
-    <w:p>
-      <w:pPr>
-        <w:pStyle w:val="ListParagraph"/>
-        <w:numPr>
-          <w:ilvl w:val="0"/>
-          <w:numId w:val="2"/>
-        </w:numPr>
-        <w:spacing w:after="0"/>
-        <w:jc w:val="left"/>
+        <w:t xml:space="preserve">Router </w:t>
+      </w:r>
+      <w:r>
         <w:rPr>
           <w:color w:val="000000" w:themeColor="text1"/>
         </w:rPr>
-      </w:pPr>
-      <w:r>
-        <w:rPr>
-          <w:color w:val="000000" w:themeColor="text1"/>
-        </w:rPr>
-        <w:t xml:space="preserve">Router </w:t>
-      </w:r>
-      <w:r>
-        <w:rPr>
-          <w:color w:val="000000" w:themeColor="text1"/>
-        </w:rPr>
-        <w:t xml:space="preserve">receive </w:t>
-      </w:r>
-      <w:proofErr w:type="spellStart"/>
-      <w:r>
-        <w:rPr>
-          <w:color w:val="000000" w:themeColor="text1"/>
-        </w:rPr>
-        <w:t>resquest</w:t>
-      </w:r>
-      <w:proofErr w:type="spellEnd"/>
-      <w:r>
-        <w:rPr>
-          <w:color w:val="000000" w:themeColor="text1"/>
-        </w:rPr>
-        <w:t xml:space="preserve"> from view and call controller</w:t>
+        <w:t>receive resquest from view and call controller</w:t>
       </w:r>
       <w:r>
         <w:rPr>
@@ -5321,15 +4887,7 @@
         <w:jc w:val="left"/>
       </w:pPr>
       <w:r>
-        <w:t xml:space="preserve">Server updates and retrieve data from database (in </w:t>
-      </w:r>
-      <w:proofErr w:type="spellStart"/>
-      <w:r>
-        <w:t>Json</w:t>
-      </w:r>
-      <w:proofErr w:type="spellEnd"/>
-      <w:r>
-        <w:t xml:space="preserve"> format)</w:t>
+        <w:t>Server updates and retrieve data from database (in Json format)</w:t>
       </w:r>
     </w:p>
     <w:p>
@@ -5348,13 +4906,8 @@
       <w:r>
         <w:t>HTTP method (</w:t>
       </w:r>
-      <w:proofErr w:type="spellStart"/>
-      <w:r>
-        <w:t>RESTfull</w:t>
-      </w:r>
-      <w:proofErr w:type="spellEnd"/>
-      <w:r>
-        <w:t xml:space="preserve"> web service</w:t>
+      <w:r>
+        <w:t>RESTfull web service</w:t>
       </w:r>
       <w:r>
         <w:t>)</w:t>
@@ -5395,23 +4948,7 @@
         <w:t xml:space="preserve"> client side</w:t>
       </w:r>
       <w:r>
-        <w:t xml:space="preserve"> get API (in </w:t>
-      </w:r>
-      <w:proofErr w:type="spellStart"/>
-      <w:r>
-        <w:t>Json</w:t>
-      </w:r>
-      <w:proofErr w:type="spellEnd"/>
-      <w:r>
-        <w:t xml:space="preserve">) from </w:t>
-      </w:r>
-      <w:proofErr w:type="spellStart"/>
-      <w:r>
-        <w:t>RESTfull</w:t>
-      </w:r>
-      <w:proofErr w:type="spellEnd"/>
-      <w:r>
-        <w:t xml:space="preserve"> web service</w:t>
+        <w:t xml:space="preserve"> get API (in Json) from RESTfull web service</w:t>
       </w:r>
     </w:p>
     <w:p>
@@ -5441,27 +4978,14 @@
       <w:r>
         <w:t xml:space="preserve">When user views a page: server retrieves data from </w:t>
       </w:r>
-      <w:proofErr w:type="spellStart"/>
-      <w:r>
-        <w:t>mongodb</w:t>
-      </w:r>
-      <w:proofErr w:type="spellEnd"/>
-      <w:r>
-        <w:t xml:space="preserve"> </w:t>
+      <w:r>
+        <w:t xml:space="preserve">mongodb </w:t>
       </w:r>
       <w:r>
         <w:t>=&gt; provides API</w:t>
       </w:r>
       <w:r>
-        <w:t xml:space="preserve"> (</w:t>
-      </w:r>
-      <w:proofErr w:type="spellStart"/>
-      <w:r>
-        <w:t>json</w:t>
-      </w:r>
-      <w:proofErr w:type="spellEnd"/>
-      <w:r>
-        <w:t>)</w:t>
+        <w:t xml:space="preserve"> (json)</w:t>
       </w:r>
       <w:r>
         <w:t xml:space="preserve"> for client =&gt; display</w:t>
@@ -5478,13 +5002,8 @@
         <w:jc w:val="left"/>
       </w:pPr>
       <w:r>
-        <w:t xml:space="preserve">When user requests an update: client send http requests to client via ajax =&gt; server call RESTful Http method =&gt; update </w:t>
-      </w:r>
-      <w:proofErr w:type="spellStart"/>
-      <w:r>
-        <w:t>mongodb</w:t>
-      </w:r>
-      <w:proofErr w:type="spellEnd"/>
+        <w:t>When user requests an update: client send http requests to client via ajax =&gt; server call RESTful Http method =&gt; update mongodb</w:t>
+      </w:r>
     </w:p>
     <w:p>
       <w:pPr>
@@ -11865,85 +11384,8 @@
         <w:ind w:left="0" w:firstLine="720"/>
         <w:jc w:val="left"/>
       </w:pPr>
-      <w:proofErr w:type="spellStart"/>
-      <w:r>
-        <w:t>Kẻ</w:t>
-      </w:r>
-      <w:proofErr w:type="spellEnd"/>
-      <w:r>
-        <w:t xml:space="preserve"> </w:t>
-      </w:r>
-      <w:proofErr w:type="spellStart"/>
-      <w:r>
-        <w:t>thêm</w:t>
-      </w:r>
-      <w:proofErr w:type="spellEnd"/>
-      <w:r>
-        <w:t xml:space="preserve"> 1 </w:t>
-      </w:r>
-      <w:proofErr w:type="spellStart"/>
-      <w:r>
-        <w:t>số</w:t>
-      </w:r>
-      <w:proofErr w:type="spellEnd"/>
-      <w:r>
-        <w:t xml:space="preserve"> table use case </w:t>
-      </w:r>
-      <w:proofErr w:type="spellStart"/>
-      <w:r>
-        <w:t>quan</w:t>
-      </w:r>
-      <w:proofErr w:type="spellEnd"/>
-      <w:r>
-        <w:t xml:space="preserve"> </w:t>
-      </w:r>
-      <w:proofErr w:type="spellStart"/>
-      <w:r>
-        <w:t>trọng</w:t>
-      </w:r>
-      <w:proofErr w:type="spellEnd"/>
-      <w:r>
-        <w:t xml:space="preserve">, </w:t>
-      </w:r>
-      <w:proofErr w:type="spellStart"/>
-      <w:r>
-        <w:t>ko</w:t>
-      </w:r>
-      <w:proofErr w:type="spellEnd"/>
-      <w:r>
-        <w:t xml:space="preserve"> </w:t>
-      </w:r>
-      <w:proofErr w:type="spellStart"/>
-      <w:r>
-        <w:t>quan</w:t>
-      </w:r>
-      <w:proofErr w:type="spellEnd"/>
-      <w:r>
-        <w:t xml:space="preserve"> </w:t>
-      </w:r>
-      <w:proofErr w:type="spellStart"/>
-      <w:r>
-        <w:t>trong</w:t>
-      </w:r>
-      <w:proofErr w:type="spellEnd"/>
-      <w:r>
-        <w:t xml:space="preserve"> </w:t>
-      </w:r>
-      <w:proofErr w:type="spellStart"/>
-      <w:r>
-        <w:t>đem</w:t>
-      </w:r>
-      <w:proofErr w:type="spellEnd"/>
-      <w:r>
-        <w:t xml:space="preserve"> </w:t>
-      </w:r>
-      <w:proofErr w:type="spellStart"/>
-      <w:r>
-        <w:t>xuống</w:t>
-      </w:r>
-      <w:proofErr w:type="spellEnd"/>
-      <w:r>
-        <w:t xml:space="preserve"> appendix</w:t>
+      <w:r>
+        <w:t>Kẻ thêm 1 số table use case quan trọng, ko quan trong đem xuống appendix</w:t>
       </w:r>
     </w:p>
     <w:p>
@@ -12069,63 +11511,93 @@
         <w:rPr>
           <w:color w:val="000000"/>
         </w:rPr>
-        <w:t xml:space="preserve">Front end: HTML5, CSS3, </w:t>
-      </w:r>
-      <w:proofErr w:type="spellStart"/>
-      <w:r>
+        <w:t>Front end: HTML5, CSS3, Javascript, Jquery, Boostrap, AngularJS &amp; Angular 2 framework</w:t>
+      </w:r>
+    </w:p>
+    <w:p>
+      <w:pPr>
+        <w:pStyle w:val="ListParagraph"/>
+        <w:numPr>
+          <w:ilvl w:val="0"/>
+          <w:numId w:val="2"/>
+        </w:numPr>
+        <w:spacing w:after="0"/>
+        <w:jc w:val="left"/>
         <w:rPr>
           <w:color w:val="000000"/>
         </w:rPr>
-        <w:t>Javascript</w:t>
-      </w:r>
-      <w:proofErr w:type="spellEnd"/>
+      </w:pPr>
       <w:r>
         <w:rPr>
           <w:color w:val="000000"/>
         </w:rPr>
-        <w:t xml:space="preserve">, </w:t>
-      </w:r>
-      <w:proofErr w:type="spellStart"/>
-      <w:r>
+        <w:t>Database:  MongoDB, RoboMongo</w:t>
+      </w:r>
+    </w:p>
+    <w:p>
+      <w:pPr>
+        <w:pStyle w:val="ListParagraph"/>
+        <w:numPr>
+          <w:ilvl w:val="0"/>
+          <w:numId w:val="2"/>
+        </w:numPr>
+        <w:spacing w:after="0"/>
+        <w:jc w:val="left"/>
         <w:rPr>
           <w:color w:val="000000"/>
         </w:rPr>
-        <w:t>Jquery</w:t>
-      </w:r>
-      <w:proofErr w:type="spellEnd"/>
+      </w:pPr>
       <w:r>
         <w:rPr>
           <w:color w:val="000000"/>
         </w:rPr>
-        <w:t xml:space="preserve">, </w:t>
-      </w:r>
-      <w:proofErr w:type="spellStart"/>
-      <w:r>
+        <w:t>UML tool: Edraw</w:t>
+      </w:r>
+    </w:p>
+    <w:p>
+      <w:pPr>
+        <w:pStyle w:val="ListParagraph"/>
+        <w:numPr>
+          <w:ilvl w:val="0"/>
+          <w:numId w:val="2"/>
+        </w:numPr>
+        <w:spacing w:after="0"/>
+        <w:jc w:val="left"/>
         <w:rPr>
           <w:color w:val="000000"/>
         </w:rPr>
-        <w:t>Boostrap</w:t>
-      </w:r>
-      <w:proofErr w:type="spellEnd"/>
+      </w:pPr>
       <w:r>
         <w:rPr>
           <w:color w:val="000000"/>
         </w:rPr>
-        <w:t xml:space="preserve">, </w:t>
-      </w:r>
-      <w:proofErr w:type="spellStart"/>
-      <w:r>
+        <w:t>IDE: VSCode, Eclipse, Netbeans</w:t>
+      </w:r>
+    </w:p>
+    <w:p>
+      <w:pPr>
+        <w:pStyle w:val="ListParagraph"/>
+        <w:numPr>
+          <w:ilvl w:val="0"/>
+          <w:numId w:val="2"/>
+        </w:numPr>
+        <w:spacing w:after="0"/>
+        <w:jc w:val="left"/>
         <w:rPr>
           <w:color w:val="000000"/>
         </w:rPr>
-        <w:t>AngularJS</w:t>
-      </w:r>
-      <w:proofErr w:type="spellEnd"/>
+      </w:pPr>
       <w:r>
         <w:rPr>
           <w:color w:val="000000"/>
         </w:rPr>
-        <w:t xml:space="preserve"> &amp; Angular 2 framework</w:t>
+        <w:t xml:space="preserve">Front-end design tool: </w:t>
+      </w:r>
+      <w:r>
+        <w:rPr>
+          <w:color w:val="000000"/>
+        </w:rPr>
+        <w:t>Adobe Dreamweaver CS6</w:t>
       </w:r>
     </w:p>
     <w:p>
@@ -12145,209 +11617,57 @@
         <w:rPr>
           <w:color w:val="000000"/>
         </w:rPr>
-        <w:t xml:space="preserve">Database:  </w:t>
-      </w:r>
-      <w:proofErr w:type="spellStart"/>
-      <w:r>
+        <w:t>Server: npm, tomcat, glassfish</w:t>
+      </w:r>
+    </w:p>
+    <w:p>
+      <w:pPr>
+        <w:pStyle w:val="ListParagraph"/>
+        <w:numPr>
+          <w:ilvl w:val="0"/>
+          <w:numId w:val="2"/>
+        </w:numPr>
+        <w:spacing w:after="0"/>
+        <w:jc w:val="left"/>
         <w:rPr>
           <w:color w:val="000000"/>
         </w:rPr>
-        <w:t>MongoDB</w:t>
-      </w:r>
-      <w:proofErr w:type="spellEnd"/>
+      </w:pPr>
       <w:r>
         <w:rPr>
           <w:color w:val="000000"/>
         </w:rPr>
-        <w:t xml:space="preserve">, </w:t>
-      </w:r>
-      <w:proofErr w:type="spellStart"/>
+        <w:t>Code review and analysis: Sonar Lint</w:t>
+      </w:r>
+    </w:p>
+    <w:p>
+      <w:pPr>
+        <w:pStyle w:val="ListParagraph"/>
+        <w:numPr>
+          <w:ilvl w:val="0"/>
+          <w:numId w:val="2"/>
+        </w:numPr>
+        <w:spacing w:after="0"/>
+        <w:jc w:val="left"/>
+      </w:pPr>
+      <w:r>
+        <w:t>Version Control: Git hub</w:t>
+      </w:r>
+    </w:p>
+    <w:p>
+      <w:pPr>
+        <w:pStyle w:val="ListParagraph"/>
+        <w:numPr>
+          <w:ilvl w:val="0"/>
+          <w:numId w:val="2"/>
+        </w:numPr>
+        <w:spacing w:after="0"/>
+        <w:jc w:val="left"/>
+      </w:pPr>
       <w:r>
         <w:rPr>
           <w:color w:val="000000"/>
         </w:rPr>
-        <w:t>RoboMongo</w:t>
-      </w:r>
-      <w:proofErr w:type="spellEnd"/>
-    </w:p>
-    <w:p>
-      <w:pPr>
-        <w:pStyle w:val="ListParagraph"/>
-        <w:numPr>
-          <w:ilvl w:val="0"/>
-          <w:numId w:val="2"/>
-        </w:numPr>
-        <w:spacing w:after="0"/>
-        <w:jc w:val="left"/>
-        <w:rPr>
-          <w:color w:val="000000"/>
-        </w:rPr>
-      </w:pPr>
-      <w:r>
-        <w:rPr>
-          <w:color w:val="000000"/>
-        </w:rPr>
-        <w:t xml:space="preserve">UML tool: </w:t>
-      </w:r>
-      <w:proofErr w:type="spellStart"/>
-      <w:r>
-        <w:rPr>
-          <w:color w:val="000000"/>
-        </w:rPr>
-        <w:t>Edraw</w:t>
-      </w:r>
-      <w:proofErr w:type="spellEnd"/>
-    </w:p>
-    <w:p>
-      <w:pPr>
-        <w:pStyle w:val="ListParagraph"/>
-        <w:numPr>
-          <w:ilvl w:val="0"/>
-          <w:numId w:val="2"/>
-        </w:numPr>
-        <w:spacing w:after="0"/>
-        <w:jc w:val="left"/>
-        <w:rPr>
-          <w:color w:val="000000"/>
-        </w:rPr>
-      </w:pPr>
-      <w:r>
-        <w:rPr>
-          <w:color w:val="000000"/>
-        </w:rPr>
-        <w:t xml:space="preserve">IDE: </w:t>
-      </w:r>
-      <w:proofErr w:type="spellStart"/>
-      <w:r>
-        <w:rPr>
-          <w:color w:val="000000"/>
-        </w:rPr>
-        <w:t>VSCode</w:t>
-      </w:r>
-      <w:proofErr w:type="spellEnd"/>
-      <w:r>
-        <w:rPr>
-          <w:color w:val="000000"/>
-        </w:rPr>
-        <w:t xml:space="preserve">, Eclipse, </w:t>
-      </w:r>
-      <w:proofErr w:type="spellStart"/>
-      <w:r>
-        <w:rPr>
-          <w:color w:val="000000"/>
-        </w:rPr>
-        <w:t>Netbeans</w:t>
-      </w:r>
-      <w:proofErr w:type="spellEnd"/>
-    </w:p>
-    <w:p>
-      <w:pPr>
-        <w:pStyle w:val="ListParagraph"/>
-        <w:numPr>
-          <w:ilvl w:val="0"/>
-          <w:numId w:val="2"/>
-        </w:numPr>
-        <w:spacing w:after="0"/>
-        <w:jc w:val="left"/>
-        <w:rPr>
-          <w:color w:val="000000"/>
-        </w:rPr>
-      </w:pPr>
-      <w:r>
-        <w:rPr>
-          <w:color w:val="000000"/>
-        </w:rPr>
-        <w:t xml:space="preserve">Front-end design tool: </w:t>
-      </w:r>
-      <w:r>
-        <w:rPr>
-          <w:color w:val="000000"/>
-        </w:rPr>
-        <w:t>Adobe Dreamweaver CS6</w:t>
-      </w:r>
-    </w:p>
-    <w:p>
-      <w:pPr>
-        <w:pStyle w:val="ListParagraph"/>
-        <w:numPr>
-          <w:ilvl w:val="0"/>
-          <w:numId w:val="2"/>
-        </w:numPr>
-        <w:spacing w:after="0"/>
-        <w:jc w:val="left"/>
-        <w:rPr>
-          <w:color w:val="000000"/>
-        </w:rPr>
-      </w:pPr>
-      <w:r>
-        <w:rPr>
-          <w:color w:val="000000"/>
-        </w:rPr>
-        <w:t xml:space="preserve">Server: </w:t>
-      </w:r>
-      <w:proofErr w:type="spellStart"/>
-      <w:r>
-        <w:rPr>
-          <w:color w:val="000000"/>
-        </w:rPr>
-        <w:t>npm</w:t>
-      </w:r>
-      <w:proofErr w:type="spellEnd"/>
-      <w:r>
-        <w:rPr>
-          <w:color w:val="000000"/>
-        </w:rPr>
-        <w:t>, tomcat, glassfish</w:t>
-      </w:r>
-    </w:p>
-    <w:p>
-      <w:pPr>
-        <w:pStyle w:val="ListParagraph"/>
-        <w:numPr>
-          <w:ilvl w:val="0"/>
-          <w:numId w:val="2"/>
-        </w:numPr>
-        <w:spacing w:after="0"/>
-        <w:jc w:val="left"/>
-        <w:rPr>
-          <w:color w:val="000000"/>
-        </w:rPr>
-      </w:pPr>
-      <w:r>
-        <w:rPr>
-          <w:color w:val="000000"/>
-        </w:rPr>
-        <w:t>Code review and analysis: Sonar Lint</w:t>
-      </w:r>
-    </w:p>
-    <w:p>
-      <w:pPr>
-        <w:pStyle w:val="ListParagraph"/>
-        <w:numPr>
-          <w:ilvl w:val="0"/>
-          <w:numId w:val="2"/>
-        </w:numPr>
-        <w:spacing w:after="0"/>
-        <w:jc w:val="left"/>
-      </w:pPr>
-      <w:r>
-        <w:t>Version Control: Git hub</w:t>
-      </w:r>
-    </w:p>
-    <w:p>
-      <w:pPr>
-        <w:pStyle w:val="ListParagraph"/>
-        <w:numPr>
-          <w:ilvl w:val="0"/>
-          <w:numId w:val="2"/>
-        </w:numPr>
-        <w:spacing w:after="0"/>
-        <w:jc w:val="left"/>
-      </w:pPr>
-      <w:r>
-        <w:rPr>
-          <w:color w:val="000000"/>
-        </w:rPr>
         <w:t>Project management: Trello</w:t>
       </w:r>
     </w:p>
@@ -12444,27 +11764,13 @@
         <w:rPr>
           <w:color w:val="0070C0"/>
         </w:rPr>
-        <w:t>2</w:t>
-      </w:r>
-      <w:proofErr w:type="gramStart"/>
+        <w:t xml:space="preserve">2/ </w:t>
+      </w:r>
       <w:r>
         <w:rPr>
           <w:color w:val="0070C0"/>
         </w:rPr>
-        <w:t xml:space="preserve">/ </w:t>
-      </w:r>
-      <w:r>
-        <w:rPr>
-          <w:color w:val="0070C0"/>
-        </w:rPr>
-        <w:t xml:space="preserve"> System</w:t>
-      </w:r>
-      <w:proofErr w:type="gramEnd"/>
-      <w:r>
-        <w:rPr>
-          <w:color w:val="0070C0"/>
-        </w:rPr>
-        <w:t xml:space="preserve"> Architecture</w:t>
+        <w:t xml:space="preserve"> System Architecture</w:t>
       </w:r>
     </w:p>
     <w:p>
@@ -12519,16 +11825,11 @@
         <w:jc w:val="left"/>
       </w:pPr>
       <w:r>
-        <w:t xml:space="preserve">Communicate through API, </w:t>
-      </w:r>
-      <w:proofErr w:type="spellStart"/>
-      <w:r>
-        <w:t>mongod</w:t>
+        <w:t>Communicate through API, mongod</w:t>
       </w:r>
       <w:r>
         <w:t>b</w:t>
       </w:r>
-      <w:proofErr w:type="spellEnd"/>
       <w:r>
         <w:t xml:space="preserve"> and file system</w:t>
       </w:r>
@@ -12738,13 +12039,8 @@
         </w:numPr>
         <w:jc w:val="left"/>
       </w:pPr>
-      <w:proofErr w:type="spellStart"/>
-      <w:r>
-        <w:t>Mongodb</w:t>
-      </w:r>
-      <w:proofErr w:type="spellEnd"/>
-      <w:r>
-        <w:t>,</w:t>
+      <w:r>
+        <w:t>Mongodb,</w:t>
       </w:r>
       <w:r>
         <w:t xml:space="preserve"> </w:t>
@@ -12785,39 +12081,21 @@
         <w:jc w:val="left"/>
       </w:pPr>
       <w:r>
-        <w:t xml:space="preserve">RESTful webservice GET data from </w:t>
-      </w:r>
-      <w:proofErr w:type="spellStart"/>
-      <w:r>
-        <w:t>mongodb</w:t>
-      </w:r>
-      <w:proofErr w:type="spellEnd"/>
-      <w:r>
-        <w:t xml:space="preserve"> and provides GET HTTP method for Angular to display the data</w:t>
-      </w:r>
-    </w:p>
-    <w:p>
-      <w:pPr>
-        <w:pStyle w:val="ListParagraph"/>
-        <w:numPr>
-          <w:ilvl w:val="0"/>
-          <w:numId w:val="2"/>
-        </w:numPr>
-        <w:jc w:val="left"/>
-      </w:pPr>
-      <w:proofErr w:type="spellStart"/>
-      <w:r>
-        <w:t>Resquest</w:t>
-      </w:r>
-      <w:proofErr w:type="spellEnd"/>
-      <w:r>
-        <w:t xml:space="preserve"> from Angular via AJAX =&gt; PUT POST DELETE HTTP method =&gt; RESTAPI =&gt; update </w:t>
-      </w:r>
-      <w:proofErr w:type="spellStart"/>
-      <w:r>
-        <w:t>mongodb</w:t>
-      </w:r>
-      <w:proofErr w:type="spellEnd"/>
+        <w:t>RESTful webservice GET data from mongodb and provides GET HTTP method for Angular to display the data</w:t>
+      </w:r>
+    </w:p>
+    <w:p>
+      <w:pPr>
+        <w:pStyle w:val="ListParagraph"/>
+        <w:numPr>
+          <w:ilvl w:val="0"/>
+          <w:numId w:val="2"/>
+        </w:numPr>
+        <w:jc w:val="left"/>
+      </w:pPr>
+      <w:r>
+        <w:t>Resquest from Angular via AJAX =&gt; PUT POST DELETE HTTP method =&gt; RESTAPI =&gt; update mongodb</w:t>
+      </w:r>
     </w:p>
     <w:p>
       <w:pPr>
@@ -12928,21 +12206,8 @@
         </w:numPr>
         <w:jc w:val="left"/>
       </w:pPr>
-      <w:proofErr w:type="spellStart"/>
-      <w:r>
-        <w:t>AppConst</w:t>
-      </w:r>
-      <w:proofErr w:type="spellEnd"/>
-      <w:r>
-        <w:t xml:space="preserve"> provides </w:t>
-      </w:r>
-      <w:proofErr w:type="spellStart"/>
-      <w:r>
-        <w:t>contants</w:t>
-      </w:r>
-      <w:proofErr w:type="spellEnd"/>
-      <w:r>
-        <w:t xml:space="preserve"> variable for the whole express </w:t>
+      <w:r>
+        <w:t xml:space="preserve">AppConst provides contants variable for the whole express </w:t>
       </w:r>
       <w:r>
         <w:t>system</w:t>
@@ -13099,31 +12364,7 @@
         <w:jc w:val="left"/>
       </w:pPr>
       <w:r>
-        <w:t xml:space="preserve">Embed </w:t>
-      </w:r>
-      <w:proofErr w:type="spellStart"/>
-      <w:r>
-        <w:t>Boostrap</w:t>
-      </w:r>
-      <w:proofErr w:type="spellEnd"/>
-      <w:r>
-        <w:t xml:space="preserve">, HTML, CSS, </w:t>
-      </w:r>
-      <w:proofErr w:type="spellStart"/>
-      <w:r>
-        <w:t>javascript</w:t>
-      </w:r>
-      <w:proofErr w:type="spellEnd"/>
-      <w:r>
-        <w:t xml:space="preserve">, </w:t>
-      </w:r>
-      <w:proofErr w:type="spellStart"/>
-      <w:r>
-        <w:t>Jquery</w:t>
-      </w:r>
-      <w:proofErr w:type="spellEnd"/>
-      <w:r>
-        <w:t>, Angular 2 into HTML file</w:t>
+        <w:t>Embed Boostrap, HTML, CSS, javascript, Jquery, Angular 2 into HTML file</w:t>
       </w:r>
       <w:r>
         <w:t xml:space="preserve"> (template)</w:t>
@@ -13186,47 +12427,21 @@
       <w:r>
         <w:t xml:space="preserve">Angular 2 </w:t>
       </w:r>
-      <w:proofErr w:type="spellStart"/>
-      <w:r>
-        <w:t>api</w:t>
-      </w:r>
-      <w:proofErr w:type="spellEnd"/>
-      <w:r>
-        <w:t xml:space="preserve"> services interact with </w:t>
-      </w:r>
-      <w:proofErr w:type="spellStart"/>
-      <w:r>
-        <w:t>RESTfull</w:t>
-      </w:r>
-      <w:proofErr w:type="spellEnd"/>
-      <w:r>
-        <w:t xml:space="preserve"> </w:t>
-      </w:r>
-      <w:proofErr w:type="spellStart"/>
-      <w:r>
-        <w:t>Webservice</w:t>
-      </w:r>
-      <w:proofErr w:type="spellEnd"/>
-    </w:p>
-    <w:p>
-      <w:pPr>
-        <w:pStyle w:val="ListParagraph"/>
-        <w:numPr>
-          <w:ilvl w:val="0"/>
-          <w:numId w:val="2"/>
-        </w:numPr>
-        <w:jc w:val="left"/>
-      </w:pPr>
-      <w:r>
-        <w:t>Request from user =&gt; angular 2 routing =&gt; determine which page (</w:t>
-      </w:r>
-      <w:proofErr w:type="spellStart"/>
-      <w:r>
-        <w:t>template+component</w:t>
-      </w:r>
-      <w:proofErr w:type="spellEnd"/>
-      <w:r>
-        <w:t>)</w:t>
+      <w:r>
+        <w:t>api services interact with RESTfull Webservice</w:t>
+      </w:r>
+    </w:p>
+    <w:p>
+      <w:pPr>
+        <w:pStyle w:val="ListParagraph"/>
+        <w:numPr>
+          <w:ilvl w:val="0"/>
+          <w:numId w:val="2"/>
+        </w:numPr>
+        <w:jc w:val="left"/>
+      </w:pPr>
+      <w:r>
+        <w:t>Request from user =&gt; angular 2 routing =&gt; determine which page (template+component)</w:t>
       </w:r>
     </w:p>
     <w:p>
@@ -13503,76 +12718,36 @@
         <w:jc w:val="left"/>
       </w:pPr>
       <w:r>
-        <w:t>Web Layer (</w:t>
-      </w:r>
-      <w:proofErr w:type="spellStart"/>
-      <w:r>
-        <w:t>MainController</w:t>
-      </w:r>
-      <w:proofErr w:type="spellEnd"/>
-      <w:r>
-        <w:t xml:space="preserve"> + </w:t>
-      </w:r>
-      <w:proofErr w:type="spellStart"/>
-      <w:r>
-        <w:t>REST</w:t>
-      </w:r>
-      <w:r>
-        <w:t>Controller</w:t>
-      </w:r>
-      <w:proofErr w:type="spellEnd"/>
-      <w:r>
-        <w:t>) (Web layer)</w:t>
-      </w:r>
-    </w:p>
-    <w:p>
-      <w:pPr>
-        <w:pStyle w:val="ListParagraph"/>
-        <w:numPr>
-          <w:ilvl w:val="0"/>
-          <w:numId w:val="2"/>
-        </w:numPr>
-        <w:jc w:val="left"/>
-      </w:pPr>
-      <w:r>
-        <w:t xml:space="preserve">Service and </w:t>
-      </w:r>
-      <w:proofErr w:type="spellStart"/>
-      <w:r>
-        <w:t>ServiceImpl</w:t>
-      </w:r>
-      <w:proofErr w:type="spellEnd"/>
-      <w:r>
-        <w:t xml:space="preserve"> (Service layer)</w:t>
-      </w:r>
-    </w:p>
-    <w:p>
-      <w:pPr>
-        <w:pStyle w:val="ListParagraph"/>
-        <w:numPr>
-          <w:ilvl w:val="0"/>
-          <w:numId w:val="2"/>
-        </w:numPr>
-        <w:jc w:val="left"/>
-      </w:pPr>
-      <w:r>
-        <w:t xml:space="preserve">DAO and </w:t>
-      </w:r>
-      <w:proofErr w:type="spellStart"/>
-      <w:r>
-        <w:t>DAOImpl</w:t>
-      </w:r>
-      <w:proofErr w:type="spellEnd"/>
-      <w:r>
-        <w:t xml:space="preserve"> (</w:t>
-      </w:r>
-      <w:proofErr w:type="spellStart"/>
-      <w:r>
-        <w:t>Reponsitory</w:t>
-      </w:r>
-      <w:proofErr w:type="spellEnd"/>
-      <w:r>
-        <w:t xml:space="preserve"> layer)</w:t>
+        <w:t>Web Layer (MainController + REST</w:t>
+      </w:r>
+      <w:r>
+        <w:t>Controller) (Web layer)</w:t>
+      </w:r>
+    </w:p>
+    <w:p>
+      <w:pPr>
+        <w:pStyle w:val="ListParagraph"/>
+        <w:numPr>
+          <w:ilvl w:val="0"/>
+          <w:numId w:val="2"/>
+        </w:numPr>
+        <w:jc w:val="left"/>
+      </w:pPr>
+      <w:r>
+        <w:t>Service and ServiceImpl (Service layer)</w:t>
+      </w:r>
+    </w:p>
+    <w:p>
+      <w:pPr>
+        <w:pStyle w:val="ListParagraph"/>
+        <w:numPr>
+          <w:ilvl w:val="0"/>
+          <w:numId w:val="2"/>
+        </w:numPr>
+        <w:jc w:val="left"/>
+      </w:pPr>
+      <w:r>
+        <w:t>DAO and DAOImpl (Reponsitory layer)</w:t>
       </w:r>
     </w:p>
     <w:p>
@@ -13611,33 +12786,20 @@
         <w:jc w:val="left"/>
       </w:pPr>
       <w:r>
-        <w:t xml:space="preserve">Service layer get data and function from </w:t>
-      </w:r>
-      <w:proofErr w:type="spellStart"/>
-      <w:r>
-        <w:t>Reponsitory</w:t>
-      </w:r>
-      <w:proofErr w:type="spellEnd"/>
-      <w:r>
-        <w:t xml:space="preserve"> Layer</w:t>
-      </w:r>
-    </w:p>
-    <w:p>
-      <w:pPr>
-        <w:pStyle w:val="ListParagraph"/>
-        <w:numPr>
-          <w:ilvl w:val="0"/>
-          <w:numId w:val="2"/>
-        </w:numPr>
-        <w:jc w:val="left"/>
-      </w:pPr>
-      <w:proofErr w:type="spellStart"/>
-      <w:r>
-        <w:t>Reponsitory</w:t>
-      </w:r>
-      <w:proofErr w:type="spellEnd"/>
-      <w:r>
-        <w:t xml:space="preserve"> Layer connect database</w:t>
+        <w:t>Service layer get data and function from Reponsitory Layer</w:t>
+      </w:r>
+    </w:p>
+    <w:p>
+      <w:pPr>
+        <w:pStyle w:val="ListParagraph"/>
+        <w:numPr>
+          <w:ilvl w:val="0"/>
+          <w:numId w:val="2"/>
+        </w:numPr>
+        <w:jc w:val="left"/>
+      </w:pPr>
+      <w:r>
+        <w:t>Reponsitory Layer connect database</w:t>
       </w:r>
     </w:p>
     <w:p>
@@ -13814,29 +12976,8 @@
         </w:numPr>
         <w:jc w:val="left"/>
       </w:pPr>
-      <w:proofErr w:type="spellStart"/>
-      <w:r>
-        <w:t>Resquest</w:t>
-      </w:r>
-      <w:proofErr w:type="spellEnd"/>
-      <w:r>
-        <w:t xml:space="preserve"> from client -&gt; Controller -&gt; Service -&gt; </w:t>
-      </w:r>
-      <w:proofErr w:type="spellStart"/>
-      <w:r>
-        <w:t>ServiceImpl</w:t>
-      </w:r>
-      <w:proofErr w:type="spellEnd"/>
-      <w:r>
-        <w:t xml:space="preserve"> -&gt; DAO -&gt; </w:t>
-      </w:r>
-      <w:proofErr w:type="spellStart"/>
-      <w:r>
-        <w:t>DAOImpl</w:t>
-      </w:r>
-      <w:proofErr w:type="spellEnd"/>
-      <w:r>
-        <w:t xml:space="preserve"> -&gt; Database</w:t>
+      <w:r>
+        <w:t>Resquest from client -&gt; Controller -&gt; Service -&gt; ServiceImpl -&gt; DAO -&gt; DAOImpl -&gt; Database</w:t>
       </w:r>
     </w:p>
     <w:p>
@@ -13855,29 +12996,13 @@
         <w:t xml:space="preserve"> DAO -&gt;</w:t>
       </w:r>
       <w:r>
-        <w:t xml:space="preserve"> </w:t>
-      </w:r>
-      <w:proofErr w:type="spellStart"/>
-      <w:r>
-        <w:t>DAOImp</w:t>
-      </w:r>
-      <w:proofErr w:type="spellEnd"/>
-      <w:r>
-        <w:t xml:space="preserve"> -&gt; </w:t>
+        <w:t xml:space="preserve"> DAOImp -&gt; </w:t>
       </w:r>
       <w:r>
         <w:t xml:space="preserve">Service </w:t>
       </w:r>
       <w:r>
-        <w:t xml:space="preserve">-&gt; </w:t>
-      </w:r>
-      <w:proofErr w:type="spellStart"/>
-      <w:r>
-        <w:t>ServiceImp</w:t>
-      </w:r>
-      <w:proofErr w:type="spellEnd"/>
-      <w:r>
-        <w:t xml:space="preserve"> -&gt; Controller -&gt; display</w:t>
+        <w:t>-&gt; ServiceImp -&gt; Controller -&gt; display</w:t>
       </w:r>
     </w:p>
     <w:p>
@@ -13988,25 +13113,37 @@
         </w:rPr>
         <w:t xml:space="preserve">With </w:t>
       </w:r>
-      <w:proofErr w:type="spellStart"/>
       <w:r>
         <w:rPr>
           <w:color w:val="000000" w:themeColor="text1"/>
         </w:rPr>
-        <w:t>DispatcherServlet</w:t>
-      </w:r>
-      <w:proofErr w:type="spellEnd"/>
+        <w:t xml:space="preserve">DispatcherServlet </w:t>
+      </w:r>
       <w:r>
         <w:rPr>
           <w:color w:val="000000" w:themeColor="text1"/>
         </w:rPr>
-        <w:t xml:space="preserve"> </w:t>
-      </w:r>
-      <w:r>
+        <w:t xml:space="preserve"> is Front Controller</w:t>
+      </w:r>
+    </w:p>
+    <w:p>
+      <w:pPr>
+        <w:pStyle w:val="ListParagraph"/>
+        <w:numPr>
+          <w:ilvl w:val="0"/>
+          <w:numId w:val="2"/>
+        </w:numPr>
+        <w:spacing w:after="0"/>
+        <w:jc w:val="left"/>
         <w:rPr>
           <w:color w:val="000000" w:themeColor="text1"/>
         </w:rPr>
-        <w:t xml:space="preserve"> is Front Controller</w:t>
+      </w:pPr>
+      <w:r>
+        <w:rPr>
+          <w:color w:val="000000" w:themeColor="text1"/>
+        </w:rPr>
+        <w:t>DispatcherServlet receives the request.</w:t>
       </w:r>
     </w:p>
     <w:p>
@@ -14022,19 +13159,32 @@
           <w:color w:val="000000" w:themeColor="text1"/>
         </w:rPr>
       </w:pPr>
-      <w:proofErr w:type="spellStart"/>
       <w:r>
         <w:rPr>
           <w:color w:val="000000" w:themeColor="text1"/>
         </w:rPr>
-        <w:t>DispatcherServlet</w:t>
-      </w:r>
-      <w:proofErr w:type="spellEnd"/>
-      <w:r>
+        <w:lastRenderedPageBreak/>
+        <w:t>DispatcherServlet dispatches the task of selecting an appropriate controller to HandlerMapping. HandlerMapping selects the controller which is mapped to the incoming request URL and returns the (selected Handler) and Controller to DispatcherServlet.</w:t>
+      </w:r>
+    </w:p>
+    <w:p>
+      <w:pPr>
+        <w:pStyle w:val="ListParagraph"/>
+        <w:numPr>
+          <w:ilvl w:val="0"/>
+          <w:numId w:val="2"/>
+        </w:numPr>
+        <w:spacing w:after="0"/>
+        <w:jc w:val="left"/>
         <w:rPr>
           <w:color w:val="000000" w:themeColor="text1"/>
         </w:rPr>
-        <w:t xml:space="preserve"> receives the request.</w:t>
+      </w:pPr>
+      <w:r>
+        <w:rPr>
+          <w:color w:val="000000" w:themeColor="text1"/>
+        </w:rPr>
+        <w:t>DispatcherServlet dispatches the task of executing of business logic of Controller to HandlerAdapter.</w:t>
       </w:r>
     </w:p>
     <w:p>
@@ -14050,269 +13200,90 @@
           <w:color w:val="000000" w:themeColor="text1"/>
         </w:rPr>
       </w:pPr>
-      <w:proofErr w:type="spellStart"/>
       <w:r>
         <w:rPr>
           <w:color w:val="000000" w:themeColor="text1"/>
         </w:rPr>
-        <w:lastRenderedPageBreak/>
-        <w:t>DispatcherServlet</w:t>
-      </w:r>
-      <w:proofErr w:type="spellEnd"/>
-      <w:r>
+        <w:t>HandlerAdapter calls the business logic process of Controller.</w:t>
+      </w:r>
+    </w:p>
+    <w:p>
+      <w:pPr>
+        <w:pStyle w:val="ListParagraph"/>
+        <w:numPr>
+          <w:ilvl w:val="0"/>
+          <w:numId w:val="2"/>
+        </w:numPr>
+        <w:spacing w:after="0"/>
+        <w:jc w:val="left"/>
         <w:rPr>
           <w:color w:val="000000" w:themeColor="text1"/>
         </w:rPr>
-        <w:t xml:space="preserve"> dispatches the task of selecting an appropriate controller to </w:t>
-      </w:r>
-      <w:proofErr w:type="spellStart"/>
+      </w:pPr>
       <w:r>
         <w:rPr>
           <w:color w:val="000000" w:themeColor="text1"/>
         </w:rPr>
-        <w:t>HandlerMapping</w:t>
-      </w:r>
-      <w:proofErr w:type="spellEnd"/>
-      <w:r>
+        <w:t>Controller executes the business logic, sets the processing result in Model and returns the logical name of view to HandlerAdapter.</w:t>
+      </w:r>
+    </w:p>
+    <w:p>
+      <w:pPr>
+        <w:pStyle w:val="ListParagraph"/>
+        <w:numPr>
+          <w:ilvl w:val="0"/>
+          <w:numId w:val="2"/>
+        </w:numPr>
+        <w:spacing w:after="0"/>
+        <w:jc w:val="left"/>
         <w:rPr>
           <w:color w:val="000000" w:themeColor="text1"/>
         </w:rPr>
-        <w:t xml:space="preserve">. </w:t>
-      </w:r>
-      <w:proofErr w:type="spellStart"/>
+      </w:pPr>
       <w:r>
         <w:rPr>
           <w:color w:val="000000" w:themeColor="text1"/>
         </w:rPr>
-        <w:t>HandlerMapping</w:t>
-      </w:r>
-      <w:proofErr w:type="spellEnd"/>
-      <w:r>
+        <w:t>DispatcherServlet dispatches the task of resolving the View corresponding to the View name to ViewResolver. ViewResolverreturns the View mapped to View name.</w:t>
+      </w:r>
+    </w:p>
+    <w:p>
+      <w:pPr>
+        <w:pStyle w:val="ListParagraph"/>
+        <w:numPr>
+          <w:ilvl w:val="0"/>
+          <w:numId w:val="2"/>
+        </w:numPr>
+        <w:spacing w:after="0"/>
+        <w:jc w:val="left"/>
         <w:rPr>
           <w:color w:val="000000" w:themeColor="text1"/>
         </w:rPr>
-        <w:t xml:space="preserve"> selects the controller which is mapped to the incoming request URL and returns the (selected Handler) and Controller to </w:t>
-      </w:r>
-      <w:proofErr w:type="spellStart"/>
+      </w:pPr>
       <w:r>
         <w:rPr>
           <w:color w:val="000000" w:themeColor="text1"/>
         </w:rPr>
-        <w:t>DispatcherServlet</w:t>
-      </w:r>
-      <w:proofErr w:type="spellEnd"/>
-      <w:r>
+        <w:t>DispatcherServlet dispatches the rendering process to returned View.</w:t>
+      </w:r>
+    </w:p>
+    <w:p>
+      <w:pPr>
+        <w:pStyle w:val="ListParagraph"/>
+        <w:numPr>
+          <w:ilvl w:val="0"/>
+          <w:numId w:val="2"/>
+        </w:numPr>
+        <w:spacing w:after="0"/>
+        <w:jc w:val="left"/>
         <w:rPr>
           <w:color w:val="000000" w:themeColor="text1"/>
         </w:rPr>
-        <w:t>.</w:t>
-      </w:r>
-    </w:p>
-    <w:p>
-      <w:pPr>
-        <w:pStyle w:val="ListParagraph"/>
-        <w:numPr>
-          <w:ilvl w:val="0"/>
-          <w:numId w:val="2"/>
-        </w:numPr>
-        <w:spacing w:after="0"/>
-        <w:jc w:val="left"/>
+      </w:pPr>
+      <w:r>
         <w:rPr>
           <w:color w:val="000000" w:themeColor="text1"/>
         </w:rPr>
-      </w:pPr>
-      <w:proofErr w:type="spellStart"/>
-      <w:r>
-        <w:rPr>
-          <w:color w:val="000000" w:themeColor="text1"/>
-        </w:rPr>
-        <w:t>DispatcherServlet</w:t>
-      </w:r>
-      <w:proofErr w:type="spellEnd"/>
-      <w:r>
-        <w:rPr>
-          <w:color w:val="000000" w:themeColor="text1"/>
-        </w:rPr>
-        <w:t xml:space="preserve"> dispatches the task of executing of business logic of Controller to </w:t>
-      </w:r>
-      <w:proofErr w:type="spellStart"/>
-      <w:r>
-        <w:rPr>
-          <w:color w:val="000000" w:themeColor="text1"/>
-        </w:rPr>
-        <w:t>HandlerAdapter</w:t>
-      </w:r>
-      <w:proofErr w:type="spellEnd"/>
-      <w:r>
-        <w:rPr>
-          <w:color w:val="000000" w:themeColor="text1"/>
-        </w:rPr>
-        <w:t>.</w:t>
-      </w:r>
-    </w:p>
-    <w:p>
-      <w:pPr>
-        <w:pStyle w:val="ListParagraph"/>
-        <w:numPr>
-          <w:ilvl w:val="0"/>
-          <w:numId w:val="2"/>
-        </w:numPr>
-        <w:spacing w:after="0"/>
-        <w:jc w:val="left"/>
-        <w:rPr>
-          <w:color w:val="000000" w:themeColor="text1"/>
-        </w:rPr>
-      </w:pPr>
-      <w:proofErr w:type="spellStart"/>
-      <w:r>
-        <w:rPr>
-          <w:color w:val="000000" w:themeColor="text1"/>
-        </w:rPr>
-        <w:t>HandlerAdapter</w:t>
-      </w:r>
-      <w:proofErr w:type="spellEnd"/>
-      <w:r>
-        <w:rPr>
-          <w:color w:val="000000" w:themeColor="text1"/>
-        </w:rPr>
-        <w:t xml:space="preserve"> calls the business logic process of Controller.</w:t>
-      </w:r>
-    </w:p>
-    <w:p>
-      <w:pPr>
-        <w:pStyle w:val="ListParagraph"/>
-        <w:numPr>
-          <w:ilvl w:val="0"/>
-          <w:numId w:val="2"/>
-        </w:numPr>
-        <w:spacing w:after="0"/>
-        <w:jc w:val="left"/>
-        <w:rPr>
-          <w:color w:val="000000" w:themeColor="text1"/>
-        </w:rPr>
-      </w:pPr>
-      <w:r>
-        <w:rPr>
-          <w:color w:val="000000" w:themeColor="text1"/>
-        </w:rPr>
-        <w:t xml:space="preserve">Controller executes the business logic, sets the processing result in Model and returns the logical name of view to </w:t>
-      </w:r>
-      <w:proofErr w:type="spellStart"/>
-      <w:r>
-        <w:rPr>
-          <w:color w:val="000000" w:themeColor="text1"/>
-        </w:rPr>
-        <w:t>HandlerAdapter</w:t>
-      </w:r>
-      <w:proofErr w:type="spellEnd"/>
-      <w:r>
-        <w:rPr>
-          <w:color w:val="000000" w:themeColor="text1"/>
-        </w:rPr>
-        <w:t>.</w:t>
-      </w:r>
-    </w:p>
-    <w:p>
-      <w:pPr>
-        <w:pStyle w:val="ListParagraph"/>
-        <w:numPr>
-          <w:ilvl w:val="0"/>
-          <w:numId w:val="2"/>
-        </w:numPr>
-        <w:spacing w:after="0"/>
-        <w:jc w:val="left"/>
-        <w:rPr>
-          <w:color w:val="000000" w:themeColor="text1"/>
-        </w:rPr>
-      </w:pPr>
-      <w:proofErr w:type="spellStart"/>
-      <w:r>
-        <w:rPr>
-          <w:color w:val="000000" w:themeColor="text1"/>
-        </w:rPr>
-        <w:t>DispatcherServlet</w:t>
-      </w:r>
-      <w:proofErr w:type="spellEnd"/>
-      <w:r>
-        <w:rPr>
-          <w:color w:val="000000" w:themeColor="text1"/>
-        </w:rPr>
-        <w:t xml:space="preserve"> dispatches the task of resolving the View corresponding to the View name to </w:t>
-      </w:r>
-      <w:proofErr w:type="spellStart"/>
-      <w:r>
-        <w:rPr>
-          <w:color w:val="000000" w:themeColor="text1"/>
-        </w:rPr>
-        <w:t>ViewResolver</w:t>
-      </w:r>
-      <w:proofErr w:type="spellEnd"/>
-      <w:r>
-        <w:rPr>
-          <w:color w:val="000000" w:themeColor="text1"/>
-        </w:rPr>
-        <w:t xml:space="preserve">. </w:t>
-      </w:r>
-      <w:proofErr w:type="spellStart"/>
-      <w:r>
-        <w:rPr>
-          <w:color w:val="000000" w:themeColor="text1"/>
-        </w:rPr>
-        <w:t>ViewResolverreturns</w:t>
-      </w:r>
-      <w:proofErr w:type="spellEnd"/>
-      <w:r>
-        <w:rPr>
-          <w:color w:val="000000" w:themeColor="text1"/>
-        </w:rPr>
-        <w:t xml:space="preserve"> the View mapped to View name.</w:t>
-      </w:r>
-    </w:p>
-    <w:p>
-      <w:pPr>
-        <w:pStyle w:val="ListParagraph"/>
-        <w:numPr>
-          <w:ilvl w:val="0"/>
-          <w:numId w:val="2"/>
-        </w:numPr>
-        <w:spacing w:after="0"/>
-        <w:jc w:val="left"/>
-        <w:rPr>
-          <w:color w:val="000000" w:themeColor="text1"/>
-        </w:rPr>
-      </w:pPr>
-      <w:proofErr w:type="spellStart"/>
-      <w:r>
-        <w:rPr>
-          <w:color w:val="000000" w:themeColor="text1"/>
-        </w:rPr>
-        <w:t>DispatcherServlet</w:t>
-      </w:r>
-      <w:proofErr w:type="spellEnd"/>
-      <w:r>
-        <w:rPr>
-          <w:color w:val="000000" w:themeColor="text1"/>
-        </w:rPr>
-        <w:t xml:space="preserve"> dispatches the rendering process to returned View.</w:t>
-      </w:r>
-    </w:p>
-    <w:p>
-      <w:pPr>
-        <w:pStyle w:val="ListParagraph"/>
-        <w:numPr>
-          <w:ilvl w:val="0"/>
-          <w:numId w:val="2"/>
-        </w:numPr>
-        <w:spacing w:after="0"/>
-        <w:jc w:val="left"/>
-        <w:rPr>
-          <w:color w:val="000000" w:themeColor="text1"/>
-        </w:rPr>
-      </w:pPr>
-      <w:r>
-        <w:rPr>
-          <w:color w:val="000000" w:themeColor="text1"/>
-        </w:rPr>
         <w:t>View renders Model data and returns the response.</w:t>
       </w:r>
     </w:p>
@@ -14386,238 +13357,85 @@
         <w:jc w:val="left"/>
       </w:pPr>
       <w:r>
-        <w:t xml:space="preserve">Embed </w:t>
-      </w:r>
-      <w:proofErr w:type="spellStart"/>
-      <w:r>
-        <w:t>Boostrap</w:t>
-      </w:r>
-      <w:proofErr w:type="spellEnd"/>
-      <w:r>
-        <w:t xml:space="preserve">, HTML, CSS, </w:t>
-      </w:r>
-      <w:proofErr w:type="spellStart"/>
-      <w:r>
-        <w:t>javascript</w:t>
-      </w:r>
-      <w:proofErr w:type="spellEnd"/>
-      <w:r>
-        <w:t xml:space="preserve">, </w:t>
-      </w:r>
-      <w:proofErr w:type="spellStart"/>
-      <w:r>
-        <w:t>Jquery</w:t>
-      </w:r>
-      <w:proofErr w:type="spellEnd"/>
-      <w:r>
-        <w:t xml:space="preserve">, Angular into </w:t>
-      </w:r>
-      <w:proofErr w:type="spellStart"/>
-      <w:r>
-        <w:t>jsp</w:t>
-      </w:r>
-      <w:proofErr w:type="spellEnd"/>
-    </w:p>
-    <w:p>
-      <w:pPr>
-        <w:pStyle w:val="ListParagraph"/>
-        <w:numPr>
-          <w:ilvl w:val="0"/>
-          <w:numId w:val="2"/>
-        </w:numPr>
-        <w:jc w:val="left"/>
-      </w:pPr>
-      <w:r>
-        <w:t xml:space="preserve">Request -&gt; </w:t>
-      </w:r>
-      <w:proofErr w:type="spellStart"/>
-      <w:r>
-        <w:t>FrontController</w:t>
-      </w:r>
-      <w:proofErr w:type="spellEnd"/>
-      <w:r>
-        <w:t xml:space="preserve"> -&gt; handle mapping -&gt; read mapping configuration</w:t>
-      </w:r>
-    </w:p>
-    <w:p>
-      <w:pPr>
-        <w:pStyle w:val="ListParagraph"/>
-        <w:numPr>
-          <w:ilvl w:val="0"/>
-          <w:numId w:val="2"/>
-        </w:numPr>
-        <w:jc w:val="left"/>
-      </w:pPr>
-      <w:proofErr w:type="spellStart"/>
-      <w:r>
-        <w:t>FrontController</w:t>
-      </w:r>
-      <w:proofErr w:type="spellEnd"/>
-      <w:r>
-        <w:t xml:space="preserve"> -&gt; Controller -&gt; Service -&gt; </w:t>
-      </w:r>
-      <w:proofErr w:type="spellStart"/>
-      <w:r>
-        <w:t>ServiceImp</w:t>
-      </w:r>
-      <w:proofErr w:type="spellEnd"/>
-      <w:r>
-        <w:t xml:space="preserve"> -&gt; DAO -&gt; </w:t>
-      </w:r>
-      <w:proofErr w:type="spellStart"/>
-      <w:r>
-        <w:t>DAOImp</w:t>
-      </w:r>
-      <w:proofErr w:type="spellEnd"/>
-      <w:r>
-        <w:t xml:space="preserve"> -&gt; connect </w:t>
-      </w:r>
-      <w:proofErr w:type="spellStart"/>
-      <w:r>
-        <w:t>dababase</w:t>
-      </w:r>
-      <w:proofErr w:type="spellEnd"/>
-      <w:r>
-        <w:t xml:space="preserve"> -&gt; update database or retrieve data =&gt; Controller use retrieved data -&gt; </w:t>
-      </w:r>
-      <w:proofErr w:type="spellStart"/>
-      <w:r>
-        <w:t>FrontController</w:t>
-      </w:r>
-      <w:proofErr w:type="spellEnd"/>
-      <w:r>
-        <w:t xml:space="preserve"> -&gt; display</w:t>
-      </w:r>
-    </w:p>
-    <w:p>
-      <w:pPr>
-        <w:pStyle w:val="ListParagraph"/>
-        <w:numPr>
-          <w:ilvl w:val="0"/>
-          <w:numId w:val="2"/>
-        </w:numPr>
-        <w:jc w:val="left"/>
-      </w:pPr>
-      <w:r>
-        <w:t xml:space="preserve">Controller -&gt; Service -&gt; </w:t>
-      </w:r>
-      <w:proofErr w:type="spellStart"/>
-      <w:r>
-        <w:t>SericeImpl</w:t>
-      </w:r>
-      <w:proofErr w:type="spellEnd"/>
-      <w:r>
-        <w:t xml:space="preserve"> -&gt; DAO -&gt; </w:t>
-      </w:r>
-      <w:proofErr w:type="spellStart"/>
-      <w:r>
-        <w:t>DAOImpl</w:t>
-      </w:r>
-      <w:proofErr w:type="spellEnd"/>
-      <w:r>
-        <w:t xml:space="preserve"> -&gt; update to database</w:t>
-      </w:r>
-    </w:p>
-    <w:p>
-      <w:pPr>
-        <w:pStyle w:val="ListParagraph"/>
-        <w:numPr>
-          <w:ilvl w:val="0"/>
-          <w:numId w:val="2"/>
-        </w:numPr>
-        <w:jc w:val="left"/>
-      </w:pPr>
-      <w:r>
-        <w:t xml:space="preserve">Controller -&gt; Service -&gt; </w:t>
-      </w:r>
-      <w:proofErr w:type="spellStart"/>
-      <w:r>
-        <w:t>ServiceImp</w:t>
-      </w:r>
-      <w:proofErr w:type="spellEnd"/>
-      <w:r>
-        <w:t xml:space="preserve"> -&gt; API -&gt; </w:t>
-      </w:r>
-      <w:proofErr w:type="spellStart"/>
-      <w:r>
-        <w:t>APIImp</w:t>
-      </w:r>
-      <w:proofErr w:type="spellEnd"/>
-      <w:r>
-        <w:t xml:space="preserve"> -&gt; interact with API from </w:t>
-      </w:r>
-      <w:proofErr w:type="spellStart"/>
-      <w:r>
-        <w:t>nodejs</w:t>
-      </w:r>
-      <w:proofErr w:type="spellEnd"/>
-      <w:r>
-        <w:t xml:space="preserve"> server -&gt; </w:t>
-      </w:r>
-      <w:proofErr w:type="spellStart"/>
-      <w:r>
-        <w:t>api</w:t>
-      </w:r>
-      <w:proofErr w:type="spellEnd"/>
-    </w:p>
-    <w:p>
-      <w:pPr>
-        <w:pStyle w:val="ListParagraph"/>
-        <w:numPr>
-          <w:ilvl w:val="0"/>
-          <w:numId w:val="2"/>
-        </w:numPr>
-        <w:jc w:val="left"/>
-      </w:pPr>
-      <w:proofErr w:type="spellStart"/>
-      <w:r>
-        <w:t>MainControler</w:t>
-      </w:r>
-      <w:proofErr w:type="spellEnd"/>
-      <w:r>
-        <w:t xml:space="preserve"> -&gt; </w:t>
-      </w:r>
-      <w:proofErr w:type="spellStart"/>
-      <w:r>
-        <w:t>RequestMapping</w:t>
-      </w:r>
-      <w:proofErr w:type="spellEnd"/>
-      <w:r>
-        <w:t xml:space="preserve"> -&gt; model map -&gt; display</w:t>
-      </w:r>
-    </w:p>
-    <w:p>
-      <w:pPr>
-        <w:pStyle w:val="ListParagraph"/>
-        <w:numPr>
-          <w:ilvl w:val="0"/>
-          <w:numId w:val="2"/>
-        </w:numPr>
-        <w:jc w:val="left"/>
-      </w:pPr>
-      <w:proofErr w:type="spellStart"/>
-      <w:r>
-        <w:t>RESTController</w:t>
-      </w:r>
-      <w:proofErr w:type="spellEnd"/>
-      <w:r>
-        <w:t xml:space="preserve"> -&gt; </w:t>
-      </w:r>
-      <w:proofErr w:type="spellStart"/>
-      <w:r>
-        <w:t>api</w:t>
-      </w:r>
-      <w:proofErr w:type="spellEnd"/>
-      <w:r>
-        <w:t xml:space="preserve"> -&gt; angular get </w:t>
-      </w:r>
-      <w:proofErr w:type="spellStart"/>
-      <w:r>
-        <w:t>api</w:t>
-      </w:r>
-      <w:proofErr w:type="spellEnd"/>
-      <w:r>
-        <w:t xml:space="preserve"> by HTTP methods</w:t>
+        <w:t>Embed Boostrap, HTML, CSS, javascript, Jquery, Angular into jsp</w:t>
+      </w:r>
+    </w:p>
+    <w:p>
+      <w:pPr>
+        <w:pStyle w:val="ListParagraph"/>
+        <w:numPr>
+          <w:ilvl w:val="0"/>
+          <w:numId w:val="2"/>
+        </w:numPr>
+        <w:jc w:val="left"/>
+      </w:pPr>
+      <w:r>
+        <w:t>Request -&gt; FrontController -&gt; handle mapping -&gt; read mapping configuration</w:t>
+      </w:r>
+    </w:p>
+    <w:p>
+      <w:pPr>
+        <w:pStyle w:val="ListParagraph"/>
+        <w:numPr>
+          <w:ilvl w:val="0"/>
+          <w:numId w:val="2"/>
+        </w:numPr>
+        <w:jc w:val="left"/>
+      </w:pPr>
+      <w:r>
+        <w:t>FrontController -&gt; Controller -&gt; Service -&gt; ServiceImp -&gt; DAO -&gt; DAOImp -&gt; connect dababase -&gt; update database or retrieve data =&gt; Controller use retrieved data -&gt; FrontController -&gt; display</w:t>
+      </w:r>
+    </w:p>
+    <w:p>
+      <w:pPr>
+        <w:pStyle w:val="ListParagraph"/>
+        <w:numPr>
+          <w:ilvl w:val="0"/>
+          <w:numId w:val="2"/>
+        </w:numPr>
+        <w:jc w:val="left"/>
+      </w:pPr>
+      <w:r>
+        <w:t>Controller -&gt; Service -&gt; SericeImpl -&gt; DAO -&gt; DAOImpl -&gt; update to database</w:t>
+      </w:r>
+    </w:p>
+    <w:p>
+      <w:pPr>
+        <w:pStyle w:val="ListParagraph"/>
+        <w:numPr>
+          <w:ilvl w:val="0"/>
+          <w:numId w:val="2"/>
+        </w:numPr>
+        <w:jc w:val="left"/>
+      </w:pPr>
+      <w:r>
+        <w:t>Controller -&gt; Service -&gt; ServiceImp -&gt; API -&gt; APIImp -&gt; interact with API from nodejs server -&gt; api</w:t>
+      </w:r>
+    </w:p>
+    <w:p>
+      <w:pPr>
+        <w:pStyle w:val="ListParagraph"/>
+        <w:numPr>
+          <w:ilvl w:val="0"/>
+          <w:numId w:val="2"/>
+        </w:numPr>
+        <w:jc w:val="left"/>
+      </w:pPr>
+      <w:r>
+        <w:t>MainControler -&gt; RequestMapping -&gt; model map -&gt; display</w:t>
+      </w:r>
+    </w:p>
+    <w:p>
+      <w:pPr>
+        <w:pStyle w:val="ListParagraph"/>
+        <w:numPr>
+          <w:ilvl w:val="0"/>
+          <w:numId w:val="2"/>
+        </w:numPr>
+        <w:jc w:val="left"/>
+      </w:pPr>
+      <w:r>
+        <w:t>RESTController -&gt; api -&gt; angular get api by HTTP methods</w:t>
       </w:r>
     </w:p>
     <w:p>
@@ -14739,7 +13557,6 @@
         </w:rPr>
         <w:t>2.4</w:t>
       </w:r>
-      <w:proofErr w:type="gramStart"/>
       <w:r>
         <w:rPr>
           <w:color w:val="000000" w:themeColor="text1"/>
@@ -14747,100 +13564,6 @@
         </w:rPr>
         <w:t>/  Diagram</w:t>
       </w:r>
-      <w:proofErr w:type="gramEnd"/>
-    </w:p>
-    <w:p>
-      <w:pPr>
-        <w:ind w:left="0"/>
-        <w:jc w:val="left"/>
-        <w:rPr>
-          <w:color w:val="000000" w:themeColor="text1"/>
-        </w:rPr>
-      </w:pPr>
-      <w:r>
-        <w:rPr>
-          <w:color w:val="000000" w:themeColor="text1"/>
-        </w:rPr>
-        <w:t>Class diagram</w:t>
-      </w:r>
-      <w:r>
-        <w:rPr>
-          <w:color w:val="000000" w:themeColor="text1"/>
-        </w:rPr>
-        <w:t xml:space="preserve"> – chia </w:t>
-      </w:r>
-      <w:proofErr w:type="spellStart"/>
-      <w:r>
-        <w:rPr>
-          <w:color w:val="000000" w:themeColor="text1"/>
-        </w:rPr>
-        <w:t>rõ</w:t>
-      </w:r>
-      <w:proofErr w:type="spellEnd"/>
-      <w:r>
-        <w:rPr>
-          <w:color w:val="000000" w:themeColor="text1"/>
-        </w:rPr>
-        <w:t xml:space="preserve"> class diagram </w:t>
-      </w:r>
-      <w:proofErr w:type="spellStart"/>
-      <w:r>
-        <w:rPr>
-          <w:color w:val="000000" w:themeColor="text1"/>
-        </w:rPr>
-        <w:t>cho</w:t>
-      </w:r>
-      <w:proofErr w:type="spellEnd"/>
-      <w:r>
-        <w:rPr>
-          <w:color w:val="000000" w:themeColor="text1"/>
-        </w:rPr>
-        <w:t xml:space="preserve"> frontend </w:t>
-      </w:r>
-      <w:proofErr w:type="spellStart"/>
-      <w:r>
-        <w:rPr>
-          <w:color w:val="000000" w:themeColor="text1"/>
-        </w:rPr>
-        <w:t>và</w:t>
-      </w:r>
-      <w:proofErr w:type="spellEnd"/>
-      <w:r>
-        <w:rPr>
-          <w:color w:val="000000" w:themeColor="text1"/>
-        </w:rPr>
-        <w:t xml:space="preserve"> backend</w:t>
-      </w:r>
-    </w:p>
-    <w:p>
-      <w:pPr>
-        <w:ind w:left="0"/>
-        <w:jc w:val="left"/>
-        <w:rPr>
-          <w:color w:val="000000" w:themeColor="text1"/>
-        </w:rPr>
-      </w:pPr>
-      <w:r>
-        <w:rPr>
-          <w:color w:val="000000" w:themeColor="text1"/>
-        </w:rPr>
-        <w:t>Activity diagram</w:t>
-      </w:r>
-    </w:p>
-    <w:p>
-      <w:pPr>
-        <w:ind w:left="0"/>
-        <w:jc w:val="left"/>
-        <w:rPr>
-          <w:color w:val="000000" w:themeColor="text1"/>
-        </w:rPr>
-      </w:pPr>
-      <w:r>
-        <w:rPr>
-          <w:color w:val="000000" w:themeColor="text1"/>
-        </w:rPr>
-        <w:t>Database</w:t>
-      </w:r>
     </w:p>
     <w:p>
       <w:pPr>
@@ -14856,17 +13579,85 @@
           <w:color w:val="000000" w:themeColor="text1"/>
           <w:u w:val="single"/>
         </w:rPr>
-        <w:t>2.5</w:t>
-      </w:r>
-      <w:proofErr w:type="gramStart"/>
-      <w:r>
+        <w:t>Based on the architecture above, I have the class diagram below</w:t>
+      </w:r>
+      <w:bookmarkStart w:id="0" w:name="_GoBack"/>
+      <w:bookmarkEnd w:id="0"/>
+    </w:p>
+    <w:p>
+      <w:pPr>
+        <w:ind w:left="0"/>
+        <w:jc w:val="left"/>
+        <w:rPr>
+          <w:color w:val="000000" w:themeColor="text1"/>
+        </w:rPr>
+      </w:pPr>
+      <w:r>
+        <w:rPr>
+          <w:color w:val="000000" w:themeColor="text1"/>
+        </w:rPr>
+        <w:t>Class diagram</w:t>
+      </w:r>
+      <w:r>
+        <w:rPr>
+          <w:color w:val="000000" w:themeColor="text1"/>
+        </w:rPr>
+        <w:t xml:space="preserve"> – chia rõ class diagram cho frontend và backend</w:t>
+      </w:r>
+    </w:p>
+    <w:p>
+      <w:pPr>
+        <w:ind w:left="0"/>
+        <w:jc w:val="left"/>
+        <w:rPr>
+          <w:color w:val="000000" w:themeColor="text1"/>
+        </w:rPr>
+      </w:pPr>
+      <w:r>
+        <w:rPr>
+          <w:color w:val="000000" w:themeColor="text1"/>
+        </w:rPr>
+        <w:t>Activity diagram</w:t>
+      </w:r>
+    </w:p>
+    <w:p>
+      <w:pPr>
+        <w:ind w:left="0"/>
+        <w:jc w:val="left"/>
+        <w:rPr>
+          <w:color w:val="000000" w:themeColor="text1"/>
+        </w:rPr>
+      </w:pPr>
+      <w:r>
+        <w:rPr>
+          <w:color w:val="000000" w:themeColor="text1"/>
+        </w:rPr>
+        <w:t>Database</w:t>
+      </w:r>
+    </w:p>
+    <w:p>
+      <w:pPr>
+        <w:ind w:left="0"/>
+        <w:jc w:val="left"/>
         <w:rPr>
           <w:color w:val="000000" w:themeColor="text1"/>
           <w:u w:val="single"/>
         </w:rPr>
+      </w:pPr>
+      <w:r>
+        <w:rPr>
+          <w:color w:val="000000" w:themeColor="text1"/>
+          <w:u w:val="single"/>
+        </w:rPr>
+        <w:t>2.5</w:t>
+      </w:r>
+      <w:r>
+        <w:rPr>
+          <w:color w:val="000000" w:themeColor="text1"/>
+          <w:u w:val="single"/>
+        </w:rPr>
         <w:t>/  Details</w:t>
       </w:r>
-      <w:proofErr w:type="gramEnd"/>
     </w:p>
     <w:p>
       <w:pPr>
@@ -14948,13 +13739,8 @@
         </w:numPr>
         <w:jc w:val="left"/>
       </w:pPr>
-      <w:proofErr w:type="spellStart"/>
-      <w:r>
-        <w:t>Webapp</w:t>
-      </w:r>
-      <w:proofErr w:type="spellEnd"/>
-      <w:r>
-        <w:t xml:space="preserve"> folder contains</w:t>
+      <w:r>
+        <w:t>Webapp folder contains</w:t>
       </w:r>
       <w:r>
         <w:t xml:space="preserve"> </w:t>
@@ -14972,13 +13758,8 @@
         <w:t xml:space="preserve"> folder</w:t>
       </w:r>
       <w:r>
-        <w:t xml:space="preserve"> and </w:t>
-      </w:r>
-      <w:proofErr w:type="spellStart"/>
-      <w:r>
-        <w:t>redirect.jsp</w:t>
-      </w:r>
-      <w:proofErr w:type="spellEnd"/>
+        <w:t xml:space="preserve"> and redirect.jsp</w:t>
+      </w:r>
       <w:r>
         <w:t xml:space="preserve"> file</w:t>
       </w:r>
@@ -14993,39 +13774,7 @@
         <w:jc w:val="left"/>
       </w:pPr>
       <w:r>
-        <w:t xml:space="preserve">resources folder contains all resources for Admin page client side (image, </w:t>
-      </w:r>
-      <w:proofErr w:type="spellStart"/>
-      <w:r>
-        <w:t>css</w:t>
-      </w:r>
-      <w:proofErr w:type="spellEnd"/>
-      <w:r>
-        <w:t xml:space="preserve">, </w:t>
-      </w:r>
-      <w:proofErr w:type="spellStart"/>
-      <w:r>
-        <w:t>js</w:t>
-      </w:r>
-      <w:proofErr w:type="spellEnd"/>
-      <w:r>
-        <w:t xml:space="preserve">, </w:t>
-      </w:r>
-      <w:proofErr w:type="spellStart"/>
-      <w:r>
-        <w:t>boostrap</w:t>
-      </w:r>
-      <w:proofErr w:type="spellEnd"/>
-      <w:r>
-        <w:t xml:space="preserve">, </w:t>
-      </w:r>
-      <w:proofErr w:type="spellStart"/>
-      <w:r>
-        <w:t>jquery</w:t>
-      </w:r>
-      <w:proofErr w:type="spellEnd"/>
-      <w:r>
-        <w:t>, angular)</w:t>
+        <w:t>resources folder contains all resources for Admin page client side (image, css, js, boostrap, jquery, angular)</w:t>
       </w:r>
     </w:p>
     <w:p>
@@ -15041,115 +13790,46 @@
         <w:t>describe how angular work?</w:t>
       </w:r>
       <w:r>
-        <w:t xml:space="preserve"> How embed image, </w:t>
-      </w:r>
-      <w:proofErr w:type="spellStart"/>
-      <w:r>
-        <w:t>css</w:t>
-      </w:r>
-      <w:proofErr w:type="spellEnd"/>
-      <w:r>
-        <w:t xml:space="preserve">, </w:t>
-      </w:r>
-      <w:proofErr w:type="spellStart"/>
-      <w:r>
-        <w:t>js</w:t>
-      </w:r>
-      <w:proofErr w:type="spellEnd"/>
-      <w:r>
-        <w:t xml:space="preserve">, </w:t>
-      </w:r>
-      <w:proofErr w:type="spellStart"/>
-      <w:r>
-        <w:t>boostrap</w:t>
-      </w:r>
-      <w:proofErr w:type="spellEnd"/>
-      <w:r>
-        <w:t xml:space="preserve">, </w:t>
-      </w:r>
-      <w:proofErr w:type="spellStart"/>
-      <w:r>
-        <w:t>jquery</w:t>
-      </w:r>
-      <w:proofErr w:type="spellEnd"/>
-      <w:r>
-        <w:t>, angular in client side?</w:t>
-      </w:r>
-    </w:p>
-    <w:p>
-      <w:pPr>
-        <w:pStyle w:val="ListParagraph"/>
-        <w:numPr>
-          <w:ilvl w:val="0"/>
-          <w:numId w:val="2"/>
-        </w:numPr>
-        <w:jc w:val="left"/>
-      </w:pPr>
-      <w:r>
-        <w:t xml:space="preserve">Almost written in java &amp; </w:t>
-      </w:r>
-      <w:proofErr w:type="spellStart"/>
-      <w:r>
-        <w:t>jsp</w:t>
-      </w:r>
-      <w:proofErr w:type="spellEnd"/>
-    </w:p>
-    <w:p>
-      <w:pPr>
-        <w:pStyle w:val="ListParagraph"/>
-        <w:numPr>
-          <w:ilvl w:val="0"/>
-          <w:numId w:val="2"/>
-        </w:numPr>
-        <w:jc w:val="left"/>
-      </w:pPr>
-      <w:r>
-        <w:t>WEB-INF folder is the place storing the view (</w:t>
-      </w:r>
-      <w:proofErr w:type="spellStart"/>
-      <w:r>
-        <w:t>jspf</w:t>
-      </w:r>
-      <w:proofErr w:type="spellEnd"/>
-      <w:r>
-        <w:t xml:space="preserve"> &amp; </w:t>
-      </w:r>
-      <w:proofErr w:type="spellStart"/>
-      <w:r>
-        <w:t>jsp</w:t>
-      </w:r>
-      <w:proofErr w:type="spellEnd"/>
-      <w:r>
-        <w:t xml:space="preserve"> files) and configuration files</w:t>
-      </w:r>
-    </w:p>
-    <w:p>
-      <w:pPr>
-        <w:pStyle w:val="ListParagraph"/>
-        <w:numPr>
-          <w:ilvl w:val="0"/>
-          <w:numId w:val="2"/>
-        </w:numPr>
-        <w:jc w:val="left"/>
-      </w:pPr>
-      <w:r>
-        <w:t xml:space="preserve">describe </w:t>
-      </w:r>
-      <w:proofErr w:type="spellStart"/>
-      <w:r>
-        <w:t>jspf</w:t>
-      </w:r>
-      <w:proofErr w:type="spellEnd"/>
-      <w:r>
-        <w:t xml:space="preserve"> &amp; </w:t>
-      </w:r>
-      <w:proofErr w:type="spellStart"/>
-      <w:r>
-        <w:t>jsp</w:t>
-      </w:r>
-      <w:proofErr w:type="spellEnd"/>
-      <w:r>
-        <w:t>. How they work?</w:t>
+        <w:t xml:space="preserve"> How embed image, css, js, boostrap, jquery, angular in client side?</w:t>
+      </w:r>
+    </w:p>
+    <w:p>
+      <w:pPr>
+        <w:pStyle w:val="ListParagraph"/>
+        <w:numPr>
+          <w:ilvl w:val="0"/>
+          <w:numId w:val="2"/>
+        </w:numPr>
+        <w:jc w:val="left"/>
+      </w:pPr>
+      <w:r>
+        <w:t>Almost written in java &amp; jsp</w:t>
+      </w:r>
+    </w:p>
+    <w:p>
+      <w:pPr>
+        <w:pStyle w:val="ListParagraph"/>
+        <w:numPr>
+          <w:ilvl w:val="0"/>
+          <w:numId w:val="2"/>
+        </w:numPr>
+        <w:jc w:val="left"/>
+      </w:pPr>
+      <w:r>
+        <w:t>WEB-INF folder is the place storing the view (jspf &amp; jsp files) and configuration files</w:t>
+      </w:r>
+    </w:p>
+    <w:p>
+      <w:pPr>
+        <w:pStyle w:val="ListParagraph"/>
+        <w:numPr>
+          <w:ilvl w:val="0"/>
+          <w:numId w:val="2"/>
+        </w:numPr>
+        <w:jc w:val="left"/>
+      </w:pPr>
+      <w:r>
+        <w:t>describe jspf &amp; jsp. How they work?</w:t>
       </w:r>
     </w:p>
     <w:p>
@@ -15178,52 +13858,20 @@
         <w:t xml:space="preserve">Java Resources </w:t>
       </w:r>
       <w:r>
-        <w:t xml:space="preserve">include </w:t>
-      </w:r>
-      <w:proofErr w:type="spellStart"/>
-      <w:r>
-        <w:t>src</w:t>
-      </w:r>
-      <w:proofErr w:type="spellEnd"/>
-      <w:r>
-        <w:t xml:space="preserve">/main/java, </w:t>
-      </w:r>
-      <w:proofErr w:type="spellStart"/>
-      <w:r>
-        <w:t>src</w:t>
-      </w:r>
-      <w:proofErr w:type="spellEnd"/>
-      <w:r>
-        <w:t xml:space="preserve">/main/resources, </w:t>
-      </w:r>
-      <w:proofErr w:type="spellStart"/>
-      <w:r>
-        <w:t>src</w:t>
-      </w:r>
-      <w:proofErr w:type="spellEnd"/>
-      <w:r>
-        <w:t>/test/java</w:t>
-      </w:r>
-    </w:p>
-    <w:p>
-      <w:pPr>
-        <w:pStyle w:val="ListParagraph"/>
-        <w:numPr>
-          <w:ilvl w:val="0"/>
-          <w:numId w:val="2"/>
-        </w:numPr>
-        <w:jc w:val="left"/>
-      </w:pPr>
-      <w:r>
-        <w:t xml:space="preserve">Read properties from </w:t>
-      </w:r>
-      <w:proofErr w:type="spellStart"/>
-      <w:r>
-        <w:t>src</w:t>
-      </w:r>
-      <w:proofErr w:type="spellEnd"/>
-      <w:r>
-        <w:t>/main/resources</w:t>
+        <w:t>include src/main/java, src/main/resources, src/test/java</w:t>
+      </w:r>
+    </w:p>
+    <w:p>
+      <w:pPr>
+        <w:pStyle w:val="ListParagraph"/>
+        <w:numPr>
+          <w:ilvl w:val="0"/>
+          <w:numId w:val="2"/>
+        </w:numPr>
+        <w:jc w:val="left"/>
+      </w:pPr>
+      <w:r>
+        <w:t>Read properties from src/main/resources</w:t>
       </w:r>
     </w:p>
     <w:p>
@@ -15303,19 +13951,12 @@
         </w:numPr>
         <w:jc w:val="left"/>
       </w:pPr>
-      <w:proofErr w:type="spellStart"/>
       <w:r>
         <w:t>MongoDBConnector</w:t>
       </w:r>
-      <w:proofErr w:type="spellEnd"/>
-      <w:r>
-        <w:t xml:space="preserve"> connect to database </w:t>
-      </w:r>
-      <w:proofErr w:type="spellStart"/>
-      <w:r>
-        <w:t>mongodb</w:t>
-      </w:r>
-      <w:proofErr w:type="spellEnd"/>
+      <w:r>
+        <w:t xml:space="preserve"> connect to database mongodb</w:t>
+      </w:r>
     </w:p>
     <w:p>
       <w:pPr>
@@ -15351,119 +13992,65 @@
         </w:numPr>
         <w:jc w:val="left"/>
       </w:pPr>
-      <w:proofErr w:type="spellStart"/>
-      <w:r>
-        <w:t>APIImpl</w:t>
-      </w:r>
-      <w:proofErr w:type="spellEnd"/>
-      <w:r>
-        <w:t xml:space="preserve"> implements API provides methods for </w:t>
-      </w:r>
-      <w:proofErr w:type="spellStart"/>
-      <w:r>
-        <w:t>ServicesImpl</w:t>
-      </w:r>
-      <w:proofErr w:type="spellEnd"/>
-    </w:p>
-    <w:p>
-      <w:pPr>
-        <w:pStyle w:val="ListParagraph"/>
-        <w:numPr>
-          <w:ilvl w:val="0"/>
-          <w:numId w:val="2"/>
-        </w:numPr>
-        <w:jc w:val="left"/>
-      </w:pPr>
-      <w:r>
-        <w:t xml:space="preserve">API contains method connect with </w:t>
-      </w:r>
-      <w:proofErr w:type="spellStart"/>
-      <w:r>
-        <w:t>RESTfull</w:t>
-      </w:r>
-      <w:proofErr w:type="spellEnd"/>
+      <w:r>
+        <w:t>APIImpl implements API provides methods for ServicesImpl</w:t>
+      </w:r>
+    </w:p>
+    <w:p>
+      <w:pPr>
+        <w:pStyle w:val="ListParagraph"/>
+        <w:numPr>
+          <w:ilvl w:val="0"/>
+          <w:numId w:val="2"/>
+        </w:numPr>
+        <w:jc w:val="left"/>
+      </w:pPr>
+      <w:r>
+        <w:lastRenderedPageBreak/>
+        <w:t>API contains method connect with RESTfull Nodejs Server and get the api</w:t>
+      </w:r>
+    </w:p>
+    <w:p>
+      <w:pPr>
+        <w:pStyle w:val="ListParagraph"/>
+        <w:numPr>
+          <w:ilvl w:val="0"/>
+          <w:numId w:val="2"/>
+        </w:numPr>
+        <w:jc w:val="left"/>
+      </w:pPr>
+      <w:r>
+        <w:t xml:space="preserve">DAOsImpl </w:t>
+      </w:r>
+      <w:r>
+        <w:t xml:space="preserve">use MongoDBConnector.java to connect mongodb and </w:t>
+      </w:r>
+      <w:r>
+        <w:t>implements DAOs</w:t>
+      </w:r>
       <w:r>
         <w:t xml:space="preserve"> </w:t>
       </w:r>
-      <w:proofErr w:type="spellStart"/>
-      <w:r>
-        <w:t>Nodejs</w:t>
-      </w:r>
-      <w:proofErr w:type="spellEnd"/>
-      <w:r>
-        <w:t xml:space="preserve"> Server and get the </w:t>
-      </w:r>
-      <w:proofErr w:type="spellStart"/>
-      <w:r>
-        <w:t>api</w:t>
-      </w:r>
-      <w:proofErr w:type="spellEnd"/>
-    </w:p>
-    <w:p>
-      <w:pPr>
-        <w:pStyle w:val="ListParagraph"/>
-        <w:numPr>
-          <w:ilvl w:val="0"/>
-          <w:numId w:val="2"/>
-        </w:numPr>
-        <w:jc w:val="left"/>
-      </w:pPr>
-      <w:proofErr w:type="spellStart"/>
-      <w:r>
-        <w:lastRenderedPageBreak/>
-        <w:t>DAOsImpl</w:t>
-      </w:r>
-      <w:proofErr w:type="spellEnd"/>
-      <w:r>
-        <w:t xml:space="preserve"> </w:t>
-      </w:r>
-      <w:r>
-        <w:t xml:space="preserve">use MongoDBConnector.java to connect </w:t>
-      </w:r>
-      <w:proofErr w:type="spellStart"/>
-      <w:r>
-        <w:t>mongodb</w:t>
-      </w:r>
-      <w:proofErr w:type="spellEnd"/>
-      <w:r>
-        <w:t xml:space="preserve"> and </w:t>
-      </w:r>
-      <w:r>
-        <w:t>implements DAOs</w:t>
-      </w:r>
-      <w:r>
-        <w:t xml:space="preserve"> </w:t>
-      </w:r>
-      <w:r>
-        <w:t xml:space="preserve">provides some methods for </w:t>
-      </w:r>
-      <w:proofErr w:type="spellStart"/>
-      <w:r>
-        <w:t>ServicesImpl</w:t>
-      </w:r>
-      <w:proofErr w:type="spellEnd"/>
-    </w:p>
-    <w:p>
-      <w:pPr>
-        <w:jc w:val="left"/>
-      </w:pPr>
-    </w:p>
-    <w:p>
-      <w:pPr>
-        <w:pStyle w:val="ListParagraph"/>
-        <w:numPr>
-          <w:ilvl w:val="0"/>
-          <w:numId w:val="2"/>
-        </w:numPr>
-        <w:jc w:val="left"/>
-      </w:pPr>
-      <w:proofErr w:type="spellStart"/>
-      <w:r>
-        <w:t>ServicesImpl</w:t>
-      </w:r>
-      <w:proofErr w:type="spellEnd"/>
-      <w:r>
-        <w:t xml:space="preserve"> use DAO implements Services </w:t>
+      <w:r>
+        <w:t>provides some methods for ServicesImpl</w:t>
+      </w:r>
+    </w:p>
+    <w:p>
+      <w:pPr>
+        <w:jc w:val="left"/>
+      </w:pPr>
+    </w:p>
+    <w:p>
+      <w:pPr>
+        <w:pStyle w:val="ListParagraph"/>
+        <w:numPr>
+          <w:ilvl w:val="0"/>
+          <w:numId w:val="2"/>
+        </w:numPr>
+        <w:jc w:val="left"/>
+      </w:pPr>
+      <w:r>
+        <w:t xml:space="preserve">ServicesImpl use DAO implements Services </w:t>
       </w:r>
       <w:r>
         <w:t>provide methods for Controllers</w:t>
@@ -15478,13 +14065,8 @@
         </w:numPr>
         <w:jc w:val="left"/>
       </w:pPr>
-      <w:proofErr w:type="spellStart"/>
-      <w:r>
-        <w:t>Controllerss</w:t>
-      </w:r>
-      <w:proofErr w:type="spellEnd"/>
-      <w:r>
-        <w:t xml:space="preserve"> use Services</w:t>
+      <w:r>
+        <w:t>Controllerss use Services</w:t>
       </w:r>
     </w:p>
     <w:p>
@@ -15523,62 +14105,33 @@
         <w:jc w:val="left"/>
       </w:pPr>
       <w:r>
-        <w:t xml:space="preserve">Statics providers provide some classes contains many static methods (calculate &amp; format date time, send Email, File Upload, edit image, round, </w:t>
-      </w:r>
-      <w:proofErr w:type="spellStart"/>
-      <w:r>
-        <w:t>StringUtils</w:t>
-      </w:r>
-      <w:proofErr w:type="spellEnd"/>
-      <w:r>
-        <w:t>) for the whole application</w:t>
-      </w:r>
-    </w:p>
-    <w:p>
-      <w:pPr>
-        <w:pStyle w:val="ListParagraph"/>
-        <w:numPr>
-          <w:ilvl w:val="0"/>
-          <w:numId w:val="2"/>
-        </w:numPr>
-        <w:jc w:val="left"/>
-      </w:pPr>
-      <w:proofErr w:type="spellStart"/>
-      <w:r>
-        <w:t>MainController</w:t>
-      </w:r>
-      <w:proofErr w:type="spellEnd"/>
-      <w:r>
-        <w:t xml:space="preserve"> &amp; </w:t>
-      </w:r>
-      <w:proofErr w:type="spellStart"/>
-      <w:r>
-        <w:t>RESTfullController</w:t>
-      </w:r>
-      <w:proofErr w:type="spellEnd"/>
-      <w:r>
-        <w:t>. How they work?</w:t>
-      </w:r>
-    </w:p>
-    <w:p>
-      <w:pPr>
-        <w:pStyle w:val="ListParagraph"/>
-        <w:numPr>
-          <w:ilvl w:val="0"/>
-          <w:numId w:val="2"/>
-        </w:numPr>
-        <w:jc w:val="left"/>
-      </w:pPr>
-      <w:r>
-        <w:t xml:space="preserve">How </w:t>
-      </w:r>
-      <w:proofErr w:type="spellStart"/>
-      <w:r>
-        <w:t>RESTfullController</w:t>
-      </w:r>
-      <w:proofErr w:type="spellEnd"/>
-      <w:r>
-        <w:t xml:space="preserve"> interact with Angular Client side?</w:t>
+        <w:t>Statics providers provide some classes contains many static methods (calculate &amp; format date time, send Email, File Upload, edit image, round, StringUtils) for the whole application</w:t>
+      </w:r>
+    </w:p>
+    <w:p>
+      <w:pPr>
+        <w:pStyle w:val="ListParagraph"/>
+        <w:numPr>
+          <w:ilvl w:val="0"/>
+          <w:numId w:val="2"/>
+        </w:numPr>
+        <w:jc w:val="left"/>
+      </w:pPr>
+      <w:r>
+        <w:t>MainController &amp; RESTfullController. How they work?</w:t>
+      </w:r>
+    </w:p>
+    <w:p>
+      <w:pPr>
+        <w:pStyle w:val="ListParagraph"/>
+        <w:numPr>
+          <w:ilvl w:val="0"/>
+          <w:numId w:val="2"/>
+        </w:numPr>
+        <w:jc w:val="left"/>
+      </w:pPr>
+      <w:r>
+        <w:t>How RESTfullController interact with Angular Client side?</w:t>
       </w:r>
     </w:p>
     <w:p>
@@ -15600,15 +14153,7 @@
         <w:t xml:space="preserve"> mapping,</w:t>
       </w:r>
       <w:r>
-        <w:t xml:space="preserve"> how </w:t>
-      </w:r>
-      <w:proofErr w:type="spellStart"/>
-      <w:r>
-        <w:t>Webapp</w:t>
-      </w:r>
-      <w:proofErr w:type="spellEnd"/>
-      <w:r>
-        <w:t xml:space="preserve"> interact with java resources</w:t>
+        <w:t xml:space="preserve"> how Webapp interact with java resources</w:t>
       </w:r>
       <w:r>
         <w:t xml:space="preserve">, </w:t>
@@ -15805,13 +14350,8 @@
         </w:numPr>
         <w:jc w:val="left"/>
       </w:pPr>
-      <w:proofErr w:type="spellStart"/>
-      <w:r>
-        <w:t>package.json</w:t>
-      </w:r>
-      <w:proofErr w:type="spellEnd"/>
-      <w:r>
-        <w:t xml:space="preserve"> file contains all dependencies =&gt; auto download lib</w:t>
+      <w:r>
+        <w:t>package.json file contains all dependencies =&gt; auto download lib</w:t>
       </w:r>
     </w:p>
     <w:p>
@@ -15827,13 +14367,8 @@
         <w:t>server.js declares some configuration</w:t>
       </w:r>
       <w:r>
-        <w:t xml:space="preserve"> (router, cookie, app </w:t>
-      </w:r>
-      <w:proofErr w:type="spellStart"/>
-      <w:r>
-        <w:t>Constanst</w:t>
-      </w:r>
-      <w:proofErr w:type="spellEnd"/>
+        <w:t xml:space="preserve"> (router, cookie, app Constanst</w:t>
+      </w:r>
       <w:r>
         <w:t>) and</w:t>
       </w:r>
@@ -15879,15 +14414,7 @@
         <w:t xml:space="preserve">routes </w:t>
       </w:r>
       <w:r>
-        <w:t>determine which page (</w:t>
-      </w:r>
-      <w:proofErr w:type="spellStart"/>
-      <w:r>
-        <w:t>template+component</w:t>
-      </w:r>
-      <w:proofErr w:type="spellEnd"/>
-      <w:r>
-        <w:t>)</w:t>
+        <w:t>determine which page (template+component)</w:t>
       </w:r>
       <w:r>
         <w:t xml:space="preserve"> is considering and will redirect.</w:t>
@@ -15929,47 +14456,21 @@
         <w:jc w:val="left"/>
       </w:pPr>
       <w:r>
-        <w:t xml:space="preserve">Controller provides function for routers to provide </w:t>
-      </w:r>
-      <w:proofErr w:type="spellStart"/>
-      <w:r>
-        <w:t>api</w:t>
-      </w:r>
-      <w:proofErr w:type="spellEnd"/>
-    </w:p>
-    <w:p>
-      <w:pPr>
-        <w:pStyle w:val="ListParagraph"/>
-        <w:numPr>
-          <w:ilvl w:val="0"/>
-          <w:numId w:val="2"/>
-        </w:numPr>
-        <w:jc w:val="left"/>
-      </w:pPr>
-      <w:r>
-        <w:t xml:space="preserve">Nodejs + Express framework =&gt; </w:t>
-      </w:r>
-      <w:proofErr w:type="spellStart"/>
-      <w:r>
-        <w:t>RESTfull</w:t>
-      </w:r>
-      <w:proofErr w:type="spellEnd"/>
-      <w:r>
-        <w:t xml:space="preserve"> Web service =&gt; provides HTTP methods (GET, PUT POST, DELETE) =&gt; </w:t>
-      </w:r>
-      <w:proofErr w:type="spellStart"/>
-      <w:r>
-        <w:t>api</w:t>
-      </w:r>
-      <w:proofErr w:type="spellEnd"/>
-      <w:r>
-        <w:t xml:space="preserve"> =&gt; </w:t>
-      </w:r>
-      <w:proofErr w:type="spellStart"/>
-      <w:r>
-        <w:t>json</w:t>
-      </w:r>
-      <w:proofErr w:type="spellEnd"/>
+        <w:t>Controller provides function for routers to provide api</w:t>
+      </w:r>
+    </w:p>
+    <w:p>
+      <w:pPr>
+        <w:pStyle w:val="ListParagraph"/>
+        <w:numPr>
+          <w:ilvl w:val="0"/>
+          <w:numId w:val="2"/>
+        </w:numPr>
+        <w:jc w:val="left"/>
+      </w:pPr>
+      <w:r>
+        <w:t>Nodejs + Express framework =&gt; RESTfull Web service =&gt; provides HTTP methods (GET, PUT POST, DELETE) =&gt; api =&gt; json</w:t>
+      </w:r>
     </w:p>
     <w:p>
       <w:pPr>
@@ -15984,31 +14485,7 @@
         </w:rPr>
       </w:pPr>
       <w:r>
-        <w:t xml:space="preserve">Embed </w:t>
-      </w:r>
-      <w:proofErr w:type="spellStart"/>
-      <w:r>
-        <w:t>Boostrap</w:t>
-      </w:r>
-      <w:proofErr w:type="spellEnd"/>
-      <w:r>
-        <w:t xml:space="preserve">, HTML, CSS, </w:t>
-      </w:r>
-      <w:proofErr w:type="spellStart"/>
-      <w:r>
-        <w:t>javascript</w:t>
-      </w:r>
-      <w:proofErr w:type="spellEnd"/>
-      <w:r>
-        <w:t xml:space="preserve">, </w:t>
-      </w:r>
-      <w:proofErr w:type="spellStart"/>
-      <w:r>
-        <w:t>Jquery</w:t>
-      </w:r>
-      <w:proofErr w:type="spellEnd"/>
-      <w:r>
-        <w:t>, Angular 2 into HTML file (template controlled by component (typescript files)</w:t>
+        <w:t>Embed Boostrap, HTML, CSS, javascript, Jquery, Angular 2 into HTML file (template controlled by component (typescript files)</w:t>
       </w:r>
     </w:p>
     <w:p>
@@ -16060,29 +14537,8 @@
         <w:jc w:val="left"/>
       </w:pPr>
       <w:r>
-        <w:t xml:space="preserve">Angular 2 </w:t>
-      </w:r>
-      <w:proofErr w:type="spellStart"/>
-      <w:r>
-        <w:t>api</w:t>
-      </w:r>
-      <w:proofErr w:type="spellEnd"/>
-      <w:r>
-        <w:t xml:space="preserve"> services interact with </w:t>
-      </w:r>
-      <w:proofErr w:type="spellStart"/>
-      <w:r>
-        <w:t>RESTfull</w:t>
-      </w:r>
-      <w:proofErr w:type="spellEnd"/>
-      <w:r>
-        <w:t xml:space="preserve"> </w:t>
-      </w:r>
-      <w:proofErr w:type="spellStart"/>
-      <w:r>
-        <w:t>Webservice</w:t>
-      </w:r>
-      <w:proofErr w:type="spellEnd"/>
+        <w:t>Angular 2 api services interact with RESTfull Webservice</w:t>
+      </w:r>
     </w:p>
     <w:p>
       <w:pPr>
@@ -16107,15 +14563,7 @@
         <w:jc w:val="left"/>
       </w:pPr>
       <w:r>
-        <w:t xml:space="preserve">Nodejs + Express =&gt; </w:t>
-      </w:r>
-      <w:proofErr w:type="spellStart"/>
-      <w:r>
-        <w:t>RESTfull</w:t>
-      </w:r>
-      <w:proofErr w:type="spellEnd"/>
-      <w:r>
-        <w:t xml:space="preserve"> </w:t>
+        <w:t xml:space="preserve">Nodejs + Express =&gt; RESTfull </w:t>
       </w:r>
       <w:r>
         <w:t>interact with Angular 2 by HTTP Methods</w:t>
@@ -16137,6 +14585,7 @@
         <w:rPr>
           <w:color w:val="000000" w:themeColor="text1"/>
         </w:rPr>
+        <w:lastRenderedPageBreak/>
         <w:t>List all important files and describe</w:t>
       </w:r>
       <w:r>
@@ -16186,18 +14635,8 @@
           <w:color w:val="000000" w:themeColor="text1"/>
           <w:u w:val="single"/>
         </w:rPr>
-        <w:t xml:space="preserve">/ </w:t>
-      </w:r>
-      <w:proofErr w:type="spellStart"/>
-      <w:r>
-        <w:rPr>
-          <w:i/>
-          <w:color w:val="000000" w:themeColor="text1"/>
-          <w:u w:val="single"/>
-        </w:rPr>
-        <w:t>Mongodb</w:t>
-      </w:r>
-      <w:proofErr w:type="spellEnd"/>
+        <w:t>/ Mongodb</w:t>
+      </w:r>
     </w:p>
     <w:p>
       <w:pPr>
@@ -16279,21 +14718,8 @@
       </w:r>
       <w:r>
         <w:tab/>
-        <w:t xml:space="preserve">stores data in JSON-like documents =&gt; easily work with </w:t>
-      </w:r>
-      <w:proofErr w:type="spellStart"/>
-      <w:r>
-        <w:t>javascript</w:t>
-      </w:r>
-      <w:proofErr w:type="spellEnd"/>
-      <w:r>
-        <w:t xml:space="preserve">, Angular, </w:t>
-      </w:r>
-      <w:proofErr w:type="spellStart"/>
-      <w:r>
-        <w:t>nodejs</w:t>
-      </w:r>
-      <w:proofErr w:type="spellEnd"/>
+        <w:t>stores data in JSON-like documents =&gt; easily work with javascript, Angular, nodejs</w:t>
+      </w:r>
     </w:p>
     <w:p>
       <w:pPr>
@@ -16389,77 +14815,31 @@
       </w:r>
       <w:r>
         <w:tab/>
-      </w:r>
-      <w:proofErr w:type="gramStart"/>
-      <w:r>
-        <w:t>customer</w:t>
-      </w:r>
-      <w:proofErr w:type="gramEnd"/>
-      <w:r>
-        <w:t xml:space="preserve"> is follow by username store in follow-users collection</w:t>
-      </w:r>
-    </w:p>
-    <w:p>
-      <w:pPr>
-        <w:jc w:val="left"/>
-      </w:pPr>
-      <w:r>
-        <w:t xml:space="preserve">- </w:t>
-      </w:r>
-      <w:proofErr w:type="gramStart"/>
-      <w:r>
-        <w:t>user</w:t>
-      </w:r>
-      <w:proofErr w:type="gramEnd"/>
-      <w:r>
-        <w:t xml:space="preserve"> </w:t>
-      </w:r>
-      <w:proofErr w:type="spellStart"/>
-      <w:r>
-        <w:t>ip</w:t>
-      </w:r>
-      <w:proofErr w:type="spellEnd"/>
-      <w:r>
-        <w:t xml:space="preserve"> address of users in follow-users collection is the user </w:t>
-      </w:r>
-      <w:proofErr w:type="spellStart"/>
-      <w:r>
-        <w:t>ip</w:t>
-      </w:r>
-      <w:proofErr w:type="spellEnd"/>
-      <w:r>
-        <w:t xml:space="preserve"> address store in </w:t>
-      </w:r>
-      <w:proofErr w:type="spellStart"/>
-      <w:r>
-        <w:t>ip</w:t>
-      </w:r>
-      <w:proofErr w:type="spellEnd"/>
-      <w:r>
-        <w:t>-suggest collection</w:t>
-      </w:r>
-    </w:p>
-    <w:p>
-      <w:pPr>
-        <w:jc w:val="left"/>
-      </w:pPr>
-      <w:r>
-        <w:t xml:space="preserve">- </w:t>
-      </w:r>
-      <w:proofErr w:type="spellStart"/>
-      <w:r>
-        <w:t>ip</w:t>
-      </w:r>
-      <w:proofErr w:type="spellEnd"/>
-      <w:r>
-        <w:t>-suggest collection contains data of rooms which help determine the recommendation room</w:t>
-      </w:r>
-    </w:p>
-    <w:p>
-      <w:pPr>
-        <w:jc w:val="left"/>
-      </w:pPr>
-      <w:r>
+        <w:t>customer is follow by username store in follow-users collection</w:t>
+      </w:r>
+    </w:p>
+    <w:p>
+      <w:pPr>
+        <w:jc w:val="left"/>
+      </w:pPr>
+      <w:r>
+        <w:t>- user ip address of users in follow-users collection is the user ip address store in ip-suggest collection</w:t>
+      </w:r>
+    </w:p>
+    <w:p>
+      <w:pPr>
+        <w:jc w:val="left"/>
+      </w:pPr>
+      <w:r>
+        <w:t>- ip-suggest collection contains data of rooms which help determine the recommendation room</w:t>
+      </w:r>
+    </w:p>
+    <w:p>
+      <w:pPr>
+        <w:jc w:val="left"/>
+      </w:pPr>
+      <w:r>
+        <w:lastRenderedPageBreak/>
         <w:t xml:space="preserve">- rooms and restaurant items are created by admin which stored in admin collection </w:t>
       </w:r>
     </w:p>
@@ -16573,157 +14953,27 @@
           <w:color w:val="000000" w:themeColor="text1"/>
         </w:rPr>
       </w:pPr>
-      <w:proofErr w:type="spellStart"/>
       <w:r>
         <w:rPr>
           <w:color w:val="000000" w:themeColor="text1"/>
         </w:rPr>
-        <w:t>chụp</w:t>
-      </w:r>
-      <w:proofErr w:type="spellEnd"/>
-      <w:r>
+        <w:t>chụp hình 1 vài đoạn code quan trọng</w:t>
+      </w:r>
+    </w:p>
+    <w:p>
+      <w:pPr>
+        <w:pStyle w:val="ListParagraph"/>
+        <w:jc w:val="left"/>
         <w:rPr>
           <w:color w:val="000000" w:themeColor="text1"/>
         </w:rPr>
-        <w:t xml:space="preserve"> </w:t>
-      </w:r>
-      <w:proofErr w:type="spellStart"/>
+      </w:pPr>
       <w:r>
         <w:rPr>
           <w:color w:val="000000" w:themeColor="text1"/>
         </w:rPr>
-        <w:t>hình</w:t>
-      </w:r>
-      <w:proofErr w:type="spellEnd"/>
-      <w:r>
-        <w:rPr>
-          <w:color w:val="000000" w:themeColor="text1"/>
-        </w:rPr>
-        <w:t xml:space="preserve"> 1 </w:t>
-      </w:r>
-      <w:proofErr w:type="spellStart"/>
-      <w:r>
-        <w:rPr>
-          <w:color w:val="000000" w:themeColor="text1"/>
-        </w:rPr>
-        <w:t>vài</w:t>
-      </w:r>
-      <w:proofErr w:type="spellEnd"/>
-      <w:r>
-        <w:rPr>
-          <w:color w:val="000000" w:themeColor="text1"/>
-        </w:rPr>
-        <w:t xml:space="preserve"> </w:t>
-      </w:r>
-      <w:proofErr w:type="spellStart"/>
-      <w:r>
-        <w:rPr>
-          <w:color w:val="000000" w:themeColor="text1"/>
-        </w:rPr>
-        <w:t>đoạn</w:t>
-      </w:r>
-      <w:proofErr w:type="spellEnd"/>
-      <w:r>
-        <w:rPr>
-          <w:color w:val="000000" w:themeColor="text1"/>
-        </w:rPr>
-        <w:t xml:space="preserve"> code </w:t>
-      </w:r>
-      <w:proofErr w:type="spellStart"/>
-      <w:r>
-        <w:rPr>
-          <w:color w:val="000000" w:themeColor="text1"/>
-        </w:rPr>
-        <w:t>quan</w:t>
-      </w:r>
-      <w:proofErr w:type="spellEnd"/>
-      <w:r>
-        <w:rPr>
-          <w:color w:val="000000" w:themeColor="text1"/>
-        </w:rPr>
-        <w:t xml:space="preserve"> </w:t>
-      </w:r>
-      <w:proofErr w:type="spellStart"/>
-      <w:r>
-        <w:rPr>
-          <w:color w:val="000000" w:themeColor="text1"/>
-        </w:rPr>
-        <w:t>trọng</w:t>
-      </w:r>
-      <w:proofErr w:type="spellEnd"/>
-    </w:p>
-    <w:p>
-      <w:pPr>
-        <w:pStyle w:val="ListParagraph"/>
-        <w:jc w:val="left"/>
-        <w:rPr>
-          <w:color w:val="000000" w:themeColor="text1"/>
-        </w:rPr>
-      </w:pPr>
-      <w:proofErr w:type="spellStart"/>
-      <w:r>
-        <w:rPr>
-          <w:color w:val="000000" w:themeColor="text1"/>
-        </w:rPr>
-        <w:t>chụp</w:t>
-      </w:r>
-      <w:proofErr w:type="spellEnd"/>
-      <w:r>
-        <w:rPr>
-          <w:color w:val="000000" w:themeColor="text1"/>
-        </w:rPr>
-        <w:t xml:space="preserve"> </w:t>
-      </w:r>
-      <w:proofErr w:type="spellStart"/>
-      <w:r>
-        <w:rPr>
-          <w:color w:val="000000" w:themeColor="text1"/>
-        </w:rPr>
-        <w:t>hình</w:t>
-      </w:r>
-      <w:proofErr w:type="spellEnd"/>
-      <w:r>
-        <w:rPr>
-          <w:color w:val="000000" w:themeColor="text1"/>
-        </w:rPr>
-        <w:t xml:space="preserve"> </w:t>
-      </w:r>
-      <w:proofErr w:type="spellStart"/>
-      <w:r>
-        <w:rPr>
-          <w:color w:val="000000" w:themeColor="text1"/>
-        </w:rPr>
-        <w:t>chương</w:t>
-      </w:r>
-      <w:proofErr w:type="spellEnd"/>
-      <w:r>
-        <w:rPr>
-          <w:color w:val="000000" w:themeColor="text1"/>
-        </w:rPr>
-        <w:t xml:space="preserve"> </w:t>
-      </w:r>
-      <w:proofErr w:type="spellStart"/>
-      <w:r>
-        <w:rPr>
-          <w:color w:val="000000" w:themeColor="text1"/>
-        </w:rPr>
-        <w:t>trình</w:t>
-      </w:r>
-      <w:proofErr w:type="spellEnd"/>
-      <w:r>
-        <w:rPr>
-          <w:color w:val="000000" w:themeColor="text1"/>
-        </w:rPr>
-        <w:t xml:space="preserve"> </w:t>
-      </w:r>
-      <w:proofErr w:type="spellStart"/>
-      <w:r>
-        <w:rPr>
-          <w:color w:val="000000" w:themeColor="text1"/>
-        </w:rPr>
-        <w:t>chạy</w:t>
-      </w:r>
-      <w:proofErr w:type="spellEnd"/>
+        <w:t>chụp hình chương trình chạy</w:t>
+      </w:r>
     </w:p>
     <w:p>
       <w:pPr>
@@ -17098,6 +15348,7 @@
         <w:jc w:val="left"/>
       </w:pPr>
       <w:r>
+        <w:lastRenderedPageBreak/>
         <w:t>Friendly user interface</w:t>
       </w:r>
     </w:p>
@@ -17111,7 +15362,6 @@
         <w:jc w:val="left"/>
       </w:pPr>
       <w:r>
-        <w:lastRenderedPageBreak/>
         <w:t>High performance</w:t>
       </w:r>
     </w:p>
@@ -17322,19 +15572,26 @@
         </w:rPr>
         <w:t xml:space="preserve">1/ Use case </w:t>
       </w:r>
-      <w:proofErr w:type="spellStart"/>
       <w:r>
         <w:rPr>
           <w:color w:val="0070C0"/>
         </w:rPr>
-        <w:t>bổ</w:t>
-      </w:r>
-      <w:proofErr w:type="spellEnd"/>
-      <w:r>
+        <w:t>bổ sung</w:t>
+      </w:r>
+    </w:p>
+    <w:p>
+      <w:pPr>
+        <w:ind w:left="0"/>
+        <w:jc w:val="left"/>
         <w:rPr>
           <w:color w:val="0070C0"/>
         </w:rPr>
-        <w:t xml:space="preserve"> sung</w:t>
+      </w:pPr>
+      <w:r>
+        <w:rPr>
+          <w:color w:val="0070C0"/>
+        </w:rPr>
+        <w:t>Kẻ thêm nhưng bảng use case bổ sung cho phần software requirement, trên phần software requirement nói “để hiểu rõ về … xem phần appendix 1.1, 1.2…</w:t>
       </w:r>
     </w:p>
     <w:p>
@@ -17345,345 +15602,84 @@
           <w:color w:val="0070C0"/>
         </w:rPr>
       </w:pPr>
-      <w:proofErr w:type="spellStart"/>
-      <w:r>
+    </w:p>
+    <w:p>
+      <w:pPr>
+        <w:ind w:left="0"/>
+        <w:jc w:val="left"/>
         <w:rPr>
           <w:color w:val="0070C0"/>
         </w:rPr>
-        <w:t>Kẻ</w:t>
-      </w:r>
-      <w:proofErr w:type="spellEnd"/>
-      <w:r>
+      </w:pPr>
+    </w:p>
+    <w:p>
+      <w:pPr>
+        <w:ind w:left="0"/>
+        <w:jc w:val="left"/>
         <w:rPr>
           <w:color w:val="0070C0"/>
         </w:rPr>
-        <w:t xml:space="preserve"> </w:t>
-      </w:r>
-      <w:proofErr w:type="spellStart"/>
-      <w:r>
+      </w:pPr>
+    </w:p>
+    <w:p>
+      <w:pPr>
+        <w:ind w:left="0"/>
+        <w:jc w:val="left"/>
         <w:rPr>
           <w:color w:val="0070C0"/>
         </w:rPr>
-        <w:t>thêm</w:t>
-      </w:r>
-      <w:proofErr w:type="spellEnd"/>
+      </w:pPr>
       <w:r>
         <w:rPr>
           <w:color w:val="0070C0"/>
         </w:rPr>
-        <w:t xml:space="preserve"> </w:t>
-      </w:r>
-      <w:proofErr w:type="spellStart"/>
+        <w:t>2/ Sequence diagram</w:t>
+      </w:r>
       <w:r>
         <w:rPr>
           <w:color w:val="0070C0"/>
         </w:rPr>
-        <w:t>nhưng</w:t>
-      </w:r>
-      <w:proofErr w:type="spellEnd"/>
-      <w:r>
+        <w:t xml:space="preserve"> bổ sung</w:t>
+      </w:r>
+    </w:p>
+    <w:p>
+      <w:pPr>
+        <w:pStyle w:val="ListParagraph"/>
+        <w:numPr>
+          <w:ilvl w:val="0"/>
+          <w:numId w:val="2"/>
+        </w:numPr>
+        <w:jc w:val="left"/>
+      </w:pPr>
+      <w:r>
+        <w:t>Draw some sequence diagram that represent for the whole system</w:t>
+      </w:r>
+    </w:p>
+    <w:p>
+      <w:pPr>
+        <w:ind w:left="0"/>
+        <w:jc w:val="left"/>
         <w:rPr>
           <w:color w:val="0070C0"/>
         </w:rPr>
-        <w:t xml:space="preserve"> </w:t>
-      </w:r>
-      <w:proofErr w:type="spellStart"/>
+      </w:pPr>
       <w:r>
         <w:rPr>
           <w:color w:val="0070C0"/>
         </w:rPr>
-        <w:t>bảng</w:t>
-      </w:r>
-      <w:proofErr w:type="spellEnd"/>
+        <w:t xml:space="preserve">3/ </w:t>
+      </w:r>
       <w:r>
         <w:rPr>
           <w:color w:val="0070C0"/>
         </w:rPr>
-        <w:t xml:space="preserve"> use case </w:t>
-      </w:r>
-      <w:proofErr w:type="spellStart"/>
+        <w:t>Test Case</w:t>
+      </w:r>
       <w:r>
         <w:rPr>
           <w:color w:val="0070C0"/>
         </w:rPr>
-        <w:t>bổ</w:t>
-      </w:r>
-      <w:proofErr w:type="spellEnd"/>
-      <w:r>
-        <w:rPr>
-          <w:color w:val="0070C0"/>
-        </w:rPr>
-        <w:t xml:space="preserve"> sung </w:t>
-      </w:r>
-      <w:proofErr w:type="spellStart"/>
-      <w:r>
-        <w:rPr>
-          <w:color w:val="0070C0"/>
-        </w:rPr>
-        <w:t>cho</w:t>
-      </w:r>
-      <w:proofErr w:type="spellEnd"/>
-      <w:r>
-        <w:rPr>
-          <w:color w:val="0070C0"/>
-        </w:rPr>
-        <w:t xml:space="preserve"> </w:t>
-      </w:r>
-      <w:proofErr w:type="spellStart"/>
-      <w:r>
-        <w:rPr>
-          <w:color w:val="0070C0"/>
-        </w:rPr>
-        <w:t>phần</w:t>
-      </w:r>
-      <w:proofErr w:type="spellEnd"/>
-      <w:r>
-        <w:rPr>
-          <w:color w:val="0070C0"/>
-        </w:rPr>
-        <w:t xml:space="preserve"> software requirement, </w:t>
-      </w:r>
-      <w:proofErr w:type="spellStart"/>
-      <w:r>
-        <w:rPr>
-          <w:color w:val="0070C0"/>
-        </w:rPr>
-        <w:t>trên</w:t>
-      </w:r>
-      <w:proofErr w:type="spellEnd"/>
-      <w:r>
-        <w:rPr>
-          <w:color w:val="0070C0"/>
-        </w:rPr>
-        <w:t xml:space="preserve"> </w:t>
-      </w:r>
-      <w:proofErr w:type="spellStart"/>
-      <w:r>
-        <w:rPr>
-          <w:color w:val="0070C0"/>
-        </w:rPr>
-        <w:t>phần</w:t>
-      </w:r>
-      <w:proofErr w:type="spellEnd"/>
-      <w:r>
-        <w:rPr>
-          <w:color w:val="0070C0"/>
-        </w:rPr>
-        <w:t xml:space="preserve"> software requirement </w:t>
-      </w:r>
-      <w:proofErr w:type="spellStart"/>
-      <w:r>
-        <w:rPr>
-          <w:color w:val="0070C0"/>
-        </w:rPr>
-        <w:t>nói</w:t>
-      </w:r>
-      <w:proofErr w:type="spellEnd"/>
-      <w:r>
-        <w:rPr>
-          <w:color w:val="0070C0"/>
-        </w:rPr>
-        <w:t xml:space="preserve"> “</w:t>
-      </w:r>
-      <w:proofErr w:type="spellStart"/>
-      <w:r>
-        <w:rPr>
-          <w:color w:val="0070C0"/>
-        </w:rPr>
-        <w:t>để</w:t>
-      </w:r>
-      <w:proofErr w:type="spellEnd"/>
-      <w:r>
-        <w:rPr>
-          <w:color w:val="0070C0"/>
-        </w:rPr>
-        <w:t xml:space="preserve"> </w:t>
-      </w:r>
-      <w:proofErr w:type="spellStart"/>
-      <w:r>
-        <w:rPr>
-          <w:color w:val="0070C0"/>
-        </w:rPr>
-        <w:t>hiểu</w:t>
-      </w:r>
-      <w:proofErr w:type="spellEnd"/>
-      <w:r>
-        <w:rPr>
-          <w:color w:val="0070C0"/>
-        </w:rPr>
-        <w:t xml:space="preserve"> </w:t>
-      </w:r>
-      <w:proofErr w:type="spellStart"/>
-      <w:r>
-        <w:rPr>
-          <w:color w:val="0070C0"/>
-        </w:rPr>
-        <w:t>rõ</w:t>
-      </w:r>
-      <w:proofErr w:type="spellEnd"/>
-      <w:r>
-        <w:rPr>
-          <w:color w:val="0070C0"/>
-        </w:rPr>
-        <w:t xml:space="preserve"> </w:t>
-      </w:r>
-      <w:proofErr w:type="spellStart"/>
-      <w:r>
-        <w:rPr>
-          <w:color w:val="0070C0"/>
-        </w:rPr>
-        <w:t>về</w:t>
-      </w:r>
-      <w:proofErr w:type="spellEnd"/>
-      <w:r>
-        <w:rPr>
-          <w:color w:val="0070C0"/>
-        </w:rPr>
-        <w:t xml:space="preserve"> … </w:t>
-      </w:r>
-      <w:proofErr w:type="spellStart"/>
-      <w:r>
-        <w:rPr>
-          <w:color w:val="0070C0"/>
-        </w:rPr>
-        <w:t>xem</w:t>
-      </w:r>
-      <w:proofErr w:type="spellEnd"/>
-      <w:r>
-        <w:rPr>
-          <w:color w:val="0070C0"/>
-        </w:rPr>
-        <w:t xml:space="preserve"> </w:t>
-      </w:r>
-      <w:proofErr w:type="spellStart"/>
-      <w:r>
-        <w:rPr>
-          <w:color w:val="0070C0"/>
-        </w:rPr>
-        <w:t>phần</w:t>
-      </w:r>
-      <w:proofErr w:type="spellEnd"/>
-      <w:r>
-        <w:rPr>
-          <w:color w:val="0070C0"/>
-        </w:rPr>
-        <w:t xml:space="preserve"> appendix 1.1, 1.2…</w:t>
-      </w:r>
-    </w:p>
-    <w:p>
-      <w:pPr>
-        <w:ind w:left="0"/>
-        <w:jc w:val="left"/>
-        <w:rPr>
-          <w:color w:val="0070C0"/>
-        </w:rPr>
-      </w:pPr>
-    </w:p>
-    <w:p>
-      <w:pPr>
-        <w:ind w:left="0"/>
-        <w:jc w:val="left"/>
-        <w:rPr>
-          <w:color w:val="0070C0"/>
-        </w:rPr>
-      </w:pPr>
-    </w:p>
-    <w:p>
-      <w:pPr>
-        <w:ind w:left="0"/>
-        <w:jc w:val="left"/>
-        <w:rPr>
-          <w:color w:val="0070C0"/>
-        </w:rPr>
-      </w:pPr>
-    </w:p>
-    <w:p>
-      <w:pPr>
-        <w:ind w:left="0"/>
-        <w:jc w:val="left"/>
-        <w:rPr>
-          <w:color w:val="0070C0"/>
-        </w:rPr>
-      </w:pPr>
-      <w:r>
-        <w:rPr>
-          <w:color w:val="0070C0"/>
-        </w:rPr>
-        <w:t>2/ Sequence diagram</w:t>
-      </w:r>
-      <w:r>
-        <w:rPr>
-          <w:color w:val="0070C0"/>
-        </w:rPr>
-        <w:t xml:space="preserve"> </w:t>
-      </w:r>
-      <w:proofErr w:type="spellStart"/>
-      <w:r>
-        <w:rPr>
-          <w:color w:val="0070C0"/>
-        </w:rPr>
-        <w:t>bổ</w:t>
-      </w:r>
-      <w:proofErr w:type="spellEnd"/>
-      <w:r>
-        <w:rPr>
-          <w:color w:val="0070C0"/>
-        </w:rPr>
-        <w:t xml:space="preserve"> sung</w:t>
-      </w:r>
-    </w:p>
-    <w:p>
-      <w:pPr>
-        <w:pStyle w:val="ListParagraph"/>
-        <w:numPr>
-          <w:ilvl w:val="0"/>
-          <w:numId w:val="2"/>
-        </w:numPr>
-        <w:jc w:val="left"/>
-      </w:pPr>
-      <w:r>
-        <w:t>Draw some sequence diagram that represent for the whole system</w:t>
-      </w:r>
-    </w:p>
-    <w:p>
-      <w:pPr>
-        <w:ind w:left="0"/>
-        <w:jc w:val="left"/>
-        <w:rPr>
-          <w:color w:val="0070C0"/>
-        </w:rPr>
-      </w:pPr>
-      <w:r>
-        <w:rPr>
-          <w:color w:val="0070C0"/>
-        </w:rPr>
-        <w:t xml:space="preserve">3/ </w:t>
-      </w:r>
-      <w:r>
-        <w:rPr>
-          <w:color w:val="0070C0"/>
-        </w:rPr>
-        <w:t>Test Case</w:t>
-      </w:r>
-      <w:r>
-        <w:rPr>
-          <w:color w:val="0070C0"/>
-        </w:rPr>
-        <w:t xml:space="preserve"> </w:t>
-      </w:r>
-      <w:proofErr w:type="spellStart"/>
-      <w:r>
-        <w:rPr>
-          <w:color w:val="0070C0"/>
-        </w:rPr>
-        <w:t>bổ</w:t>
-      </w:r>
-      <w:proofErr w:type="spellEnd"/>
-      <w:r>
-        <w:rPr>
-          <w:color w:val="0070C0"/>
-        </w:rPr>
-        <w:t xml:space="preserve"> sung</w:t>
+        <w:t xml:space="preserve"> bổ sung</w:t>
       </w:r>
     </w:p>
     <w:p>
@@ -17810,8 +15806,6 @@
         <w:ind w:left="0"/>
         <w:jc w:val="left"/>
       </w:pPr>
-      <w:bookmarkStart w:id="0" w:name="_GoBack"/>
-      <w:bookmarkEnd w:id="0"/>
     </w:p>
     <w:sectPr>
       <w:pgSz w:w="12240" w:h="15840"/>
@@ -19858,7 +17852,7 @@
 </file>
 
 <file path=customXml/itemProps1.xml><?xml version="1.0" encoding="utf-8"?>
-<ds:datastoreItem xmlns:ds="http://schemas.openxmlformats.org/officeDocument/2006/customXml" ds:itemID="{F4D0660B-A9D0-4842-8EA8-E0CC7719D535}">
+<ds:datastoreItem xmlns:ds="http://schemas.openxmlformats.org/officeDocument/2006/customXml" ds:itemID="{1480622E-C709-4CF8-BB7A-00EEAA959C13}">
   <ds:schemaRefs>
     <ds:schemaRef ds:uri="http://schemas.openxmlformats.org/officeDocument/2006/bibliography"/>
   </ds:schemaRefs>

</xml_diff>